<commit_message>
Fonts for the title
</commit_message>
<xml_diff>
--- a/Licenta.docx
+++ b/Licenta.docx
@@ -290,8 +290,33 @@
           <w:sz w:val="28"/>
           <w:szCs w:val="28"/>
         </w:rPr>
-        <w:t xml:space="preserve"> Mironela Pîrnau</w:t>
-      </w:r>
+        <w:t xml:space="preserve"> </w:t>
+      </w:r>
+      <w:proofErr w:type="spellStart"/>
+      <w:r>
+        <w:rPr>
+          <w:sz w:val="28"/>
+          <w:szCs w:val="28"/>
+        </w:rPr>
+        <w:t>Mironela</w:t>
+      </w:r>
+      <w:proofErr w:type="spellEnd"/>
+      <w:r>
+        <w:rPr>
+          <w:sz w:val="28"/>
+          <w:szCs w:val="28"/>
+        </w:rPr>
+        <w:t xml:space="preserve"> </w:t>
+      </w:r>
+      <w:proofErr w:type="spellStart"/>
+      <w:r>
+        <w:rPr>
+          <w:sz w:val="28"/>
+          <w:szCs w:val="28"/>
+        </w:rPr>
+        <w:t>Pîrnau</w:t>
+      </w:r>
+      <w:proofErr w:type="spellEnd"/>
     </w:p>
     <w:p>
       <w:pPr>
@@ -513,8 +538,17 @@
           <w:sz w:val="44"/>
           <w:szCs w:val="44"/>
         </w:rPr>
-        <w:t>Implementarea unui joc video 2D în Unity</w:t>
-      </w:r>
+        <w:t xml:space="preserve">Implementarea unui joc video 2D în </w:t>
+      </w:r>
+      <w:proofErr w:type="spellStart"/>
+      <w:r>
+        <w:rPr>
+          <w:sz w:val="44"/>
+          <w:szCs w:val="44"/>
+        </w:rPr>
+        <w:t>Unity</w:t>
+      </w:r>
+      <w:proofErr w:type="spellEnd"/>
     </w:p>
     <w:bookmarkEnd w:id="1"/>
     <w:p>
@@ -622,8 +656,33 @@
           <w:sz w:val="28"/>
           <w:szCs w:val="28"/>
         </w:rPr>
-        <w:t xml:space="preserve"> Mironela Pîrnau</w:t>
-      </w:r>
+        <w:t xml:space="preserve"> </w:t>
+      </w:r>
+      <w:proofErr w:type="spellStart"/>
+      <w:r>
+        <w:rPr>
+          <w:sz w:val="28"/>
+          <w:szCs w:val="28"/>
+        </w:rPr>
+        <w:t>Mironela</w:t>
+      </w:r>
+      <w:proofErr w:type="spellEnd"/>
+      <w:r>
+        <w:rPr>
+          <w:sz w:val="28"/>
+          <w:szCs w:val="28"/>
+        </w:rPr>
+        <w:t xml:space="preserve"> </w:t>
+      </w:r>
+      <w:proofErr w:type="spellStart"/>
+      <w:r>
+        <w:rPr>
+          <w:sz w:val="28"/>
+          <w:szCs w:val="28"/>
+        </w:rPr>
+        <w:t>Pîrnau</w:t>
+      </w:r>
+      <w:proofErr w:type="spellEnd"/>
     </w:p>
     <w:p>
       <w:pPr>
@@ -764,7 +823,7 @@
           <w:r>
             <w:fldChar w:fldCharType="separate"/>
           </w:r>
-          <w:hyperlink w:anchor="_Toc129794523" w:history="1">
+          <w:hyperlink w:anchor="_Toc130393407" w:history="1">
             <w:r>
               <w:rPr>
                 <w:rStyle w:val="Hyperlink"/>
@@ -791,7 +850,7 @@
                 <w:noProof/>
                 <w:webHidden/>
               </w:rPr>
-              <w:instrText xml:space="preserve"> PAGEREF _Toc129794523 \h </w:instrText>
+              <w:instrText xml:space="preserve"> PAGEREF _Toc130393407 \h </w:instrText>
             </w:r>
             <w:r>
               <w:rPr>
@@ -840,7 +899,7 @@
               <w:lang w:val="en-US"/>
             </w:rPr>
           </w:pPr>
-          <w:hyperlink w:anchor="_Toc129794524" w:history="1">
+          <w:hyperlink w:anchor="_Toc130393408" w:history="1">
             <w:r>
               <w:rPr>
                 <w:rStyle w:val="Hyperlink"/>
@@ -867,7 +926,7 @@
                 <w:noProof/>
                 <w:webHidden/>
               </w:rPr>
-              <w:instrText xml:space="preserve"> PAGEREF _Toc129794524 \h </w:instrText>
+              <w:instrText xml:space="preserve"> PAGEREF _Toc130393408 \h </w:instrText>
             </w:r>
             <w:r>
               <w:rPr>
@@ -887,7 +946,7 @@
                 <w:noProof/>
                 <w:webHidden/>
               </w:rPr>
-              <w:t>8</w:t>
+              <w:t>9</w:t>
             </w:r>
             <w:r>
               <w:rPr>
@@ -912,7 +971,7 @@
               <w:lang w:val="en-US"/>
             </w:rPr>
           </w:pPr>
-          <w:hyperlink w:anchor="_Toc129794525" w:history="1">
+          <w:hyperlink w:anchor="_Toc130393409" w:history="1">
             <w:r>
               <w:rPr>
                 <w:rStyle w:val="Hyperlink"/>
@@ -939,79 +998,7 @@
                 <w:noProof/>
                 <w:webHidden/>
               </w:rPr>
-              <w:instrText xml:space="preserve"> PAGEREF _Toc129794525 \h </w:instrText>
-            </w:r>
-            <w:r>
-              <w:rPr>
-                <w:noProof/>
-                <w:webHidden/>
-              </w:rPr>
-            </w:r>
-            <w:r>
-              <w:rPr>
-                <w:noProof/>
-                <w:webHidden/>
-              </w:rPr>
-              <w:fldChar w:fldCharType="separate"/>
-            </w:r>
-            <w:r>
-              <w:rPr>
-                <w:noProof/>
-                <w:webHidden/>
-              </w:rPr>
-              <w:t>10</w:t>
-            </w:r>
-            <w:r>
-              <w:rPr>
-                <w:noProof/>
-                <w:webHidden/>
-              </w:rPr>
-              <w:fldChar w:fldCharType="end"/>
-            </w:r>
-          </w:hyperlink>
-        </w:p>
-        <w:p>
-          <w:pPr>
-            <w:pStyle w:val="TOC2"/>
-            <w:tabs>
-              <w:tab w:val="right" w:leader="dot" w:pos="9350"/>
-            </w:tabs>
-            <w:rPr>
-              <w:rFonts w:eastAsiaTheme="minorEastAsia" w:cstheme="minorBidi"/>
-              <w:b w:val="0"/>
-              <w:bCs w:val="0"/>
-              <w:noProof/>
-              <w:lang w:val="en-US"/>
-            </w:rPr>
-          </w:pPr>
-          <w:hyperlink w:anchor="_Toc129794526" w:history="1">
-            <w:r>
-              <w:rPr>
-                <w:rStyle w:val="Hyperlink"/>
-                <w:noProof/>
-              </w:rPr>
-              <w:t>1.2 Tehnologii alternative pentru dezvoltarea jocurilor 2D</w:t>
-            </w:r>
-            <w:r>
-              <w:rPr>
-                <w:noProof/>
-                <w:webHidden/>
-              </w:rPr>
-              <w:tab/>
-            </w:r>
-            <w:r>
-              <w:rPr>
-                <w:noProof/>
-                <w:webHidden/>
-              </w:rPr>
-              <w:fldChar w:fldCharType="begin"/>
-            </w:r>
-            <w:r>
-              <w:rPr>
-                <w:noProof/>
-                <w:webHidden/>
-              </w:rPr>
-              <w:instrText xml:space="preserve"> PAGEREF _Toc129794526 \h </w:instrText>
+              <w:instrText xml:space="preserve"> PAGEREF _Toc130393409 \h </w:instrText>
             </w:r>
             <w:r>
               <w:rPr>
@@ -1044,7 +1031,7 @@
         </w:p>
         <w:p>
           <w:pPr>
-            <w:pStyle w:val="TOC1"/>
+            <w:pStyle w:val="TOC2"/>
             <w:tabs>
               <w:tab w:val="right" w:leader="dot" w:pos="9350"/>
             </w:tabs>
@@ -1052,21 +1039,17 @@
               <w:rFonts w:eastAsiaTheme="minorEastAsia" w:cstheme="minorBidi"/>
               <w:b w:val="0"/>
               <w:bCs w:val="0"/>
-              <w:i w:val="0"/>
-              <w:iCs w:val="0"/>
               <w:noProof/>
-              <w:sz w:val="22"/>
-              <w:szCs w:val="22"/>
               <w:lang w:val="en-US"/>
             </w:rPr>
           </w:pPr>
-          <w:hyperlink w:anchor="_Toc129794527" w:history="1">
+          <w:hyperlink w:anchor="_Toc130393410" w:history="1">
             <w:r>
               <w:rPr>
                 <w:rStyle w:val="Hyperlink"/>
                 <w:noProof/>
               </w:rPr>
-              <w:t>Capitolul 2 – Descrierea jocului dezvoltat</w:t>
+              <w:t>1.2 Tehnologii alternative pentru dezvoltarea jocurilor 2D</w:t>
             </w:r>
             <w:r>
               <w:rPr>
@@ -1087,7 +1070,7 @@
                 <w:noProof/>
                 <w:webHidden/>
               </w:rPr>
-              <w:instrText xml:space="preserve"> PAGEREF _Toc129794527 \h </w:instrText>
+              <w:instrText xml:space="preserve"> PAGEREF _Toc130393410 \h </w:instrText>
             </w:r>
             <w:r>
               <w:rPr>
@@ -1107,295 +1090,7 @@
                 <w:noProof/>
                 <w:webHidden/>
               </w:rPr>
-              <w:t>13</w:t>
-            </w:r>
-            <w:r>
-              <w:rPr>
-                <w:noProof/>
-                <w:webHidden/>
-              </w:rPr>
-              <w:fldChar w:fldCharType="end"/>
-            </w:r>
-          </w:hyperlink>
-        </w:p>
-        <w:p>
-          <w:pPr>
-            <w:pStyle w:val="TOC3"/>
-            <w:tabs>
-              <w:tab w:val="right" w:leader="dot" w:pos="9350"/>
-            </w:tabs>
-            <w:rPr>
-              <w:rFonts w:eastAsiaTheme="minorEastAsia" w:cstheme="minorBidi"/>
-              <w:noProof/>
-              <w:sz w:val="22"/>
-              <w:szCs w:val="22"/>
-              <w:lang w:val="en-US"/>
-            </w:rPr>
-          </w:pPr>
-          <w:hyperlink w:anchor="_Toc129794528" w:history="1">
-            <w:r>
-              <w:rPr>
-                <w:rStyle w:val="Hyperlink"/>
-                <w:noProof/>
-              </w:rPr>
-              <w:t>2.1 The Binding of Isaac</w:t>
-            </w:r>
-            <w:r>
-              <w:rPr>
-                <w:noProof/>
-                <w:webHidden/>
-              </w:rPr>
-              <w:tab/>
-            </w:r>
-            <w:r>
-              <w:rPr>
-                <w:noProof/>
-                <w:webHidden/>
-              </w:rPr>
-              <w:fldChar w:fldCharType="begin"/>
-            </w:r>
-            <w:r>
-              <w:rPr>
-                <w:noProof/>
-                <w:webHidden/>
-              </w:rPr>
-              <w:instrText xml:space="preserve"> PAGEREF _Toc129794528 \h </w:instrText>
-            </w:r>
-            <w:r>
-              <w:rPr>
-                <w:noProof/>
-                <w:webHidden/>
-              </w:rPr>
-            </w:r>
-            <w:r>
-              <w:rPr>
-                <w:noProof/>
-                <w:webHidden/>
-              </w:rPr>
-              <w:fldChar w:fldCharType="separate"/>
-            </w:r>
-            <w:r>
-              <w:rPr>
-                <w:noProof/>
-                <w:webHidden/>
-              </w:rPr>
-              <w:t>13</w:t>
-            </w:r>
-            <w:r>
-              <w:rPr>
-                <w:noProof/>
-                <w:webHidden/>
-              </w:rPr>
-              <w:fldChar w:fldCharType="end"/>
-            </w:r>
-          </w:hyperlink>
-        </w:p>
-        <w:p>
-          <w:pPr>
-            <w:pStyle w:val="TOC3"/>
-            <w:tabs>
-              <w:tab w:val="right" w:leader="dot" w:pos="9350"/>
-            </w:tabs>
-            <w:rPr>
-              <w:rFonts w:eastAsiaTheme="minorEastAsia" w:cstheme="minorBidi"/>
-              <w:noProof/>
-              <w:sz w:val="22"/>
-              <w:szCs w:val="22"/>
-              <w:lang w:val="en-US"/>
-            </w:rPr>
-          </w:pPr>
-          <w:hyperlink w:anchor="_Toc129794529" w:history="1">
-            <w:r>
-              <w:rPr>
-                <w:rStyle w:val="Hyperlink"/>
-                <w:noProof/>
-              </w:rPr>
-              <w:t>2.1.1 Un scurt istoric</w:t>
-            </w:r>
-            <w:r>
-              <w:rPr>
-                <w:noProof/>
-                <w:webHidden/>
-              </w:rPr>
-              <w:tab/>
-            </w:r>
-            <w:r>
-              <w:rPr>
-                <w:noProof/>
-                <w:webHidden/>
-              </w:rPr>
-              <w:fldChar w:fldCharType="begin"/>
-            </w:r>
-            <w:r>
-              <w:rPr>
-                <w:noProof/>
-                <w:webHidden/>
-              </w:rPr>
-              <w:instrText xml:space="preserve"> PAGEREF _Toc129794529 \h </w:instrText>
-            </w:r>
-            <w:r>
-              <w:rPr>
-                <w:noProof/>
-                <w:webHidden/>
-              </w:rPr>
-            </w:r>
-            <w:r>
-              <w:rPr>
-                <w:noProof/>
-                <w:webHidden/>
-              </w:rPr>
-              <w:fldChar w:fldCharType="separate"/>
-            </w:r>
-            <w:r>
-              <w:rPr>
-                <w:noProof/>
-                <w:webHidden/>
-              </w:rPr>
-              <w:t>13</w:t>
-            </w:r>
-            <w:r>
-              <w:rPr>
-                <w:noProof/>
-                <w:webHidden/>
-              </w:rPr>
-              <w:fldChar w:fldCharType="end"/>
-            </w:r>
-          </w:hyperlink>
-        </w:p>
-        <w:p>
-          <w:pPr>
-            <w:pStyle w:val="TOC3"/>
-            <w:tabs>
-              <w:tab w:val="right" w:leader="dot" w:pos="9350"/>
-            </w:tabs>
-            <w:rPr>
-              <w:rFonts w:eastAsiaTheme="minorEastAsia" w:cstheme="minorBidi"/>
-              <w:noProof/>
-              <w:sz w:val="22"/>
-              <w:szCs w:val="22"/>
-              <w:lang w:val="en-US"/>
-            </w:rPr>
-          </w:pPr>
-          <w:hyperlink w:anchor="_Toc129794530" w:history="1">
-            <w:r>
-              <w:rPr>
-                <w:rStyle w:val="Hyperlink"/>
-                <w:noProof/>
-              </w:rPr>
-              <w:t>2.1.2 Descriere</w:t>
-            </w:r>
-            <w:r>
-              <w:rPr>
-                <w:noProof/>
-                <w:webHidden/>
-              </w:rPr>
-              <w:tab/>
-            </w:r>
-            <w:r>
-              <w:rPr>
-                <w:noProof/>
-                <w:webHidden/>
-              </w:rPr>
-              <w:fldChar w:fldCharType="begin"/>
-            </w:r>
-            <w:r>
-              <w:rPr>
-                <w:noProof/>
-                <w:webHidden/>
-              </w:rPr>
-              <w:instrText xml:space="preserve"> PAGEREF _Toc129794530 \h </w:instrText>
-            </w:r>
-            <w:r>
-              <w:rPr>
-                <w:noProof/>
-                <w:webHidden/>
-              </w:rPr>
-            </w:r>
-            <w:r>
-              <w:rPr>
-                <w:noProof/>
-                <w:webHidden/>
-              </w:rPr>
-              <w:fldChar w:fldCharType="separate"/>
-            </w:r>
-            <w:r>
-              <w:rPr>
-                <w:noProof/>
-                <w:webHidden/>
-              </w:rPr>
-              <w:t>13</w:t>
-            </w:r>
-            <w:r>
-              <w:rPr>
-                <w:noProof/>
-                <w:webHidden/>
-              </w:rPr>
-              <w:fldChar w:fldCharType="end"/>
-            </w:r>
-          </w:hyperlink>
-        </w:p>
-        <w:p>
-          <w:pPr>
-            <w:pStyle w:val="TOC2"/>
-            <w:tabs>
-              <w:tab w:val="right" w:leader="dot" w:pos="9350"/>
-            </w:tabs>
-            <w:rPr>
-              <w:rFonts w:eastAsiaTheme="minorEastAsia" w:cstheme="minorBidi"/>
-              <w:b w:val="0"/>
-              <w:bCs w:val="0"/>
-              <w:noProof/>
-              <w:lang w:val="en-US"/>
-            </w:rPr>
-          </w:pPr>
-          <w:hyperlink w:anchor="_Toc129794531" w:history="1">
-            <w:r>
-              <w:rPr>
-                <w:rStyle w:val="Hyperlink"/>
-                <w:noProof/>
-              </w:rPr>
-              <w:t>2.2 Obiectiv</w:t>
-            </w:r>
-            <w:r>
-              <w:rPr>
-                <w:noProof/>
-                <w:webHidden/>
-              </w:rPr>
-              <w:tab/>
-            </w:r>
-            <w:r>
-              <w:rPr>
-                <w:noProof/>
-                <w:webHidden/>
-              </w:rPr>
-              <w:fldChar w:fldCharType="begin"/>
-            </w:r>
-            <w:r>
-              <w:rPr>
-                <w:noProof/>
-                <w:webHidden/>
-              </w:rPr>
-              <w:instrText xml:space="preserve"> PAGEREF _Toc129794531 \h </w:instrText>
-            </w:r>
-            <w:r>
-              <w:rPr>
-                <w:noProof/>
-                <w:webHidden/>
-              </w:rPr>
-            </w:r>
-            <w:r>
-              <w:rPr>
-                <w:noProof/>
-                <w:webHidden/>
-              </w:rPr>
-              <w:fldChar w:fldCharType="separate"/>
-            </w:r>
-            <w:r>
-              <w:rPr>
-                <w:noProof/>
-                <w:webHidden/>
-              </w:rPr>
-              <w:t>15</w:t>
+              <w:t>14</w:t>
             </w:r>
             <w:r>
               <w:rPr>
@@ -1424,13 +1119,13 @@
               <w:lang w:val="en-US"/>
             </w:rPr>
           </w:pPr>
-          <w:hyperlink w:anchor="_Toc129794532" w:history="1">
+          <w:hyperlink w:anchor="_Toc130393411" w:history="1">
             <w:r>
               <w:rPr>
                 <w:rStyle w:val="Hyperlink"/>
                 <w:noProof/>
               </w:rPr>
-              <w:t>Bibliografie</w:t>
+              <w:t>Capitolul 2 – Descrierea jocului dezvoltat</w:t>
             </w:r>
             <w:r>
               <w:rPr>
@@ -1451,7 +1146,7 @@
                 <w:noProof/>
                 <w:webHidden/>
               </w:rPr>
-              <w:instrText xml:space="preserve"> PAGEREF _Toc129794532 \h </w:instrText>
+              <w:instrText xml:space="preserve"> PAGEREF _Toc130393411 \h </w:instrText>
             </w:r>
             <w:r>
               <w:rPr>
@@ -1483,6 +1178,370 @@
           </w:hyperlink>
         </w:p>
         <w:p>
+          <w:pPr>
+            <w:pStyle w:val="TOC2"/>
+            <w:tabs>
+              <w:tab w:val="right" w:leader="dot" w:pos="9350"/>
+            </w:tabs>
+            <w:rPr>
+              <w:rFonts w:eastAsiaTheme="minorEastAsia" w:cstheme="minorBidi"/>
+              <w:b w:val="0"/>
+              <w:bCs w:val="0"/>
+              <w:noProof/>
+              <w:lang w:val="en-US"/>
+            </w:rPr>
+          </w:pPr>
+          <w:hyperlink w:anchor="_Toc130393412" w:history="1">
+            <w:r>
+              <w:rPr>
+                <w:rStyle w:val="Hyperlink"/>
+                <w:noProof/>
+              </w:rPr>
+              <w:t>2.1 Sursa de inspirație a joculuiThe Binding of Isaac</w:t>
+            </w:r>
+            <w:r>
+              <w:rPr>
+                <w:noProof/>
+                <w:webHidden/>
+              </w:rPr>
+              <w:tab/>
+            </w:r>
+            <w:r>
+              <w:rPr>
+                <w:noProof/>
+                <w:webHidden/>
+              </w:rPr>
+              <w:fldChar w:fldCharType="begin"/>
+            </w:r>
+            <w:r>
+              <w:rPr>
+                <w:noProof/>
+                <w:webHidden/>
+              </w:rPr>
+              <w:instrText xml:space="preserve"> PAGEREF _Toc130393412 \h </w:instrText>
+            </w:r>
+            <w:r>
+              <w:rPr>
+                <w:noProof/>
+                <w:webHidden/>
+              </w:rPr>
+            </w:r>
+            <w:r>
+              <w:rPr>
+                <w:noProof/>
+                <w:webHidden/>
+              </w:rPr>
+              <w:fldChar w:fldCharType="separate"/>
+            </w:r>
+            <w:r>
+              <w:rPr>
+                <w:noProof/>
+                <w:webHidden/>
+              </w:rPr>
+              <w:t>16</w:t>
+            </w:r>
+            <w:r>
+              <w:rPr>
+                <w:noProof/>
+                <w:webHidden/>
+              </w:rPr>
+              <w:fldChar w:fldCharType="end"/>
+            </w:r>
+          </w:hyperlink>
+        </w:p>
+        <w:p>
+          <w:pPr>
+            <w:pStyle w:val="TOC3"/>
+            <w:tabs>
+              <w:tab w:val="right" w:leader="dot" w:pos="9350"/>
+            </w:tabs>
+            <w:rPr>
+              <w:rFonts w:eastAsiaTheme="minorEastAsia" w:cstheme="minorBidi"/>
+              <w:noProof/>
+              <w:sz w:val="22"/>
+              <w:szCs w:val="22"/>
+              <w:lang w:val="en-US"/>
+            </w:rPr>
+          </w:pPr>
+          <w:hyperlink w:anchor="_Toc130393413" w:history="1">
+            <w:r>
+              <w:rPr>
+                <w:rStyle w:val="Hyperlink"/>
+                <w:noProof/>
+              </w:rPr>
+              <w:t>2.1.1 Un scurt istoric</w:t>
+            </w:r>
+            <w:r>
+              <w:rPr>
+                <w:noProof/>
+                <w:webHidden/>
+              </w:rPr>
+              <w:tab/>
+            </w:r>
+            <w:r>
+              <w:rPr>
+                <w:noProof/>
+                <w:webHidden/>
+              </w:rPr>
+              <w:fldChar w:fldCharType="begin"/>
+            </w:r>
+            <w:r>
+              <w:rPr>
+                <w:noProof/>
+                <w:webHidden/>
+              </w:rPr>
+              <w:instrText xml:space="preserve"> PAGEREF _Toc130393413 \h </w:instrText>
+            </w:r>
+            <w:r>
+              <w:rPr>
+                <w:noProof/>
+                <w:webHidden/>
+              </w:rPr>
+            </w:r>
+            <w:r>
+              <w:rPr>
+                <w:noProof/>
+                <w:webHidden/>
+              </w:rPr>
+              <w:fldChar w:fldCharType="separate"/>
+            </w:r>
+            <w:r>
+              <w:rPr>
+                <w:noProof/>
+                <w:webHidden/>
+              </w:rPr>
+              <w:t>16</w:t>
+            </w:r>
+            <w:r>
+              <w:rPr>
+                <w:noProof/>
+                <w:webHidden/>
+              </w:rPr>
+              <w:fldChar w:fldCharType="end"/>
+            </w:r>
+          </w:hyperlink>
+        </w:p>
+        <w:p>
+          <w:pPr>
+            <w:pStyle w:val="TOC3"/>
+            <w:tabs>
+              <w:tab w:val="right" w:leader="dot" w:pos="9350"/>
+            </w:tabs>
+            <w:rPr>
+              <w:rFonts w:eastAsiaTheme="minorEastAsia" w:cstheme="minorBidi"/>
+              <w:noProof/>
+              <w:sz w:val="22"/>
+              <w:szCs w:val="22"/>
+              <w:lang w:val="en-US"/>
+            </w:rPr>
+          </w:pPr>
+          <w:hyperlink w:anchor="_Toc130393414" w:history="1">
+            <w:r>
+              <w:rPr>
+                <w:rStyle w:val="Hyperlink"/>
+                <w:noProof/>
+              </w:rPr>
+              <w:t>2.1.2 Descriere</w:t>
+            </w:r>
+            <w:r>
+              <w:rPr>
+                <w:noProof/>
+                <w:webHidden/>
+              </w:rPr>
+              <w:tab/>
+            </w:r>
+            <w:r>
+              <w:rPr>
+                <w:noProof/>
+                <w:webHidden/>
+              </w:rPr>
+              <w:fldChar w:fldCharType="begin"/>
+            </w:r>
+            <w:r>
+              <w:rPr>
+                <w:noProof/>
+                <w:webHidden/>
+              </w:rPr>
+              <w:instrText xml:space="preserve"> PAGEREF _Toc130393414 \h </w:instrText>
+            </w:r>
+            <w:r>
+              <w:rPr>
+                <w:noProof/>
+                <w:webHidden/>
+              </w:rPr>
+            </w:r>
+            <w:r>
+              <w:rPr>
+                <w:noProof/>
+                <w:webHidden/>
+              </w:rPr>
+              <w:fldChar w:fldCharType="separate"/>
+            </w:r>
+            <w:r>
+              <w:rPr>
+                <w:noProof/>
+                <w:webHidden/>
+              </w:rPr>
+              <w:t>17</w:t>
+            </w:r>
+            <w:r>
+              <w:rPr>
+                <w:noProof/>
+                <w:webHidden/>
+              </w:rPr>
+              <w:fldChar w:fldCharType="end"/>
+            </w:r>
+          </w:hyperlink>
+        </w:p>
+        <w:p>
+          <w:pPr>
+            <w:pStyle w:val="TOC2"/>
+            <w:tabs>
+              <w:tab w:val="right" w:leader="dot" w:pos="9350"/>
+            </w:tabs>
+            <w:rPr>
+              <w:rFonts w:eastAsiaTheme="minorEastAsia" w:cstheme="minorBidi"/>
+              <w:b w:val="0"/>
+              <w:bCs w:val="0"/>
+              <w:noProof/>
+              <w:lang w:val="en-US"/>
+            </w:rPr>
+          </w:pPr>
+          <w:hyperlink w:anchor="_Toc130393415" w:history="1">
+            <w:r>
+              <w:rPr>
+                <w:rStyle w:val="Hyperlink"/>
+                <w:noProof/>
+              </w:rPr>
+              <w:t>2.2 Descrierea jocului implementat</w:t>
+            </w:r>
+            <w:r>
+              <w:rPr>
+                <w:noProof/>
+                <w:webHidden/>
+              </w:rPr>
+              <w:tab/>
+            </w:r>
+            <w:r>
+              <w:rPr>
+                <w:noProof/>
+                <w:webHidden/>
+              </w:rPr>
+              <w:fldChar w:fldCharType="begin"/>
+            </w:r>
+            <w:r>
+              <w:rPr>
+                <w:noProof/>
+                <w:webHidden/>
+              </w:rPr>
+              <w:instrText xml:space="preserve"> PAGEREF _Toc130393415 \h </w:instrText>
+            </w:r>
+            <w:r>
+              <w:rPr>
+                <w:noProof/>
+                <w:webHidden/>
+              </w:rPr>
+            </w:r>
+            <w:r>
+              <w:rPr>
+                <w:noProof/>
+                <w:webHidden/>
+              </w:rPr>
+              <w:fldChar w:fldCharType="separate"/>
+            </w:r>
+            <w:r>
+              <w:rPr>
+                <w:noProof/>
+                <w:webHidden/>
+              </w:rPr>
+              <w:t>19</w:t>
+            </w:r>
+            <w:r>
+              <w:rPr>
+                <w:noProof/>
+                <w:webHidden/>
+              </w:rPr>
+              <w:fldChar w:fldCharType="end"/>
+            </w:r>
+          </w:hyperlink>
+        </w:p>
+        <w:p>
+          <w:pPr>
+            <w:pStyle w:val="TOC1"/>
+            <w:tabs>
+              <w:tab w:val="right" w:leader="dot" w:pos="9350"/>
+            </w:tabs>
+            <w:rPr>
+              <w:rFonts w:eastAsiaTheme="minorEastAsia" w:cstheme="minorBidi"/>
+              <w:b w:val="0"/>
+              <w:bCs w:val="0"/>
+              <w:i w:val="0"/>
+              <w:iCs w:val="0"/>
+              <w:noProof/>
+              <w:sz w:val="22"/>
+              <w:szCs w:val="22"/>
+              <w:lang w:val="en-US"/>
+            </w:rPr>
+          </w:pPr>
+          <w:hyperlink w:anchor="_Toc130393416" w:history="1">
+            <w:r>
+              <w:rPr>
+                <w:rStyle w:val="Hyperlink"/>
+                <w:noProof/>
+              </w:rPr>
+              <w:t>Bibliografie</w:t>
+            </w:r>
+            <w:r>
+              <w:rPr>
+                <w:noProof/>
+                <w:webHidden/>
+              </w:rPr>
+              <w:tab/>
+            </w:r>
+            <w:r>
+              <w:rPr>
+                <w:noProof/>
+                <w:webHidden/>
+              </w:rPr>
+              <w:fldChar w:fldCharType="begin"/>
+            </w:r>
+            <w:r>
+              <w:rPr>
+                <w:noProof/>
+                <w:webHidden/>
+              </w:rPr>
+              <w:instrText xml:space="preserve"> PAGEREF _Toc130393416 \h </w:instrText>
+            </w:r>
+            <w:r>
+              <w:rPr>
+                <w:noProof/>
+                <w:webHidden/>
+              </w:rPr>
+            </w:r>
+            <w:r>
+              <w:rPr>
+                <w:noProof/>
+                <w:webHidden/>
+              </w:rPr>
+              <w:fldChar w:fldCharType="separate"/>
+            </w:r>
+            <w:r>
+              <w:rPr>
+                <w:noProof/>
+                <w:webHidden/>
+              </w:rPr>
+              <w:t>20</w:t>
+            </w:r>
+            <w:r>
+              <w:rPr>
+                <w:noProof/>
+                <w:webHidden/>
+              </w:rPr>
+              <w:fldChar w:fldCharType="end"/>
+            </w:r>
+          </w:hyperlink>
+        </w:p>
+        <w:p>
           <w:r>
             <w:rPr>
               <w:b/>
@@ -1518,49 +1577,16 @@
         <w:ind w:firstLine="0"/>
       </w:pPr>
       <w:r>
-        <w:t xml:space="preserve">Întrebari pentru doamna profesoara : </w:t>
-      </w:r>
-    </w:p>
-    <w:p>
-      <w:pPr>
-        <w:pStyle w:val="ListParagraph"/>
-        <w:numPr>
-          <w:ilvl w:val="0"/>
-          <w:numId w:val="14"/>
-        </w:numPr>
-      </w:pPr>
-      <w:r>
-        <w:t>Este o idee bună sa am o secțiune dedicată anumitor bugg-uri și metodele prin care le-am rezolvat ?</w:t>
-      </w:r>
-    </w:p>
-    <w:p>
-      <w:pPr>
-        <w:pStyle w:val="ListParagraph"/>
-        <w:numPr>
-          <w:ilvl w:val="0"/>
-          <w:numId w:val="14"/>
-        </w:numPr>
-      </w:pPr>
-      <w:r>
-        <w:t>Când enumerez diferite alternative pt unity mai pun si poze cu exemple ?</w:t>
-      </w:r>
-    </w:p>
-    <w:p>
-      <w:pPr>
-        <w:pStyle w:val="ListParagraph"/>
-        <w:numPr>
-          <w:ilvl w:val="0"/>
-          <w:numId w:val="14"/>
-        </w:numPr>
-      </w:pPr>
-      <w:r>
-        <w:t>Adaug mai multe exemple la „jocuri dezvoltate in unity” si „alternative pentru unity” ?</w:t>
-      </w:r>
-    </w:p>
-    <w:p>
-      <w:pPr>
-        <w:ind w:firstLine="0"/>
-      </w:pPr>
+        <w:t xml:space="preserve">Idee tabel </w:t>
+      </w:r>
+      <w:proofErr w:type="spellStart"/>
+      <w:r>
+        <w:t>comparatie</w:t>
+      </w:r>
+      <w:proofErr w:type="spellEnd"/>
+      <w:r>
+        <w:t xml:space="preserve"> tehnologii alternative</w:t>
+      </w:r>
     </w:p>
     <w:p>
       <w:pPr>
@@ -1656,7 +1682,7 @@
       </w:pPr>
       <w:bookmarkStart w:id="2" w:name="_Toc129168999"/>
       <w:bookmarkStart w:id="3" w:name="_Toc129169100"/>
-      <w:bookmarkStart w:id="4" w:name="_Toc129794523"/>
+      <w:bookmarkStart w:id="4" w:name="_Toc130393407"/>
       <w:r>
         <w:t>Introducere</w:t>
       </w:r>
@@ -1692,7 +1718,15 @@
         <w:t>recreative</w:t>
       </w:r>
       <w:r>
-        <w:t>, acesta fiind considerat primul joc interactiv pe calculator si a fost crea în anul 1947 de către Thomas T. Goldsmith Jr. și Estle Ray Mann și simula lansarea unei rachete. Acest program a fost considerat mult prea costisitor si doar o simplă curiozitate in cadrul lumii calculatoarelor pentru a fi dezvoltat mai departe</w:t>
+        <w:t xml:space="preserve">, acesta fiind considerat primul joc interactiv pe calculator si a fost crea în anul 1947 de către Thomas T. Goldsmith Jr. și </w:t>
+      </w:r>
+      <w:proofErr w:type="spellStart"/>
+      <w:r>
+        <w:t>Estle</w:t>
+      </w:r>
+      <w:proofErr w:type="spellEnd"/>
+      <w:r>
+        <w:t xml:space="preserve"> Ray Mann și simula lansarea unei rachete. Acest program a fost considerat mult prea costisitor si doar o simplă curiozitate in cadrul lumii calculatoarelor pentru a fi dezvoltat mai departe</w:t>
       </w:r>
       <w:r>
         <w:t>.</w:t>
@@ -1946,21 +1980,183 @@
       <w:pPr>
         <w:pStyle w:val="NoSpacing"/>
       </w:pPr>
-      <w:r>
-        <w:t>Influențat de aspectele prezentate mai sus și de propria pasiune pentru acest subiect,</w:t>
-      </w:r>
-      <w:r>
-        <w:t xml:space="preserve"> îmi propun prin intermediul acestei lucr</w:t>
+      <w:proofErr w:type="spellStart"/>
+      <w:r>
+        <w:t>Influențat</w:t>
+      </w:r>
+      <w:proofErr w:type="spellEnd"/>
+      <w:r>
+        <w:t xml:space="preserve"> de </w:t>
+      </w:r>
+      <w:proofErr w:type="spellStart"/>
+      <w:r>
+        <w:t>aspectele</w:t>
+      </w:r>
+      <w:proofErr w:type="spellEnd"/>
+      <w:r>
+        <w:t xml:space="preserve"> </w:t>
+      </w:r>
+      <w:proofErr w:type="spellStart"/>
+      <w:r>
+        <w:t>prezentate</w:t>
+      </w:r>
+      <w:proofErr w:type="spellEnd"/>
+      <w:r>
+        <w:t xml:space="preserve"> </w:t>
+      </w:r>
+      <w:proofErr w:type="spellStart"/>
+      <w:r>
+        <w:t>mai</w:t>
+      </w:r>
+      <w:proofErr w:type="spellEnd"/>
+      <w:r>
+        <w:t xml:space="preserve"> sus </w:t>
+      </w:r>
+      <w:proofErr w:type="spellStart"/>
+      <w:r>
+        <w:t>și</w:t>
+      </w:r>
+      <w:proofErr w:type="spellEnd"/>
+      <w:r>
+        <w:t xml:space="preserve"> de propria </w:t>
+      </w:r>
+      <w:proofErr w:type="spellStart"/>
+      <w:r>
+        <w:t>pasiune</w:t>
+      </w:r>
+      <w:proofErr w:type="spellEnd"/>
+      <w:r>
+        <w:t xml:space="preserve"> </w:t>
+      </w:r>
+      <w:proofErr w:type="spellStart"/>
+      <w:r>
+        <w:t>pentru</w:t>
+      </w:r>
+      <w:proofErr w:type="spellEnd"/>
+      <w:r>
+        <w:t xml:space="preserve"> </w:t>
+      </w:r>
+      <w:proofErr w:type="spellStart"/>
+      <w:r>
+        <w:t>acest</w:t>
+      </w:r>
+      <w:proofErr w:type="spellEnd"/>
+      <w:r>
+        <w:t xml:space="preserve"> </w:t>
+      </w:r>
+      <w:proofErr w:type="spellStart"/>
+      <w:r>
+        <w:t>subiect</w:t>
+      </w:r>
+      <w:proofErr w:type="spellEnd"/>
+      <w:r>
+        <w:t>,</w:t>
+      </w:r>
+      <w:r>
+        <w:t xml:space="preserve"> </w:t>
+      </w:r>
+      <w:proofErr w:type="spellStart"/>
+      <w:r>
+        <w:t>îmi</w:t>
+      </w:r>
+      <w:proofErr w:type="spellEnd"/>
+      <w:r>
+        <w:t xml:space="preserve"> </w:t>
+      </w:r>
+      <w:proofErr w:type="spellStart"/>
+      <w:r>
+        <w:t>propun</w:t>
+      </w:r>
+      <w:proofErr w:type="spellEnd"/>
+      <w:r>
+        <w:t xml:space="preserve"> </w:t>
+      </w:r>
+      <w:proofErr w:type="spellStart"/>
+      <w:r>
+        <w:t>prin</w:t>
+      </w:r>
+      <w:proofErr w:type="spellEnd"/>
+      <w:r>
+        <w:t xml:space="preserve"> </w:t>
+      </w:r>
+      <w:proofErr w:type="spellStart"/>
+      <w:r>
+        <w:t>intermediul</w:t>
+      </w:r>
+      <w:proofErr w:type="spellEnd"/>
+      <w:r>
+        <w:t xml:space="preserve"> </w:t>
+      </w:r>
+      <w:proofErr w:type="spellStart"/>
+      <w:r>
+        <w:t>acestei</w:t>
+      </w:r>
+      <w:proofErr w:type="spellEnd"/>
+      <w:r>
+        <w:t xml:space="preserve"> </w:t>
+      </w:r>
+      <w:proofErr w:type="spellStart"/>
+      <w:r>
+        <w:t>lucr</w:t>
       </w:r>
       <w:r>
         <w:t>ă</w:t>
       </w:r>
       <w:r>
-        <w:t>ri implementarea unui joc video</w:t>
-      </w:r>
-      <w:r>
-        <w:t xml:space="preserve"> cu ajutorul motorului de joc</w:t>
-      </w:r>
+        <w:t>ri</w:t>
+      </w:r>
+      <w:proofErr w:type="spellEnd"/>
+      <w:r>
+        <w:t xml:space="preserve"> </w:t>
+      </w:r>
+      <w:proofErr w:type="spellStart"/>
+      <w:r>
+        <w:t>implementarea</w:t>
+      </w:r>
+      <w:proofErr w:type="spellEnd"/>
+      <w:r>
+        <w:t xml:space="preserve"> </w:t>
+      </w:r>
+      <w:proofErr w:type="spellStart"/>
+      <w:r>
+        <w:t>unui</w:t>
+      </w:r>
+      <w:proofErr w:type="spellEnd"/>
+      <w:r>
+        <w:t xml:space="preserve"> </w:t>
+      </w:r>
+      <w:proofErr w:type="spellStart"/>
+      <w:r>
+        <w:t>joc</w:t>
+      </w:r>
+      <w:proofErr w:type="spellEnd"/>
+      <w:r>
+        <w:t xml:space="preserve"> video</w:t>
+      </w:r>
+      <w:r>
+        <w:t xml:space="preserve"> cu </w:t>
+      </w:r>
+      <w:proofErr w:type="spellStart"/>
+      <w:r>
+        <w:t>ajutorul</w:t>
+      </w:r>
+      <w:proofErr w:type="spellEnd"/>
+      <w:r>
+        <w:t xml:space="preserve"> </w:t>
+      </w:r>
+      <w:proofErr w:type="spellStart"/>
+      <w:r>
+        <w:t>motorului</w:t>
+      </w:r>
+      <w:proofErr w:type="spellEnd"/>
+      <w:r>
+        <w:t xml:space="preserve"> de </w:t>
+      </w:r>
+      <w:proofErr w:type="spellStart"/>
+      <w:r>
+        <w:t>joc</w:t>
+      </w:r>
+      <w:proofErr w:type="spellEnd"/>
       <w:r>
         <w:rPr>
           <w:b/>
@@ -1969,14 +2165,240 @@
         <w:t xml:space="preserve"> </w:t>
       </w:r>
       <w:r>
-        <w:t xml:space="preserve">Unity. Aplicația este inspirată dintr-o serie foarte populară de jocuri, ea se incadrează in categoria roguelike dungeon crawler. </w:t>
-      </w:r>
-      <w:r>
-        <w:t>Această categorie de jocuri video este formată prin combinarea a două categorii, prima fiind cea de “roguelike” j</w:t>
-      </w:r>
-      <w:r>
-        <w:t>ocurile din această categorie sunt recunoscute dupa următoarele caracteristici</w:t>
-      </w:r>
+        <w:t xml:space="preserve">Unity. </w:t>
+      </w:r>
+      <w:proofErr w:type="spellStart"/>
+      <w:r>
+        <w:t>Aplicația</w:t>
+      </w:r>
+      <w:proofErr w:type="spellEnd"/>
+      <w:r>
+        <w:t xml:space="preserve"> </w:t>
+      </w:r>
+      <w:proofErr w:type="spellStart"/>
+      <w:r>
+        <w:t>este</w:t>
+      </w:r>
+      <w:proofErr w:type="spellEnd"/>
+      <w:r>
+        <w:t xml:space="preserve"> </w:t>
+      </w:r>
+      <w:proofErr w:type="spellStart"/>
+      <w:r>
+        <w:t>inspirată</w:t>
+      </w:r>
+      <w:proofErr w:type="spellEnd"/>
+      <w:r>
+        <w:t xml:space="preserve"> </w:t>
+      </w:r>
+      <w:proofErr w:type="spellStart"/>
+      <w:r>
+        <w:t>dintr</w:t>
+      </w:r>
+      <w:proofErr w:type="spellEnd"/>
+      <w:r>
+        <w:t xml:space="preserve">-o </w:t>
+      </w:r>
+      <w:proofErr w:type="spellStart"/>
+      <w:r>
+        <w:t>serie</w:t>
+      </w:r>
+      <w:proofErr w:type="spellEnd"/>
+      <w:r>
+        <w:t xml:space="preserve"> </w:t>
+      </w:r>
+      <w:proofErr w:type="spellStart"/>
+      <w:r>
+        <w:t>foarte</w:t>
+      </w:r>
+      <w:proofErr w:type="spellEnd"/>
+      <w:r>
+        <w:t xml:space="preserve"> </w:t>
+      </w:r>
+      <w:proofErr w:type="spellStart"/>
+      <w:r>
+        <w:t>populară</w:t>
+      </w:r>
+      <w:proofErr w:type="spellEnd"/>
+      <w:r>
+        <w:t xml:space="preserve"> de </w:t>
+      </w:r>
+      <w:proofErr w:type="spellStart"/>
+      <w:r>
+        <w:t>jocuri</w:t>
+      </w:r>
+      <w:proofErr w:type="spellEnd"/>
+      <w:r>
+        <w:t xml:space="preserve">, </w:t>
+      </w:r>
+      <w:proofErr w:type="spellStart"/>
+      <w:r>
+        <w:t>ea</w:t>
+      </w:r>
+      <w:proofErr w:type="spellEnd"/>
+      <w:r>
+        <w:t xml:space="preserve"> se </w:t>
+      </w:r>
+      <w:proofErr w:type="spellStart"/>
+      <w:r>
+        <w:t>incadrează</w:t>
+      </w:r>
+      <w:proofErr w:type="spellEnd"/>
+      <w:r>
+        <w:t xml:space="preserve"> in </w:t>
+      </w:r>
+      <w:proofErr w:type="spellStart"/>
+      <w:r>
+        <w:t>categoria</w:t>
+      </w:r>
+      <w:proofErr w:type="spellEnd"/>
+      <w:r>
+        <w:t xml:space="preserve"> roguelike dungeon crawler. </w:t>
+      </w:r>
+      <w:proofErr w:type="spellStart"/>
+      <w:r>
+        <w:t>Această</w:t>
+      </w:r>
+      <w:proofErr w:type="spellEnd"/>
+      <w:r>
+        <w:t xml:space="preserve"> </w:t>
+      </w:r>
+      <w:proofErr w:type="spellStart"/>
+      <w:r>
+        <w:t>categorie</w:t>
+      </w:r>
+      <w:proofErr w:type="spellEnd"/>
+      <w:r>
+        <w:t xml:space="preserve"> de </w:t>
+      </w:r>
+      <w:proofErr w:type="spellStart"/>
+      <w:r>
+        <w:t>jocuri</w:t>
+      </w:r>
+      <w:proofErr w:type="spellEnd"/>
+      <w:r>
+        <w:t xml:space="preserve"> video </w:t>
+      </w:r>
+      <w:proofErr w:type="spellStart"/>
+      <w:r>
+        <w:t>este</w:t>
+      </w:r>
+      <w:proofErr w:type="spellEnd"/>
+      <w:r>
+        <w:t xml:space="preserve"> </w:t>
+      </w:r>
+      <w:proofErr w:type="spellStart"/>
+      <w:r>
+        <w:t>formată</w:t>
+      </w:r>
+      <w:proofErr w:type="spellEnd"/>
+      <w:r>
+        <w:t xml:space="preserve"> </w:t>
+      </w:r>
+      <w:proofErr w:type="spellStart"/>
+      <w:r>
+        <w:t>prin</w:t>
+      </w:r>
+      <w:proofErr w:type="spellEnd"/>
+      <w:r>
+        <w:t xml:space="preserve"> </w:t>
+      </w:r>
+      <w:proofErr w:type="spellStart"/>
+      <w:r>
+        <w:t>combinarea</w:t>
+      </w:r>
+      <w:proofErr w:type="spellEnd"/>
+      <w:r>
+        <w:t xml:space="preserve"> a </w:t>
+      </w:r>
+      <w:proofErr w:type="spellStart"/>
+      <w:r>
+        <w:t>două</w:t>
+      </w:r>
+      <w:proofErr w:type="spellEnd"/>
+      <w:r>
+        <w:t xml:space="preserve"> </w:t>
+      </w:r>
+      <w:proofErr w:type="spellStart"/>
+      <w:r>
+        <w:t>categorii</w:t>
+      </w:r>
+      <w:proofErr w:type="spellEnd"/>
+      <w:r>
+        <w:t xml:space="preserve">, prima </w:t>
+      </w:r>
+      <w:proofErr w:type="spellStart"/>
+      <w:r>
+        <w:t>fiind</w:t>
+      </w:r>
+      <w:proofErr w:type="spellEnd"/>
+      <w:r>
+        <w:t xml:space="preserve"> </w:t>
+      </w:r>
+      <w:proofErr w:type="spellStart"/>
+      <w:r>
+        <w:t>cea</w:t>
+      </w:r>
+      <w:proofErr w:type="spellEnd"/>
+      <w:r>
+        <w:t xml:space="preserve"> de “roguelike” </w:t>
+      </w:r>
+      <w:proofErr w:type="spellStart"/>
+      <w:r>
+        <w:t>j</w:t>
+      </w:r>
+      <w:r>
+        <w:t>ocurile</w:t>
+      </w:r>
+      <w:proofErr w:type="spellEnd"/>
+      <w:r>
+        <w:t xml:space="preserve"> din </w:t>
+      </w:r>
+      <w:proofErr w:type="spellStart"/>
+      <w:r>
+        <w:t>această</w:t>
+      </w:r>
+      <w:proofErr w:type="spellEnd"/>
+      <w:r>
+        <w:t xml:space="preserve"> </w:t>
+      </w:r>
+      <w:proofErr w:type="spellStart"/>
+      <w:r>
+        <w:t>categorie</w:t>
+      </w:r>
+      <w:proofErr w:type="spellEnd"/>
+      <w:r>
+        <w:t xml:space="preserve"> sunt </w:t>
+      </w:r>
+      <w:proofErr w:type="spellStart"/>
+      <w:r>
+        <w:t>recunoscute</w:t>
+      </w:r>
+      <w:proofErr w:type="spellEnd"/>
+      <w:r>
+        <w:t xml:space="preserve"> </w:t>
+      </w:r>
+      <w:proofErr w:type="spellStart"/>
+      <w:r>
+        <w:t>dupa</w:t>
+      </w:r>
+      <w:proofErr w:type="spellEnd"/>
+      <w:r>
+        <w:t xml:space="preserve"> </w:t>
+      </w:r>
+      <w:proofErr w:type="spellStart"/>
+      <w:r>
+        <w:t>următoarele</w:t>
+      </w:r>
+      <w:proofErr w:type="spellEnd"/>
+      <w:r>
+        <w:t xml:space="preserve"> </w:t>
+      </w:r>
+      <w:proofErr w:type="spellStart"/>
+      <w:r>
+        <w:t>caracteristici</w:t>
+      </w:r>
+      <w:proofErr w:type="spellEnd"/>
       <w:r>
         <w:t xml:space="preserve"> </w:t>
       </w:r>
@@ -2015,8 +2437,149 @@
           <w:numId w:val="2"/>
         </w:numPr>
       </w:pPr>
-      <w:r>
-        <w:t>Progresul jocului nu este salvat de la o sesiune la alta, odată ce jucatorul a închis jocul sau a pierdut, va fi nevoit să o ia de la capat.</w:t>
+      <w:proofErr w:type="spellStart"/>
+      <w:r>
+        <w:t>Progresul</w:t>
+      </w:r>
+      <w:proofErr w:type="spellEnd"/>
+      <w:r>
+        <w:t xml:space="preserve"> </w:t>
+      </w:r>
+      <w:proofErr w:type="spellStart"/>
+      <w:r>
+        <w:t>jocului</w:t>
+      </w:r>
+      <w:proofErr w:type="spellEnd"/>
+      <w:r>
+        <w:t xml:space="preserve"> nu </w:t>
+      </w:r>
+      <w:proofErr w:type="spellStart"/>
+      <w:r>
+        <w:t>este</w:t>
+      </w:r>
+      <w:proofErr w:type="spellEnd"/>
+      <w:r>
+        <w:t xml:space="preserve"> </w:t>
+      </w:r>
+      <w:proofErr w:type="spellStart"/>
+      <w:r>
+        <w:t>salvat</w:t>
+      </w:r>
+      <w:proofErr w:type="spellEnd"/>
+      <w:r>
+        <w:t xml:space="preserve"> de la o </w:t>
+      </w:r>
+      <w:proofErr w:type="spellStart"/>
+      <w:r>
+        <w:t>sesiune</w:t>
+      </w:r>
+      <w:proofErr w:type="spellEnd"/>
+      <w:r>
+        <w:t xml:space="preserve"> la </w:t>
+      </w:r>
+      <w:proofErr w:type="spellStart"/>
+      <w:r>
+        <w:t>alta</w:t>
+      </w:r>
+      <w:proofErr w:type="spellEnd"/>
+      <w:r>
+        <w:t xml:space="preserve">, </w:t>
+      </w:r>
+      <w:proofErr w:type="spellStart"/>
+      <w:r>
+        <w:t>odată</w:t>
+      </w:r>
+      <w:proofErr w:type="spellEnd"/>
+      <w:r>
+        <w:t xml:space="preserve"> </w:t>
+      </w:r>
+      <w:proofErr w:type="spellStart"/>
+      <w:r>
+        <w:t>ce</w:t>
+      </w:r>
+      <w:proofErr w:type="spellEnd"/>
+      <w:r>
+        <w:t xml:space="preserve"> </w:t>
+      </w:r>
+      <w:proofErr w:type="spellStart"/>
+      <w:r>
+        <w:t>jucatorul</w:t>
+      </w:r>
+      <w:proofErr w:type="spellEnd"/>
+      <w:r>
+        <w:t xml:space="preserve"> a </w:t>
+      </w:r>
+      <w:proofErr w:type="spellStart"/>
+      <w:r>
+        <w:t>închis</w:t>
+      </w:r>
+      <w:proofErr w:type="spellEnd"/>
+      <w:r>
+        <w:t xml:space="preserve"> </w:t>
+      </w:r>
+      <w:proofErr w:type="spellStart"/>
+      <w:r>
+        <w:t>jocul</w:t>
+      </w:r>
+      <w:proofErr w:type="spellEnd"/>
+      <w:r>
+        <w:t xml:space="preserve"> </w:t>
+      </w:r>
+      <w:proofErr w:type="spellStart"/>
+      <w:r>
+        <w:t>sau</w:t>
+      </w:r>
+      <w:proofErr w:type="spellEnd"/>
+      <w:r>
+        <w:t xml:space="preserve"> a </w:t>
+      </w:r>
+      <w:proofErr w:type="spellStart"/>
+      <w:r>
+        <w:t>pierdut</w:t>
+      </w:r>
+      <w:proofErr w:type="spellEnd"/>
+      <w:r>
+        <w:t xml:space="preserve">, </w:t>
+      </w:r>
+      <w:proofErr w:type="spellStart"/>
+      <w:r>
+        <w:t>va</w:t>
+      </w:r>
+      <w:proofErr w:type="spellEnd"/>
+      <w:r>
+        <w:t xml:space="preserve"> fi </w:t>
+      </w:r>
+      <w:proofErr w:type="spellStart"/>
+      <w:r>
+        <w:t>nevoit</w:t>
+      </w:r>
+      <w:proofErr w:type="spellEnd"/>
+      <w:r>
+        <w:t xml:space="preserve"> </w:t>
+      </w:r>
+      <w:proofErr w:type="spellStart"/>
+      <w:r>
+        <w:t>să</w:t>
+      </w:r>
+      <w:proofErr w:type="spellEnd"/>
+      <w:r>
+        <w:t xml:space="preserve"> o </w:t>
+      </w:r>
+      <w:proofErr w:type="spellStart"/>
+      <w:r>
+        <w:t>ia</w:t>
+      </w:r>
+      <w:proofErr w:type="spellEnd"/>
+      <w:r>
+        <w:t xml:space="preserve"> de la </w:t>
+      </w:r>
+      <w:proofErr w:type="spellStart"/>
+      <w:r>
+        <w:t>capat</w:t>
+      </w:r>
+      <w:proofErr w:type="spellEnd"/>
+      <w:r>
+        <w:t>.</w:t>
       </w:r>
     </w:p>
     <w:p>
@@ -2027,9 +2590,174 @@
           <w:numId w:val="2"/>
         </w:numPr>
       </w:pPr>
+      <w:proofErr w:type="spellStart"/>
       <w:r>
         <w:lastRenderedPageBreak/>
-        <w:t>Anumite aspecte, poate chiar intregul joc, va fi generat procedural, acest lucru oferă jocului o valoare de rejucabilitate foarte ridicata, experienta fiind vast diferita de la un jucator la altul.</w:t>
+        <w:t>Anumite</w:t>
+      </w:r>
+      <w:proofErr w:type="spellEnd"/>
+      <w:r>
+        <w:t xml:space="preserve"> </w:t>
+      </w:r>
+      <w:proofErr w:type="spellStart"/>
+      <w:r>
+        <w:t>aspecte</w:t>
+      </w:r>
+      <w:proofErr w:type="spellEnd"/>
+      <w:r>
+        <w:t xml:space="preserve">, </w:t>
+      </w:r>
+      <w:proofErr w:type="spellStart"/>
+      <w:r>
+        <w:t>poate</w:t>
+      </w:r>
+      <w:proofErr w:type="spellEnd"/>
+      <w:r>
+        <w:t xml:space="preserve"> </w:t>
+      </w:r>
+      <w:proofErr w:type="spellStart"/>
+      <w:r>
+        <w:t>chiar</w:t>
+      </w:r>
+      <w:proofErr w:type="spellEnd"/>
+      <w:r>
+        <w:t xml:space="preserve"> </w:t>
+      </w:r>
+      <w:proofErr w:type="spellStart"/>
+      <w:r>
+        <w:t>intregul</w:t>
+      </w:r>
+      <w:proofErr w:type="spellEnd"/>
+      <w:r>
+        <w:t xml:space="preserve"> </w:t>
+      </w:r>
+      <w:proofErr w:type="spellStart"/>
+      <w:r>
+        <w:t>joc</w:t>
+      </w:r>
+      <w:proofErr w:type="spellEnd"/>
+      <w:r>
+        <w:t xml:space="preserve">, </w:t>
+      </w:r>
+      <w:proofErr w:type="spellStart"/>
+      <w:r>
+        <w:t>va</w:t>
+      </w:r>
+      <w:proofErr w:type="spellEnd"/>
+      <w:r>
+        <w:t xml:space="preserve"> fi </w:t>
+      </w:r>
+      <w:proofErr w:type="spellStart"/>
+      <w:r>
+        <w:t>generat</w:t>
+      </w:r>
+      <w:proofErr w:type="spellEnd"/>
+      <w:r>
+        <w:t xml:space="preserve"> procedural, </w:t>
+      </w:r>
+      <w:proofErr w:type="spellStart"/>
+      <w:r>
+        <w:t>acest</w:t>
+      </w:r>
+      <w:proofErr w:type="spellEnd"/>
+      <w:r>
+        <w:t xml:space="preserve"> </w:t>
+      </w:r>
+      <w:proofErr w:type="spellStart"/>
+      <w:r>
+        <w:t>lucru</w:t>
+      </w:r>
+      <w:proofErr w:type="spellEnd"/>
+      <w:r>
+        <w:t xml:space="preserve"> </w:t>
+      </w:r>
+      <w:proofErr w:type="spellStart"/>
+      <w:r>
+        <w:t>oferă</w:t>
+      </w:r>
+      <w:proofErr w:type="spellEnd"/>
+      <w:r>
+        <w:t xml:space="preserve"> </w:t>
+      </w:r>
+      <w:proofErr w:type="spellStart"/>
+      <w:r>
+        <w:t>jocului</w:t>
+      </w:r>
+      <w:proofErr w:type="spellEnd"/>
+      <w:r>
+        <w:t xml:space="preserve"> o </w:t>
+      </w:r>
+      <w:proofErr w:type="spellStart"/>
+      <w:r>
+        <w:t>valoare</w:t>
+      </w:r>
+      <w:proofErr w:type="spellEnd"/>
+      <w:r>
+        <w:t xml:space="preserve"> de </w:t>
+      </w:r>
+      <w:proofErr w:type="spellStart"/>
+      <w:r>
+        <w:t>rejucabilitate</w:t>
+      </w:r>
+      <w:proofErr w:type="spellEnd"/>
+      <w:r>
+        <w:t xml:space="preserve"> </w:t>
+      </w:r>
+      <w:proofErr w:type="spellStart"/>
+      <w:r>
+        <w:t>foarte</w:t>
+      </w:r>
+      <w:proofErr w:type="spellEnd"/>
+      <w:r>
+        <w:t xml:space="preserve"> </w:t>
+      </w:r>
+      <w:proofErr w:type="spellStart"/>
+      <w:r>
+        <w:t>ridicata</w:t>
+      </w:r>
+      <w:proofErr w:type="spellEnd"/>
+      <w:r>
+        <w:t xml:space="preserve">, </w:t>
+      </w:r>
+      <w:proofErr w:type="spellStart"/>
+      <w:r>
+        <w:t>experienta</w:t>
+      </w:r>
+      <w:proofErr w:type="spellEnd"/>
+      <w:r>
+        <w:t xml:space="preserve"> </w:t>
+      </w:r>
+      <w:proofErr w:type="spellStart"/>
+      <w:r>
+        <w:t>fiind</w:t>
+      </w:r>
+      <w:proofErr w:type="spellEnd"/>
+      <w:r>
+        <w:t xml:space="preserve"> vast </w:t>
+      </w:r>
+      <w:proofErr w:type="spellStart"/>
+      <w:r>
+        <w:t>diferita</w:t>
+      </w:r>
+      <w:proofErr w:type="spellEnd"/>
+      <w:r>
+        <w:t xml:space="preserve"> de la un </w:t>
+      </w:r>
+      <w:proofErr w:type="spellStart"/>
+      <w:r>
+        <w:t>jucator</w:t>
+      </w:r>
+      <w:proofErr w:type="spellEnd"/>
+      <w:r>
+        <w:t xml:space="preserve"> la </w:t>
+      </w:r>
+      <w:proofErr w:type="spellStart"/>
+      <w:r>
+        <w:t>altul</w:t>
+      </w:r>
+      <w:proofErr w:type="spellEnd"/>
+      <w:r>
+        <w:t>.</w:t>
       </w:r>
     </w:p>
     <w:p>
@@ -2040,14 +2768,131 @@
           <w:numId w:val="2"/>
         </w:numPr>
       </w:pPr>
-      <w:r>
-        <w:t>Toată acțiunea jocului se intamplă pe un singur ecran, nu exista extrane speciale pentru b</w:t>
+      <w:proofErr w:type="spellStart"/>
+      <w:r>
+        <w:t>Toată</w:t>
+      </w:r>
+      <w:proofErr w:type="spellEnd"/>
+      <w:r>
+        <w:t xml:space="preserve"> </w:t>
+      </w:r>
+      <w:proofErr w:type="spellStart"/>
+      <w:r>
+        <w:t>acțiunea</w:t>
+      </w:r>
+      <w:proofErr w:type="spellEnd"/>
+      <w:r>
+        <w:t xml:space="preserve"> </w:t>
+      </w:r>
+      <w:proofErr w:type="spellStart"/>
+      <w:r>
+        <w:t>jocului</w:t>
+      </w:r>
+      <w:proofErr w:type="spellEnd"/>
+      <w:r>
+        <w:t xml:space="preserve"> se </w:t>
+      </w:r>
+      <w:proofErr w:type="spellStart"/>
+      <w:r>
+        <w:t>intamplă</w:t>
+      </w:r>
+      <w:proofErr w:type="spellEnd"/>
+      <w:r>
+        <w:t xml:space="preserve"> pe un </w:t>
+      </w:r>
+      <w:proofErr w:type="spellStart"/>
+      <w:r>
+        <w:t>singur</w:t>
+      </w:r>
+      <w:proofErr w:type="spellEnd"/>
+      <w:r>
+        <w:t xml:space="preserve"> </w:t>
+      </w:r>
+      <w:proofErr w:type="spellStart"/>
+      <w:r>
+        <w:t>ecran</w:t>
+      </w:r>
+      <w:proofErr w:type="spellEnd"/>
+      <w:r>
+        <w:t xml:space="preserve">, nu </w:t>
+      </w:r>
+      <w:proofErr w:type="spellStart"/>
+      <w:r>
+        <w:t>exista</w:t>
+      </w:r>
+      <w:proofErr w:type="spellEnd"/>
+      <w:r>
+        <w:t xml:space="preserve"> </w:t>
+      </w:r>
+      <w:proofErr w:type="spellStart"/>
+      <w:r>
+        <w:t>extrane</w:t>
+      </w:r>
+      <w:proofErr w:type="spellEnd"/>
+      <w:r>
+        <w:t xml:space="preserve"> </w:t>
+      </w:r>
+      <w:proofErr w:type="spellStart"/>
+      <w:r>
+        <w:t>speciale</w:t>
+      </w:r>
+      <w:proofErr w:type="spellEnd"/>
+      <w:r>
+        <w:t xml:space="preserve"> </w:t>
+      </w:r>
+      <w:proofErr w:type="spellStart"/>
+      <w:r>
+        <w:t>pentru</w:t>
+      </w:r>
+      <w:proofErr w:type="spellEnd"/>
+      <w:r>
+        <w:t xml:space="preserve"> </w:t>
+      </w:r>
+      <w:proofErr w:type="spellStart"/>
+      <w:r>
+        <w:t>b</w:t>
       </w:r>
       <w:r>
         <w:t>ă</w:t>
       </w:r>
       <w:r>
-        <w:t>talii, scene de filmare sau orice altceva.</w:t>
+        <w:t>talii</w:t>
+      </w:r>
+      <w:proofErr w:type="spellEnd"/>
+      <w:r>
+        <w:t xml:space="preserve">, scene de </w:t>
+      </w:r>
+      <w:proofErr w:type="spellStart"/>
+      <w:r>
+        <w:t>filmare</w:t>
+      </w:r>
+      <w:proofErr w:type="spellEnd"/>
+      <w:r>
+        <w:t xml:space="preserve"> </w:t>
+      </w:r>
+      <w:proofErr w:type="spellStart"/>
+      <w:r>
+        <w:t>sau</w:t>
+      </w:r>
+      <w:proofErr w:type="spellEnd"/>
+      <w:r>
+        <w:t xml:space="preserve"> </w:t>
+      </w:r>
+      <w:proofErr w:type="spellStart"/>
+      <w:r>
+        <w:t>orice</w:t>
+      </w:r>
+      <w:proofErr w:type="spellEnd"/>
+      <w:r>
+        <w:t xml:space="preserve"> </w:t>
+      </w:r>
+      <w:proofErr w:type="spellStart"/>
+      <w:r>
+        <w:t>altceva</w:t>
+      </w:r>
+      <w:proofErr w:type="spellEnd"/>
+      <w:r>
+        <w:t>.</w:t>
       </w:r>
     </w:p>
     <w:p>
@@ -2055,8 +2900,37 @@
         <w:pStyle w:val="NoSpacing"/>
         <w:ind w:firstLine="0"/>
       </w:pPr>
-      <w:r>
-        <w:t xml:space="preserve">iar a doua fiind cea de “dungeon crawler” care se </w:t>
+      <w:proofErr w:type="spellStart"/>
+      <w:r>
+        <w:t>iar</w:t>
+      </w:r>
+      <w:proofErr w:type="spellEnd"/>
+      <w:r>
+        <w:t xml:space="preserve"> a </w:t>
+      </w:r>
+      <w:proofErr w:type="spellStart"/>
+      <w:r>
+        <w:t>doua</w:t>
+      </w:r>
+      <w:proofErr w:type="spellEnd"/>
+      <w:r>
+        <w:t xml:space="preserve"> </w:t>
+      </w:r>
+      <w:proofErr w:type="spellStart"/>
+      <w:r>
+        <w:t>fiind</w:t>
+      </w:r>
+      <w:proofErr w:type="spellEnd"/>
+      <w:r>
+        <w:t xml:space="preserve"> </w:t>
+      </w:r>
+      <w:proofErr w:type="spellStart"/>
+      <w:r>
+        <w:t>cea</w:t>
+      </w:r>
+      <w:proofErr w:type="spellEnd"/>
+      <w:r>
+        <w:t xml:space="preserve"> de “dungeon crawler” care se </w:t>
       </w:r>
       <w:r>
         <w:rPr>
@@ -2065,8 +2939,13 @@
         <w:t>clasifică</w:t>
       </w:r>
       <w:r>
-        <w:t xml:space="preserve"> prin</w:t>
-      </w:r>
+        <w:t xml:space="preserve"> </w:t>
+      </w:r>
+      <w:proofErr w:type="spellStart"/>
+      <w:r>
+        <w:t>prin</w:t>
+      </w:r>
+      <w:proofErr w:type="spellEnd"/>
       <w:r>
         <w:t xml:space="preserve"> [</w:t>
       </w:r>
@@ -2089,18 +2968,57 @@
         </w:numPr>
         <w:ind w:left="1530"/>
       </w:pPr>
-      <w:r>
-        <w:t xml:space="preserve">Explorarea </w:t>
-      </w:r>
-      <w:r>
-        <w:t>unui labirint generat de c</w:t>
+      <w:proofErr w:type="spellStart"/>
+      <w:r>
+        <w:t>Explorarea</w:t>
+      </w:r>
+      <w:proofErr w:type="spellEnd"/>
+      <w:r>
+        <w:t xml:space="preserve"> </w:t>
+      </w:r>
+      <w:proofErr w:type="spellStart"/>
+      <w:r>
+        <w:t>unui</w:t>
+      </w:r>
+      <w:proofErr w:type="spellEnd"/>
+      <w:r>
+        <w:t xml:space="preserve"> </w:t>
+      </w:r>
+      <w:proofErr w:type="spellStart"/>
+      <w:r>
+        <w:t>labirint</w:t>
+      </w:r>
+      <w:proofErr w:type="spellEnd"/>
+      <w:r>
+        <w:t xml:space="preserve"> </w:t>
+      </w:r>
+      <w:proofErr w:type="spellStart"/>
+      <w:r>
+        <w:t>generat</w:t>
+      </w:r>
+      <w:proofErr w:type="spellEnd"/>
+      <w:r>
+        <w:t xml:space="preserve"> de </w:t>
+      </w:r>
+      <w:proofErr w:type="spellStart"/>
+      <w:r>
+        <w:t>c</w:t>
       </w:r>
       <w:r>
         <w:t>ă</w:t>
       </w:r>
       <w:r>
-        <w:t>tre joc</w:t>
-      </w:r>
+        <w:t>tre</w:t>
+      </w:r>
+      <w:proofErr w:type="spellEnd"/>
+      <w:r>
+        <w:t xml:space="preserve"> </w:t>
+      </w:r>
+      <w:proofErr w:type="spellStart"/>
+      <w:r>
+        <w:t>joc</w:t>
+      </w:r>
+      <w:proofErr w:type="spellEnd"/>
       <w:r>
         <w:t>.</w:t>
       </w:r>
@@ -2114,15 +3032,75 @@
         </w:numPr>
         <w:ind w:left="1530"/>
       </w:pPr>
-      <w:r>
-        <w:t xml:space="preserve">Evitarea anumitor inamici </w:t>
-      </w:r>
+      <w:proofErr w:type="spellStart"/>
+      <w:r>
+        <w:t>Evitarea</w:t>
+      </w:r>
+      <w:proofErr w:type="spellEnd"/>
+      <w:r>
+        <w:t xml:space="preserve"> </w:t>
+      </w:r>
+      <w:proofErr w:type="spellStart"/>
+      <w:r>
+        <w:t>anumitor</w:t>
+      </w:r>
+      <w:proofErr w:type="spellEnd"/>
+      <w:r>
+        <w:t xml:space="preserve"> </w:t>
+      </w:r>
+      <w:proofErr w:type="spellStart"/>
+      <w:r>
+        <w:t>inamici</w:t>
+      </w:r>
+      <w:proofErr w:type="spellEnd"/>
+      <w:r>
+        <w:t xml:space="preserve"> </w:t>
+      </w:r>
+      <w:proofErr w:type="spellStart"/>
       <w:r>
         <w:t>și</w:t>
       </w:r>
-      <w:r>
-        <w:t xml:space="preserve"> capcane cu scopul de a ajunge la finalul labirintului</w:t>
-      </w:r>
+      <w:proofErr w:type="spellEnd"/>
+      <w:r>
+        <w:t xml:space="preserve"> </w:t>
+      </w:r>
+      <w:proofErr w:type="spellStart"/>
+      <w:r>
+        <w:t>capcane</w:t>
+      </w:r>
+      <w:proofErr w:type="spellEnd"/>
+      <w:r>
+        <w:t xml:space="preserve"> cu </w:t>
+      </w:r>
+      <w:proofErr w:type="spellStart"/>
+      <w:r>
+        <w:t>scopul</w:t>
+      </w:r>
+      <w:proofErr w:type="spellEnd"/>
+      <w:r>
+        <w:t xml:space="preserve"> de a </w:t>
+      </w:r>
+      <w:proofErr w:type="spellStart"/>
+      <w:r>
+        <w:t>ajunge</w:t>
+      </w:r>
+      <w:proofErr w:type="spellEnd"/>
+      <w:r>
+        <w:t xml:space="preserve"> la </w:t>
+      </w:r>
+      <w:proofErr w:type="spellStart"/>
+      <w:r>
+        <w:t>finalul</w:t>
+      </w:r>
+      <w:proofErr w:type="spellEnd"/>
+      <w:r>
+        <w:t xml:space="preserve"> </w:t>
+      </w:r>
+      <w:proofErr w:type="spellStart"/>
+      <w:r>
+        <w:t>labirintului</w:t>
+      </w:r>
+      <w:proofErr w:type="spellEnd"/>
       <w:r>
         <w:t>.</w:t>
       </w:r>
@@ -2136,13 +3114,63 @@
         </w:numPr>
         <w:ind w:left="1530"/>
       </w:pPr>
-      <w:r>
-        <w:t>Obținerea de obiecte care vor face explorarea mai ușoară</w:t>
-      </w:r>
-    </w:p>
-    <w:p>
-      <w:r>
-        <w:t>În cadrul acestui joc utilizatorul va explora diferite camere în cadrul unui labirint, acestea vor fi populate de inamici care trebuiesc învin</w:t>
+      <w:proofErr w:type="spellStart"/>
+      <w:r>
+        <w:t>Obținerea</w:t>
+      </w:r>
+      <w:proofErr w:type="spellEnd"/>
+      <w:r>
+        <w:t xml:space="preserve"> de </w:t>
+      </w:r>
+      <w:proofErr w:type="spellStart"/>
+      <w:r>
+        <w:t>obiecte</w:t>
+      </w:r>
+      <w:proofErr w:type="spellEnd"/>
+      <w:r>
+        <w:t xml:space="preserve"> care </w:t>
+      </w:r>
+      <w:proofErr w:type="spellStart"/>
+      <w:r>
+        <w:t>vor</w:t>
+      </w:r>
+      <w:proofErr w:type="spellEnd"/>
+      <w:r>
+        <w:t xml:space="preserve"> face </w:t>
+      </w:r>
+      <w:proofErr w:type="spellStart"/>
+      <w:r>
+        <w:t>explorarea</w:t>
+      </w:r>
+      <w:proofErr w:type="spellEnd"/>
+      <w:r>
+        <w:t xml:space="preserve"> </w:t>
+      </w:r>
+      <w:proofErr w:type="spellStart"/>
+      <w:r>
+        <w:t>mai</w:t>
+      </w:r>
+      <w:proofErr w:type="spellEnd"/>
+      <w:r>
+        <w:t xml:space="preserve"> </w:t>
+      </w:r>
+      <w:proofErr w:type="spellStart"/>
+      <w:r>
+        <w:t>ușoară</w:t>
+      </w:r>
+      <w:proofErr w:type="spellEnd"/>
+    </w:p>
+    <w:p>
+      <w:r>
+        <w:t xml:space="preserve">În cadrul acestui joc utilizatorul va explora diferite camere în cadrul unui labirint, acestea vor fi populate de inamici care </w:t>
+      </w:r>
+      <w:proofErr w:type="spellStart"/>
+      <w:r>
+        <w:t>trebuiesc</w:t>
+      </w:r>
+      <w:proofErr w:type="spellEnd"/>
+      <w:r>
+        <w:t xml:space="preserve"> învin</w:t>
       </w:r>
       <w:r>
         <w:t>ș</w:t>
@@ -2192,7 +3220,15 @@
         <w:t>t pe scurt</w:t>
       </w:r>
       <w:r>
-        <w:t xml:space="preserve"> motorului de joc Unity, popularitatea</w:t>
+        <w:t xml:space="preserve"> motorului de joc </w:t>
+      </w:r>
+      <w:proofErr w:type="spellStart"/>
+      <w:r>
+        <w:t>Unity</w:t>
+      </w:r>
+      <w:proofErr w:type="spellEnd"/>
+      <w:r>
+        <w:t>, popularitatea</w:t>
       </w:r>
       <w:r>
         <w:t xml:space="preserve"> </w:t>
@@ -2285,18 +3321,20 @@
       </w:pPr>
       <w:bookmarkStart w:id="5" w:name="_Toc129169000"/>
       <w:bookmarkStart w:id="6" w:name="_Toc129169101"/>
-      <w:bookmarkStart w:id="7" w:name="_Toc129794524"/>
+      <w:bookmarkStart w:id="7" w:name="_Toc130393408"/>
       <w:r>
         <w:t xml:space="preserve">Capitolul 1 – </w:t>
       </w:r>
       <w:r>
         <w:t xml:space="preserve">Tehnologia </w:t>
       </w:r>
+      <w:proofErr w:type="spellStart"/>
       <w:r>
         <w:t>Unity</w:t>
       </w:r>
       <w:bookmarkEnd w:id="5"/>
       <w:bookmarkEnd w:id="6"/>
+      <w:proofErr w:type="spellEnd"/>
       <w:r>
         <w:t xml:space="preserve"> pentru jocurile 2D</w:t>
       </w:r>
@@ -2322,7 +3360,23 @@
         <w:t xml:space="preserve"> </w:t>
       </w:r>
       <w:r>
-        <w:t>este un motor de joc cross-platform creat și dezvoltat de Unity Technologies</w:t>
+        <w:t xml:space="preserve">este un motor de joc </w:t>
+      </w:r>
+      <w:proofErr w:type="spellStart"/>
+      <w:r>
+        <w:t>cross-platform</w:t>
+      </w:r>
+      <w:proofErr w:type="spellEnd"/>
+      <w:r>
+        <w:t xml:space="preserve"> creat și dezvoltat de </w:t>
+      </w:r>
+      <w:proofErr w:type="spellStart"/>
+      <w:r>
+        <w:t>Unity</w:t>
+      </w:r>
+      <w:proofErr w:type="spellEnd"/>
+      <w:r>
+        <w:t xml:space="preserve"> Technologies</w:t>
       </w:r>
       <w:r>
         <w:t xml:space="preserve">, a fost prima dată anunțat </w:t>
@@ -2331,24 +3385,104 @@
         <w:t>ș</w:t>
       </w:r>
       <w:r>
-        <w:t>i lansat in Iunie 2005 în cadrul conferinței “Apple Worldwide Developer Conference” ca un motor de joc pentru sistemul de operare Mac OS X</w:t>
-      </w:r>
-      <w:r>
-        <w:t>, dar la puțin timp a fost adaugat și suport pentru Microsoft Windows si platforme web.</w:t>
-      </w:r>
-      <w:r>
-        <w:t xml:space="preserve"> </w:t>
-      </w:r>
-      <w:r>
-        <w:t xml:space="preserve">În de-a lungul aniilor motorului de joc i-au fost adaugate o varietate de unelte si modificări pentru a facilita dezvoltarea rapidă și ușoară a jocurilor video, fie ele pe calculator, mobil, VR sau chiar pe internet. </w:t>
-      </w:r>
-    </w:p>
-    <w:p>
-      <w:r>
-        <w:t>Popularitatea acestui motor de joc se datorează mai multor factori, cel mai important dintre aceștia fiind suportul oferit pentru dezvoltarea pe o multitudine de platforme, dezvoltatorii având o fexibilitate mai mare cand vine vorba de jocul făcut</w:t>
-      </w:r>
-      <w:r>
-        <w:t>. Un alt factor foarte important este cât de ușor de învațat și folosit este de fapt. Unity ne oferă o interfață de utilizator(Fig.3) foarte ușor de înțeles și intuitivă, aceasta fiind de obicei compus</w:t>
+        <w:t xml:space="preserve">i lansat in Iunie 2005 în cadrul conferinței “Apple </w:t>
+      </w:r>
+      <w:proofErr w:type="spellStart"/>
+      <w:r>
+        <w:t>Worldwide</w:t>
+      </w:r>
+      <w:proofErr w:type="spellEnd"/>
+      <w:r>
+        <w:t xml:space="preserve"> </w:t>
+      </w:r>
+      <w:proofErr w:type="spellStart"/>
+      <w:r>
+        <w:t>Developer</w:t>
+      </w:r>
+      <w:proofErr w:type="spellEnd"/>
+      <w:r>
+        <w:t xml:space="preserve"> </w:t>
+      </w:r>
+      <w:proofErr w:type="spellStart"/>
+      <w:r>
+        <w:t>Conference</w:t>
+      </w:r>
+      <w:proofErr w:type="spellEnd"/>
+      <w:r>
+        <w:t>” ca un motor de joc pentru sistemul de operare Mac OS X</w:t>
+      </w:r>
+      <w:r>
+        <w:t xml:space="preserve">, dar la puțin timp a fost </w:t>
+      </w:r>
+      <w:proofErr w:type="spellStart"/>
+      <w:r>
+        <w:t>adaugat</w:t>
+      </w:r>
+      <w:proofErr w:type="spellEnd"/>
+      <w:r>
+        <w:t xml:space="preserve"> și suport pentru Microsoft Windows si platforme web.</w:t>
+      </w:r>
+      <w:r>
+        <w:t xml:space="preserve"> </w:t>
+      </w:r>
+      <w:r>
+        <w:t xml:space="preserve">În de-a lungul </w:t>
+      </w:r>
+      <w:proofErr w:type="spellStart"/>
+      <w:r>
+        <w:t>aniilor</w:t>
+      </w:r>
+      <w:proofErr w:type="spellEnd"/>
+      <w:r>
+        <w:t xml:space="preserve"> motorului de joc i-au fost </w:t>
+      </w:r>
+      <w:proofErr w:type="spellStart"/>
+      <w:r>
+        <w:t>adaugate</w:t>
+      </w:r>
+      <w:proofErr w:type="spellEnd"/>
+      <w:r>
+        <w:t xml:space="preserve"> o varietate de unelte si modificări pentru a facilita dezvoltarea rapidă și ușoară a jocurilor video, fie ele pe calculator, mobil, VR sau chiar pe internet. </w:t>
+      </w:r>
+    </w:p>
+    <w:p>
+      <w:r>
+        <w:t xml:space="preserve">Popularitatea acestui motor de joc se datorează mai multor factori, cel mai important dintre aceștia fiind suportul oferit pentru dezvoltarea pe o multitudine de platforme, dezvoltatorii având o </w:t>
+      </w:r>
+      <w:proofErr w:type="spellStart"/>
+      <w:r>
+        <w:t>fexibilitate</w:t>
+      </w:r>
+      <w:proofErr w:type="spellEnd"/>
+      <w:r>
+        <w:t xml:space="preserve"> mai mare </w:t>
+      </w:r>
+      <w:proofErr w:type="spellStart"/>
+      <w:r>
+        <w:t>cand</w:t>
+      </w:r>
+      <w:proofErr w:type="spellEnd"/>
+      <w:r>
+        <w:t xml:space="preserve"> vine vorba de jocul făcut</w:t>
+      </w:r>
+      <w:r>
+        <w:t xml:space="preserve">. Un alt factor foarte important este cât de ușor de </w:t>
+      </w:r>
+      <w:proofErr w:type="spellStart"/>
+      <w:r>
+        <w:t>învațat</w:t>
+      </w:r>
+      <w:proofErr w:type="spellEnd"/>
+      <w:r>
+        <w:t xml:space="preserve"> și folosit este de fapt. </w:t>
+      </w:r>
+      <w:proofErr w:type="spellStart"/>
+      <w:r>
+        <w:t>Unity</w:t>
+      </w:r>
+      <w:proofErr w:type="spellEnd"/>
+      <w:r>
+        <w:t xml:space="preserve"> ne oferă o interfață de utilizator(Fig.3) foarte ușor de înțeles și intuitivă, aceasta fiind de obicei compus</w:t>
       </w:r>
       <w:r>
         <w:t>ă</w:t>
@@ -2388,7 +3522,87 @@
           <w:szCs w:val="22"/>
           <w:u w:val="none"/>
         </w:rPr>
-        <w:t>Vederea scenei – Aici putem vedeam și modifica scena curentă a jocului.Putem adauga sau șterge diferite obiecte, putem face legaturi intre obiecte etc. În acest loc se vor face cel mai des modificari proiectului</w:t>
+        <w:t xml:space="preserve">Vederea scenei – Aici putem vedeam și modifica scena curentă a </w:t>
+      </w:r>
+      <w:proofErr w:type="spellStart"/>
+      <w:r>
+        <w:rPr>
+          <w:rStyle w:val="Hyperlink"/>
+          <w:color w:val="auto"/>
+          <w:szCs w:val="22"/>
+          <w:u w:val="none"/>
+        </w:rPr>
+        <w:t>jocului.Putem</w:t>
+      </w:r>
+      <w:proofErr w:type="spellEnd"/>
+      <w:r>
+        <w:rPr>
+          <w:rStyle w:val="Hyperlink"/>
+          <w:color w:val="auto"/>
+          <w:szCs w:val="22"/>
+          <w:u w:val="none"/>
+        </w:rPr>
+        <w:t xml:space="preserve"> </w:t>
+      </w:r>
+      <w:proofErr w:type="spellStart"/>
+      <w:r>
+        <w:rPr>
+          <w:rStyle w:val="Hyperlink"/>
+          <w:color w:val="auto"/>
+          <w:szCs w:val="22"/>
+          <w:u w:val="none"/>
+        </w:rPr>
+        <w:t>adauga</w:t>
+      </w:r>
+      <w:proofErr w:type="spellEnd"/>
+      <w:r>
+        <w:rPr>
+          <w:rStyle w:val="Hyperlink"/>
+          <w:color w:val="auto"/>
+          <w:szCs w:val="22"/>
+          <w:u w:val="none"/>
+        </w:rPr>
+        <w:t xml:space="preserve"> sau șterge diferite obiecte, putem face </w:t>
+      </w:r>
+      <w:proofErr w:type="spellStart"/>
+      <w:r>
+        <w:rPr>
+          <w:rStyle w:val="Hyperlink"/>
+          <w:color w:val="auto"/>
+          <w:szCs w:val="22"/>
+          <w:u w:val="none"/>
+        </w:rPr>
+        <w:t>legaturi</w:t>
+      </w:r>
+      <w:proofErr w:type="spellEnd"/>
+      <w:r>
+        <w:rPr>
+          <w:rStyle w:val="Hyperlink"/>
+          <w:color w:val="auto"/>
+          <w:szCs w:val="22"/>
+          <w:u w:val="none"/>
+        </w:rPr>
+        <w:t xml:space="preserve"> intre obiecte etc. În acest loc se vor face cel mai des </w:t>
+      </w:r>
+      <w:proofErr w:type="spellStart"/>
+      <w:r>
+        <w:rPr>
+          <w:rStyle w:val="Hyperlink"/>
+          <w:color w:val="auto"/>
+          <w:szCs w:val="22"/>
+          <w:u w:val="none"/>
+        </w:rPr>
+        <w:t>modificari</w:t>
+      </w:r>
+      <w:proofErr w:type="spellEnd"/>
+      <w:r>
+        <w:rPr>
+          <w:rStyle w:val="Hyperlink"/>
+          <w:color w:val="auto"/>
+          <w:szCs w:val="22"/>
+          <w:u w:val="none"/>
+        </w:rPr>
+        <w:t xml:space="preserve"> proiectului</w:t>
       </w:r>
     </w:p>
     <w:p>
@@ -2413,7 +3627,47 @@
           <w:szCs w:val="22"/>
           <w:u w:val="none"/>
         </w:rPr>
-        <w:t>Vederea jocului – Aici se vede o simulare a jocului în timp real odată cu rularea acestuia. În aceasta vedere nu putem modifica decat rezolutia ecranului simulat si scala imaginii.</w:t>
+        <w:t xml:space="preserve">Vederea jocului – Aici se vede o simulare a jocului în timp real odată cu rularea acestuia. În aceasta vedere nu putem modifica </w:t>
+      </w:r>
+      <w:proofErr w:type="spellStart"/>
+      <w:r>
+        <w:rPr>
+          <w:rStyle w:val="Hyperlink"/>
+          <w:color w:val="auto"/>
+          <w:szCs w:val="22"/>
+          <w:u w:val="none"/>
+        </w:rPr>
+        <w:t>decat</w:t>
+      </w:r>
+      <w:proofErr w:type="spellEnd"/>
+      <w:r>
+        <w:rPr>
+          <w:rStyle w:val="Hyperlink"/>
+          <w:color w:val="auto"/>
+          <w:szCs w:val="22"/>
+          <w:u w:val="none"/>
+        </w:rPr>
+        <w:t xml:space="preserve"> </w:t>
+      </w:r>
+      <w:proofErr w:type="spellStart"/>
+      <w:r>
+        <w:rPr>
+          <w:rStyle w:val="Hyperlink"/>
+          <w:color w:val="auto"/>
+          <w:szCs w:val="22"/>
+          <w:u w:val="none"/>
+        </w:rPr>
+        <w:t>rezolutia</w:t>
+      </w:r>
+      <w:proofErr w:type="spellEnd"/>
+      <w:r>
+        <w:rPr>
+          <w:rStyle w:val="Hyperlink"/>
+          <w:color w:val="auto"/>
+          <w:szCs w:val="22"/>
+          <w:u w:val="none"/>
+        </w:rPr>
+        <w:t xml:space="preserve"> ecranului simulat si scala imaginii.</w:t>
       </w:r>
     </w:p>
     <w:p>
@@ -2438,7 +3692,27 @@
           <w:szCs w:val="22"/>
           <w:u w:val="none"/>
         </w:rPr>
-        <w:t>Ierarhia obiectelor din scenă – Aici se vor vedea toate obiectele din scenă, sub forma ierarhică (parinți-copii)</w:t>
+        <w:t>Ierarhia obiectelor din scenă – Aici se vor vedea toate obiectele din scenă, sub forma ierarhică (</w:t>
+      </w:r>
+      <w:proofErr w:type="spellStart"/>
+      <w:r>
+        <w:rPr>
+          <w:rStyle w:val="Hyperlink"/>
+          <w:color w:val="auto"/>
+          <w:szCs w:val="22"/>
+          <w:u w:val="none"/>
+        </w:rPr>
+        <w:t>parinți</w:t>
+      </w:r>
+      <w:proofErr w:type="spellEnd"/>
+      <w:r>
+        <w:rPr>
+          <w:rStyle w:val="Hyperlink"/>
+          <w:color w:val="auto"/>
+          <w:szCs w:val="22"/>
+          <w:u w:val="none"/>
+        </w:rPr>
+        <w:t>-copii)</w:t>
       </w:r>
     </w:p>
     <w:p>
@@ -2463,7 +3737,67 @@
           <w:szCs w:val="22"/>
           <w:u w:val="none"/>
         </w:rPr>
-        <w:t>Ierarhia proiectului – Aici se vede întreaga ierarhie a proiectului, de cele mai multe ori vor fi foldere speciale pentru fiecare parte a dezvoltarii jocului (pentru scripturi, asset-uri,scene etc)</w:t>
+        <w:t xml:space="preserve">Ierarhia proiectului – Aici se vede întreaga ierarhie a proiectului, de cele mai multe ori vor fi </w:t>
+      </w:r>
+      <w:proofErr w:type="spellStart"/>
+      <w:r>
+        <w:rPr>
+          <w:rStyle w:val="Hyperlink"/>
+          <w:color w:val="auto"/>
+          <w:szCs w:val="22"/>
+          <w:u w:val="none"/>
+        </w:rPr>
+        <w:t>foldere</w:t>
+      </w:r>
+      <w:proofErr w:type="spellEnd"/>
+      <w:r>
+        <w:rPr>
+          <w:rStyle w:val="Hyperlink"/>
+          <w:color w:val="auto"/>
+          <w:szCs w:val="22"/>
+          <w:u w:val="none"/>
+        </w:rPr>
+        <w:t xml:space="preserve"> speciale pentru fiecare parte a </w:t>
+      </w:r>
+      <w:proofErr w:type="spellStart"/>
+      <w:r>
+        <w:rPr>
+          <w:rStyle w:val="Hyperlink"/>
+          <w:color w:val="auto"/>
+          <w:szCs w:val="22"/>
+          <w:u w:val="none"/>
+        </w:rPr>
+        <w:t>dezvoltarii</w:t>
+      </w:r>
+      <w:proofErr w:type="spellEnd"/>
+      <w:r>
+        <w:rPr>
+          <w:rStyle w:val="Hyperlink"/>
+          <w:color w:val="auto"/>
+          <w:szCs w:val="22"/>
+          <w:u w:val="none"/>
+        </w:rPr>
+        <w:t xml:space="preserve"> jocului (pentru scripturi, </w:t>
+      </w:r>
+      <w:proofErr w:type="spellStart"/>
+      <w:r>
+        <w:rPr>
+          <w:rStyle w:val="Hyperlink"/>
+          <w:color w:val="auto"/>
+          <w:szCs w:val="22"/>
+          <w:u w:val="none"/>
+        </w:rPr>
+        <w:t>asset-uri,scene</w:t>
+      </w:r>
+      <w:proofErr w:type="spellEnd"/>
+      <w:r>
+        <w:rPr>
+          <w:rStyle w:val="Hyperlink"/>
+          <w:color w:val="auto"/>
+          <w:szCs w:val="22"/>
+          <w:u w:val="none"/>
+        </w:rPr>
+        <w:t xml:space="preserve"> etc)</w:t>
       </w:r>
     </w:p>
     <w:p>
@@ -2539,7 +3873,27 @@
           <w:szCs w:val="22"/>
           <w:u w:val="none"/>
         </w:rPr>
-        <w:t>Inspectorul de elemente – Aici se vor vedea proprietațiile obiectului selectat, cum ar fii poziția acestuia în scenă, scripturile și componentele atașate acestuia, texturile folosite etc.</w:t>
+        <w:t xml:space="preserve">Inspectorul de elemente – Aici se vor vedea </w:t>
+      </w:r>
+      <w:proofErr w:type="spellStart"/>
+      <w:r>
+        <w:rPr>
+          <w:rStyle w:val="Hyperlink"/>
+          <w:color w:val="auto"/>
+          <w:szCs w:val="22"/>
+          <w:u w:val="none"/>
+        </w:rPr>
+        <w:t>proprietațiile</w:t>
+      </w:r>
+      <w:proofErr w:type="spellEnd"/>
+      <w:r>
+        <w:rPr>
+          <w:rStyle w:val="Hyperlink"/>
+          <w:color w:val="auto"/>
+          <w:szCs w:val="22"/>
+          <w:u w:val="none"/>
+        </w:rPr>
+        <w:t xml:space="preserve"> obiectului selectat, cum ar fii poziția acestuia în scenă, scripturile și componentele atașate acestuia, texturile folosite etc.</w:t>
       </w:r>
       <w:r>
         <w:rPr>
@@ -2611,15 +3965,57 @@
     </w:p>
     <w:p>
       <w:r>
-        <w:t xml:space="preserve">Pe lângă aceste 5 componente principale Unity ne pune la dispoziție o întreagă gamă de unelte, setări și funcții, acestea fiind ascunse in meniurile din susul aplicației. Dintre acestea, unul dintre cele mai importante si utile este </w:t>
-      </w:r>
+        <w:t xml:space="preserve">Pe lângă aceste 5 componente principale </w:t>
+      </w:r>
+      <w:proofErr w:type="spellStart"/>
+      <w:r>
+        <w:t>Unity</w:t>
+      </w:r>
+      <w:proofErr w:type="spellEnd"/>
+      <w:r>
+        <w:t xml:space="preserve"> ne pune la dispoziție o întreagă gamă de unelte, setări și funcții, acestea fiind ascunse in meniurile din susul aplicației. Dintre acestea, unul dintre cele mai importante si utile este </w:t>
+      </w:r>
+      <w:proofErr w:type="spellStart"/>
       <w:r>
         <w:rPr>
           <w:i/>
           <w:iCs/>
         </w:rPr>
-        <w:t>Unity Asset Store</w:t>
-      </w:r>
+        <w:t>Unity</w:t>
+      </w:r>
+      <w:proofErr w:type="spellEnd"/>
+      <w:r>
+        <w:rPr>
+          <w:i/>
+          <w:iCs/>
+        </w:rPr>
+        <w:t xml:space="preserve"> </w:t>
+      </w:r>
+      <w:proofErr w:type="spellStart"/>
+      <w:r>
+        <w:rPr>
+          <w:i/>
+          <w:iCs/>
+        </w:rPr>
+        <w:t>Asset</w:t>
+      </w:r>
+      <w:proofErr w:type="spellEnd"/>
+      <w:r>
+        <w:rPr>
+          <w:i/>
+          <w:iCs/>
+        </w:rPr>
+        <w:t xml:space="preserve"> </w:t>
+      </w:r>
+      <w:proofErr w:type="spellStart"/>
+      <w:r>
+        <w:rPr>
+          <w:i/>
+          <w:iCs/>
+        </w:rPr>
+        <w:t>Store</w:t>
+      </w:r>
+      <w:proofErr w:type="spellEnd"/>
       <w:r>
         <w:rPr>
           <w:i/>
@@ -2636,7 +4032,15 @@
         <w:footnoteReference w:id="2"/>
       </w:r>
       <w:r>
-        <w:t>, acest meniu ne duce la site-ul oficial Unity. Din acest loc ne putem alege o multitudine de lucruri care ne vor ajuta în dezvoltarea jocului nostru, precum texturi 2D sau 3D, efecte audio, muzica</w:t>
+        <w:t xml:space="preserve">, acest meniu ne duce la site-ul oficial </w:t>
+      </w:r>
+      <w:proofErr w:type="spellStart"/>
+      <w:r>
+        <w:t>Unity</w:t>
+      </w:r>
+      <w:proofErr w:type="spellEnd"/>
+      <w:r>
+        <w:t>. Din acest loc ne putem alege o multitudine de lucruri care ne vor ajuta în dezvoltarea jocului nostru, precum texturi 2D sau 3D, efecte audio, muzica</w:t>
       </w:r>
       <w:r>
         <w:t xml:space="preserve"> </w:t>
@@ -2659,12 +4063,52 @@
         <w:t>În cadrul magazinului online vom putea găsii și unelte specializate pentru diferite aspecte ale jocurilor video, cum ar fi (</w:t>
       </w:r>
       <w:r>
-        <w:t xml:space="preserve"> unelte pentru facilitarea creări de animații, texturi și fizici pentru materialul textil, unelte special dedicate funcțiilor de securitate etc). Dacă aceste unelte sunt deosebit de populare sau îmbunătățesc funcții de baza acestea pot fi dobândite de Unity și integrate chiar in motorul de joc, acest lucru s-a întâmplat cu TextMesh Pro, o unealtă dedicata folosirii si modificării de text in cadrul jocurilor.</w:t>
-      </w:r>
-    </w:p>
-    <w:p>
-      <w:r>
-        <w:t>Fiecare resursă din cadrul Asset Store-ului este verificată si moderată de echipa Unity, acest lucru garantează un nivel de calitate dar și faptul ca tot ce vom găsii va fi complet compatibil cu motorul de joc.</w:t>
+        <w:t xml:space="preserve"> unelte pentru facilitarea creări de animații, texturi și fizici pentru materialul textil, unelte special dedicate funcțiilor de securitate etc). Dacă aceste unelte sunt deosebit de populare sau îmbunătățesc funcții de baza acestea pot fi dobândite de </w:t>
+      </w:r>
+      <w:proofErr w:type="spellStart"/>
+      <w:r>
+        <w:t>Unity</w:t>
+      </w:r>
+      <w:proofErr w:type="spellEnd"/>
+      <w:r>
+        <w:t xml:space="preserve"> și integrate chiar in motorul de joc, acest lucru s-a întâmplat cu </w:t>
+      </w:r>
+      <w:proofErr w:type="spellStart"/>
+      <w:r>
+        <w:t>TextMesh</w:t>
+      </w:r>
+      <w:proofErr w:type="spellEnd"/>
+      <w:r>
+        <w:t xml:space="preserve"> Pro, o unealtă dedicata folosirii si modificării de text in cadrul jocurilor.</w:t>
+      </w:r>
+    </w:p>
+    <w:p>
+      <w:r>
+        <w:t xml:space="preserve">Fiecare resursă din cadrul </w:t>
+      </w:r>
+      <w:proofErr w:type="spellStart"/>
+      <w:r>
+        <w:t>Asset</w:t>
+      </w:r>
+      <w:proofErr w:type="spellEnd"/>
+      <w:r>
+        <w:t xml:space="preserve"> </w:t>
+      </w:r>
+      <w:proofErr w:type="spellStart"/>
+      <w:r>
+        <w:t>Store</w:t>
+      </w:r>
+      <w:proofErr w:type="spellEnd"/>
+      <w:r>
+        <w:t xml:space="preserve">-ului este verificată si moderată de echipa </w:t>
+      </w:r>
+      <w:proofErr w:type="spellStart"/>
+      <w:r>
+        <w:t>Unity</w:t>
+      </w:r>
+      <w:proofErr w:type="spellEnd"/>
+      <w:r>
+        <w:t>, acest lucru garantează un nivel de calitate dar și faptul ca tot ce vom găsii va fi complet compatibil cu motorul de joc.</w:t>
       </w:r>
     </w:p>
     <w:p>
@@ -2746,8 +4190,29 @@
         <w:fldChar w:fldCharType="end"/>
       </w:r>
       <w:r>
-        <w:t xml:space="preserve"> Pagina principala Unity Asset Store</w:t>
-      </w:r>
+        <w:t xml:space="preserve"> Pagina principala </w:t>
+      </w:r>
+      <w:proofErr w:type="spellStart"/>
+      <w:r>
+        <w:t>Unity</w:t>
+      </w:r>
+      <w:proofErr w:type="spellEnd"/>
+      <w:r>
+        <w:t xml:space="preserve"> </w:t>
+      </w:r>
+      <w:proofErr w:type="spellStart"/>
+      <w:r>
+        <w:t>Asset</w:t>
+      </w:r>
+      <w:proofErr w:type="spellEnd"/>
+      <w:r>
+        <w:t xml:space="preserve"> </w:t>
+      </w:r>
+      <w:proofErr w:type="spellStart"/>
+      <w:r>
+        <w:t>Store</w:t>
+      </w:r>
+      <w:proofErr w:type="spellEnd"/>
     </w:p>
     <w:p>
       <w:pPr>
@@ -2778,15 +4243,20 @@
       <w:pPr>
         <w:pStyle w:val="Heading2"/>
       </w:pPr>
-      <w:bookmarkStart w:id="8" w:name="_Toc129794525"/>
+      <w:bookmarkStart w:id="8" w:name="_Toc130393409"/>
       <w:r>
         <w:lastRenderedPageBreak/>
         <w:t xml:space="preserve">1.1 </w:t>
       </w:r>
       <w:r>
-        <w:t>Cele mai populare jocuri dezvoltate cu Unity</w:t>
+        <w:t xml:space="preserve">Cele mai populare jocuri dezvoltate cu </w:t>
+      </w:r>
+      <w:proofErr w:type="spellStart"/>
+      <w:r>
+        <w:t>Unity</w:t>
       </w:r>
       <w:bookmarkEnd w:id="8"/>
+      <w:proofErr w:type="spellEnd"/>
     </w:p>
     <w:p>
       <w:pPr>
@@ -2987,7 +4457,7 @@
           <w:noProof/>
         </w:rPr>
         <w:drawing>
-          <wp:anchor distT="0" distB="0" distL="114300" distR="114300" simplePos="0" relativeHeight="251659264" behindDoc="1" locked="0" layoutInCell="1" allowOverlap="1" wp14:anchorId="50D0471E" wp14:editId="4F4A535D">
+          <wp:anchor distT="0" distB="0" distL="114300" distR="114300" simplePos="0" relativeHeight="251658752" behindDoc="1" locked="0" layoutInCell="1" allowOverlap="1" wp14:anchorId="50D0471E" wp14:editId="4F4A535D">
             <wp:simplePos x="0" y="0"/>
             <wp:positionH relativeFrom="column">
               <wp:posOffset>2973545</wp:posOffset>
@@ -3144,8 +4614,13 @@
         <w:t>5</w:t>
       </w:r>
       <w:r>
-        <w:t xml:space="preserve"> Nivel run-and-gun</w:t>
-      </w:r>
+        <w:t xml:space="preserve"> Nivel </w:t>
+      </w:r>
+      <w:proofErr w:type="spellStart"/>
+      <w:r>
+        <w:t>run-and-gun</w:t>
+      </w:r>
+      <w:proofErr w:type="spellEnd"/>
       <w:r>
         <w:rPr>
           <w:rStyle w:val="FootnoteReference"/>
@@ -3408,7 +4883,7 @@
       <w:pPr>
         <w:pStyle w:val="Heading2"/>
       </w:pPr>
-      <w:bookmarkStart w:id="9" w:name="_Toc129794526"/>
+      <w:bookmarkStart w:id="9" w:name="_Toc130393410"/>
       <w:r>
         <w:lastRenderedPageBreak/>
         <w:t xml:space="preserve">1.2 </w:t>
@@ -3425,7 +4900,23 @@
     </w:p>
     <w:p>
       <w:r>
-        <w:t xml:space="preserve">Deși Unity este cel mai popular motor de joc asta nu înseamnă ca este singurul sau cel mai bun. Fiecare alternativă, chiar si Unity, prezintă diferita dificultăți dar și </w:t>
+        <w:t xml:space="preserve">Deși </w:t>
+      </w:r>
+      <w:proofErr w:type="spellStart"/>
+      <w:r>
+        <w:t>Unity</w:t>
+      </w:r>
+      <w:proofErr w:type="spellEnd"/>
+      <w:r>
+        <w:t xml:space="preserve"> este cel mai popular motor de joc asta nu înseamnă ca este singurul sau cel mai bun. Fiecare alternativă, chiar si </w:t>
+      </w:r>
+      <w:proofErr w:type="spellStart"/>
+      <w:r>
+        <w:t>Unity</w:t>
+      </w:r>
+      <w:proofErr w:type="spellEnd"/>
+      <w:r>
+        <w:t xml:space="preserve">, prezintă diferita dificultăți dar și </w:t>
       </w:r>
       <w:r>
         <w:t>oportunități pentru dezvoltarea jocurilor. În continuare vom discuta pe scurt avantajele si dezavantajele unor diferite tehnologii.</w:t>
@@ -3440,6 +4931,7 @@
           <w:szCs w:val="28"/>
         </w:rPr>
       </w:pPr>
+      <w:proofErr w:type="spellStart"/>
       <w:r>
         <w:rPr>
           <w:b/>
@@ -3447,42 +4939,19 @@
           <w:sz w:val="28"/>
           <w:szCs w:val="28"/>
         </w:rPr>
-        <w:t>Unreal Engine</w:t>
-      </w:r>
-    </w:p>
-    <w:p>
-      <w:r>
-        <w:t>Unreal Engine</w:t>
-      </w:r>
-      <w:r>
-        <w:rPr>
-          <w:rStyle w:val="FootnoteReference"/>
-        </w:rPr>
-        <w:footnoteReference w:id="7"/>
-      </w:r>
-      <w:r>
-        <w:t xml:space="preserve"> considerat de dese ori cea mai buna alternativa pentru dezvoltarea jocurilor, împărtășește foarte multe din calitățile sale cu Unity, cum ar fii magazinul online pentru resurse, tutoriale realizate chiar de echipa Unreal Engine, abilitatea de a dezvolta atât jocuri 2D cât si 3D etc.</w:t>
-      </w:r>
-    </w:p>
-    <w:p>
-      <w:r>
-        <w:t>Spre deosebire de multe motoare de joc, Unreal Engine se axează foarte mult pe aspectele grafice ale unui joc, acesta putând sa producă efecte vizuale, texturi, animații și grafici mult mai detaliate. Bine înțeles că odată cu toate acestea ne este oferit si un repertoar mult mai mare de unelte care se ocupa cu îmbunătățirea si modificarea acestor aspecte împreuna cu unelte care ne ajuta sa optimizam jocurile pentru a folosii aceste texturi mai impresionante.</w:t>
-      </w:r>
-    </w:p>
-    <w:p>
-      <w:r>
-        <w:t>Cele mai mari dezavantaje ale acestui motor de joc constau în dificultatea sa de folosire, el ne fiind recomandat pentru proiecte mici, proiecte dezvoltate de către o singură persoana și este nevoie o selectare foarte atenta a unei echipe daca aceasta este necesară. [7]</w:t>
-      </w:r>
-    </w:p>
-    <w:p>
-      <w:pPr>
+        <w:t>Unreal</w:t>
+      </w:r>
+      <w:proofErr w:type="spellEnd"/>
+      <w:r>
         <w:rPr>
           <w:b/>
           <w:bCs/>
           <w:sz w:val="28"/>
           <w:szCs w:val="28"/>
         </w:rPr>
-      </w:pPr>
+        <w:t xml:space="preserve"> </w:t>
+      </w:r>
+      <w:proofErr w:type="spellStart"/>
       <w:r>
         <w:rPr>
           <w:b/>
@@ -3490,13 +4959,119 @@
           <w:sz w:val="28"/>
           <w:szCs w:val="28"/>
         </w:rPr>
+        <w:t>Engine</w:t>
+      </w:r>
+      <w:proofErr w:type="spellEnd"/>
+    </w:p>
+    <w:p>
+      <w:proofErr w:type="spellStart"/>
+      <w:r>
+        <w:t>Unreal</w:t>
+      </w:r>
+      <w:proofErr w:type="spellEnd"/>
+      <w:r>
+        <w:t xml:space="preserve"> </w:t>
+      </w:r>
+      <w:proofErr w:type="spellStart"/>
+      <w:r>
+        <w:t>Engine</w:t>
+      </w:r>
+      <w:proofErr w:type="spellEnd"/>
+      <w:r>
+        <w:rPr>
+          <w:rStyle w:val="FootnoteReference"/>
+        </w:rPr>
+        <w:footnoteReference w:id="7"/>
+      </w:r>
+      <w:r>
+        <w:t xml:space="preserve"> considerat de dese ori cea mai buna alternativa pentru dezvoltarea jocurilor, împărtășește foarte multe din calitățile sale cu </w:t>
+      </w:r>
+      <w:proofErr w:type="spellStart"/>
+      <w:r>
+        <w:t>Unity</w:t>
+      </w:r>
+      <w:proofErr w:type="spellEnd"/>
+      <w:r>
+        <w:t xml:space="preserve">, cum ar fii magazinul online pentru resurse, </w:t>
+      </w:r>
+      <w:proofErr w:type="spellStart"/>
+      <w:r>
+        <w:t>tutoriale</w:t>
+      </w:r>
+      <w:proofErr w:type="spellEnd"/>
+      <w:r>
+        <w:t xml:space="preserve"> realizate chiar de echipa </w:t>
+      </w:r>
+      <w:proofErr w:type="spellStart"/>
+      <w:r>
+        <w:t>Unreal</w:t>
+      </w:r>
+      <w:proofErr w:type="spellEnd"/>
+      <w:r>
+        <w:t xml:space="preserve"> </w:t>
+      </w:r>
+      <w:proofErr w:type="spellStart"/>
+      <w:r>
+        <w:t>Engine</w:t>
+      </w:r>
+      <w:proofErr w:type="spellEnd"/>
+      <w:r>
+        <w:t>, abilitatea de a dezvolta atât jocuri 2D cât si 3D etc.</w:t>
+      </w:r>
+    </w:p>
+    <w:p>
+      <w:r>
+        <w:t xml:space="preserve">Spre deosebire de multe motoare de joc, </w:t>
+      </w:r>
+      <w:proofErr w:type="spellStart"/>
+      <w:r>
+        <w:t>Unreal</w:t>
+      </w:r>
+      <w:proofErr w:type="spellEnd"/>
+      <w:r>
+        <w:t xml:space="preserve"> </w:t>
+      </w:r>
+      <w:proofErr w:type="spellStart"/>
+      <w:r>
+        <w:t>Engine</w:t>
+      </w:r>
+      <w:proofErr w:type="spellEnd"/>
+      <w:r>
+        <w:t xml:space="preserve"> se axează foarte mult pe aspectele grafice ale unui joc, acesta putând sa producă efecte vizuale, texturi, animații și grafici mult mai detaliate. Bine înțeles că odată cu toate acestea ne este oferit si un repertoar mult mai mare de unelte care se ocupa cu îmbunătățirea si modificarea acestor aspecte împreuna cu unelte care ne ajuta sa optimizam jocurile pentru a folosii aceste texturi mai impresionante.</w:t>
+      </w:r>
+    </w:p>
+    <w:p>
+      <w:r>
+        <w:t>Cele mai mari dezavantaje ale acestui motor de joc constau în dificultatea sa de folosire, el ne fiind recomandat pentru proiecte mici, proiecte dezvoltate de către o singură persoana și este nevoie o selectare foarte atenta a unei echipe daca aceasta este necesară. [7]</w:t>
+      </w:r>
+    </w:p>
+    <w:p>
+      <w:pPr>
+        <w:rPr>
+          <w:b/>
+          <w:bCs/>
+          <w:sz w:val="28"/>
+          <w:szCs w:val="28"/>
+        </w:rPr>
+      </w:pPr>
+      <w:proofErr w:type="spellStart"/>
+      <w:r>
+        <w:rPr>
+          <w:b/>
+          <w:bCs/>
+          <w:sz w:val="28"/>
+          <w:szCs w:val="28"/>
+        </w:rPr>
         <w:t>Buildbox</w:t>
       </w:r>
-    </w:p>
-    <w:p>
+      <w:proofErr w:type="spellEnd"/>
+    </w:p>
+    <w:p>
+      <w:proofErr w:type="spellStart"/>
       <w:r>
         <w:t>Buildbox</w:t>
       </w:r>
+      <w:proofErr w:type="spellEnd"/>
       <w:r>
         <w:rPr>
           <w:rStyle w:val="FootnoteReference"/>
@@ -3516,7 +5091,15 @@
       </w:r>
       <w:r>
         <w:lastRenderedPageBreak/>
-        <w:t>transformând tot procesul de dezvoltare într-o chestiune de câteva ore. Dar acest aspect este și cel mai mare dezavantaj al motorului de joc, deoarece nu avem control asupra multor aspecte. În momentul actual dezvoltarea jocurilor multiplayer este imposibila in cadrul acestui program, dar poate fi adăugată pe parcursul dezvoltării acestuia</w:t>
+        <w:t xml:space="preserve">transformând tot procesul de dezvoltare într-o chestiune de câteva ore. Dar acest aspect este și cel mai mare dezavantaj al motorului de joc, deoarece nu avem control asupra multor aspecte. În momentul actual dezvoltarea jocurilor </w:t>
+      </w:r>
+      <w:proofErr w:type="spellStart"/>
+      <w:r>
+        <w:t>multiplayer</w:t>
+      </w:r>
+      <w:proofErr w:type="spellEnd"/>
+      <w:r>
+        <w:t xml:space="preserve"> este imposibila in cadrul acestui program, dar poate fi adăugată pe parcursul dezvoltării acestuia</w:t>
       </w:r>
       <w:r>
         <w:t>.</w:t>
@@ -3536,7 +5119,7 @@
       <w:pPr>
         <w:pStyle w:val="Heading1"/>
       </w:pPr>
-      <w:bookmarkStart w:id="10" w:name="_Toc129794527"/>
+      <w:bookmarkStart w:id="10" w:name="_Toc130393411"/>
       <w:r>
         <w:lastRenderedPageBreak/>
         <w:t xml:space="preserve">Capitolul 2 – </w:t>
@@ -3555,7 +5138,15 @@
         <w:t>„</w:t>
       </w:r>
       <w:r>
-        <w:t>The Binding of Isaac</w:t>
+        <w:t xml:space="preserve">The </w:t>
+      </w:r>
+      <w:proofErr w:type="spellStart"/>
+      <w:r>
+        <w:t>Binding</w:t>
+      </w:r>
+      <w:proofErr w:type="spellEnd"/>
+      <w:r>
+        <w:t xml:space="preserve"> of Isaac</w:t>
       </w:r>
       <w:r>
         <w:t>” unde jucătorul controlează un caracter cu scopul de a explora un labirint generat complet procedural și de a ajunge la capătul acestuia.</w:t>
@@ -3568,9 +5159,26 @@
       <w:pPr>
         <w:pStyle w:val="Heading2"/>
       </w:pPr>
-      <w:bookmarkStart w:id="11" w:name="_Toc129794528"/>
-      <w:r>
-        <w:t>2.1 The Binding of Isaac</w:t>
+      <w:bookmarkStart w:id="11" w:name="_Toc130393412"/>
+      <w:r>
+        <w:t xml:space="preserve">2.1 </w:t>
+      </w:r>
+      <w:r>
+        <w:t>Sursa de inspirație a jocului</w:t>
+      </w:r>
+      <w:r>
+        <w:t xml:space="preserve"> dezvoltat - </w:t>
+      </w:r>
+      <w:r>
+        <w:t xml:space="preserve">The </w:t>
+      </w:r>
+      <w:proofErr w:type="spellStart"/>
+      <w:r>
+        <w:t>Binding</w:t>
+      </w:r>
+      <w:proofErr w:type="spellEnd"/>
+      <w:r>
+        <w:t xml:space="preserve"> of Isaac</w:t>
       </w:r>
       <w:bookmarkEnd w:id="11"/>
       <w:r>
@@ -3579,14 +5187,30 @@
     </w:p>
     <w:p>
       <w:r>
-        <w:t>Printre numeroasele jocuri pe calculator, regăsim și un joc numit „The Binding of Isaac” care nu numai a readus viață unui întreg stil de jocuri video dar este si considerat ca fiind reprezentantul acelui întreg stil, rogue-like.</w:t>
+        <w:t xml:space="preserve">Printre numeroasele jocuri pe calculator, regăsim și un joc numit „The </w:t>
+      </w:r>
+      <w:proofErr w:type="spellStart"/>
+      <w:r>
+        <w:t>Binding</w:t>
+      </w:r>
+      <w:proofErr w:type="spellEnd"/>
+      <w:r>
+        <w:t xml:space="preserve"> of Isaac” care nu numai a readus viață unui întreg stil de jocuri video dar este si considerat ca fiind reprezentantul acelui întreg stil, </w:t>
+      </w:r>
+      <w:proofErr w:type="spellStart"/>
+      <w:r>
+        <w:t>rogue-like</w:t>
+      </w:r>
+      <w:proofErr w:type="spellEnd"/>
+      <w:r>
+        <w:t>.</w:t>
       </w:r>
     </w:p>
     <w:p>
       <w:pPr>
         <w:pStyle w:val="Heading3"/>
       </w:pPr>
-      <w:bookmarkStart w:id="12" w:name="_Toc129794529"/>
+      <w:bookmarkStart w:id="12" w:name="_Toc130393413"/>
       <w:r>
         <w:t>2.1.1 Un scurt istoric</w:t>
       </w:r>
@@ -3594,22 +5218,51 @@
     </w:p>
     <w:p>
       <w:r>
-        <w:t>The Binding of Isaac este o serie de jocuri care își are începuturile in era jocurilor pe browser dezvoltate in Adobe Flash</w:t>
+        <w:t xml:space="preserve">The </w:t>
+      </w:r>
+      <w:proofErr w:type="spellStart"/>
+      <w:r>
+        <w:t>Binding</w:t>
+      </w:r>
+      <w:proofErr w:type="spellEnd"/>
+      <w:r>
+        <w:t xml:space="preserve"> of Isaac este o serie de jocuri care își are începuturile in era jocurilor pe browser dezvoltate in Adobe Flash</w:t>
       </w:r>
       <w:r>
         <w:t xml:space="preserve">. El a fost creat în anul 2011 de către </w:t>
       </w:r>
       <w:r>
-        <w:t xml:space="preserve">Edmund McMillen </w:t>
+        <w:t xml:space="preserve">Edmund </w:t>
+      </w:r>
+      <w:proofErr w:type="spellStart"/>
+      <w:r>
+        <w:t>McMillen</w:t>
+      </w:r>
+      <w:proofErr w:type="spellEnd"/>
+      <w:r>
+        <w:t xml:space="preserve"> </w:t>
       </w:r>
       <w:r>
         <w:t>și</w:t>
       </w:r>
       <w:r>
-        <w:t xml:space="preserve"> Florian Himsl</w:t>
-      </w:r>
-      <w:r>
-        <w:t xml:space="preserve"> după o competiție între aceștia pentru a vedea cine poate sa dezvolte un joc video mai bun care se încadrează in tipul jocurilor rougue-like. Jocul abordează subiecte considerate foarte sensibile</w:t>
+        <w:t xml:space="preserve"> Florian </w:t>
+      </w:r>
+      <w:proofErr w:type="spellStart"/>
+      <w:r>
+        <w:t>Himsl</w:t>
+      </w:r>
+      <w:proofErr w:type="spellEnd"/>
+      <w:r>
+        <w:t xml:space="preserve"> după o competiție între aceștia pentru a vedea cine poate sa dezvolte un joc video mai bun care se încadrează in tipul jocurilor </w:t>
+      </w:r>
+      <w:proofErr w:type="spellStart"/>
+      <w:r>
+        <w:t>rougue-like</w:t>
+      </w:r>
+      <w:proofErr w:type="spellEnd"/>
+      <w:r>
+        <w:t>. Jocul abordează subiecte considerate foarte sensibile</w:t>
       </w:r>
       <w:r>
         <w:t xml:space="preserve"> cum ar fi opiniile atât pozitive cât si negative ale lui Edmund referitoare la religie și efectele pe care aceasta le poate avea în viața unui copil ușor impresionabil. </w:t>
@@ -3617,15 +5270,55 @@
     </w:p>
     <w:p>
       <w:r>
-        <w:t xml:space="preserve">Jocul nu a fost supus unor așteptări foarte mari, chiar creatorii acestuia se așteptau ca acesta să eșueze, dar au fost surprinși de succesul pe care acesta l-a avut odată ce a fost lansat pe platforma de jocuri Steam. Odată ce s-a observat ca jocul devine din ce în ce mai popular creatorii acestuia s-au decis sa lanseze </w:t>
-      </w:r>
-      <w:r>
-        <w:t>o expansiune numită „Wrath of the Lamb” dar și-au dat seama ca nu mai pot dezvolta jocul după aceasta, datorita limitărilor platformei Flash. [8]</w:t>
-      </w:r>
-    </w:p>
-    <w:p>
-      <w:r>
-        <w:t>În ziua de azi jocul a fost dezvoltat de la 0 într-un motor de joc creat de către dezvoltatorii acestuia și se bucură de o popularitate deosebita in cadrul fanilor de jocuri rogue-like.</w:t>
+        <w:t xml:space="preserve">Jocul nu a fost supus unor așteptări foarte mari, chiar creatorii acestuia se așteptau ca acesta să eșueze, dar au fost surprinși de succesul pe care acesta l-a avut odată ce a fost lansat pe platforma de jocuri </w:t>
+      </w:r>
+      <w:proofErr w:type="spellStart"/>
+      <w:r>
+        <w:t>Steam</w:t>
+      </w:r>
+      <w:proofErr w:type="spellEnd"/>
+      <w:r>
+        <w:t xml:space="preserve">. Odată ce s-a observat ca jocul devine din ce în ce mai popular creatorii acestuia s-au decis sa lanseze </w:t>
+      </w:r>
+      <w:r>
+        <w:t>o expansiune numită „</w:t>
+      </w:r>
+      <w:proofErr w:type="spellStart"/>
+      <w:r>
+        <w:t>Wrath</w:t>
+      </w:r>
+      <w:proofErr w:type="spellEnd"/>
+      <w:r>
+        <w:t xml:space="preserve"> of </w:t>
+      </w:r>
+      <w:proofErr w:type="spellStart"/>
+      <w:r>
+        <w:t>the</w:t>
+      </w:r>
+      <w:proofErr w:type="spellEnd"/>
+      <w:r>
+        <w:t xml:space="preserve"> </w:t>
+      </w:r>
+      <w:proofErr w:type="spellStart"/>
+      <w:r>
+        <w:t>Lamb</w:t>
+      </w:r>
+      <w:proofErr w:type="spellEnd"/>
+      <w:r>
+        <w:t>” dar și-au dat seama ca nu mai pot dezvolta jocul după aceasta, datorita limitărilor platformei Flash. [8]</w:t>
+      </w:r>
+    </w:p>
+    <w:p>
+      <w:r>
+        <w:t xml:space="preserve">În ziua de azi jocul a fost dezvoltat de la 0 într-un motor de joc creat de către dezvoltatorii acestuia și se bucură de o popularitate deosebita in cadrul fanilor de jocuri </w:t>
+      </w:r>
+      <w:proofErr w:type="spellStart"/>
+      <w:r>
+        <w:t>rogue-like</w:t>
+      </w:r>
+      <w:proofErr w:type="spellEnd"/>
+      <w:r>
+        <w:t>.</w:t>
       </w:r>
       <w:r>
         <w:t xml:space="preserve"> Acesta este încă dezvoltat și îmbunătățit, având o expansiune nouă lansată în anul 2021 fiind primita cu brațele deschise de către fanii seriei.</w:t>
@@ -3635,7 +5328,7 @@
       <w:pPr>
         <w:pStyle w:val="Heading3"/>
       </w:pPr>
-      <w:bookmarkStart w:id="13" w:name="_Toc129794530"/>
+      <w:bookmarkStart w:id="13" w:name="_Toc130393414"/>
       <w:r>
         <w:lastRenderedPageBreak/>
         <w:t>2.1.2 Descriere</w:t>
@@ -3644,7 +5337,39 @@
     </w:p>
     <w:p>
       <w:r>
-        <w:t>The Binding of Isaac este un joc top-down dungeon crawler, prezentat folosind modele bidimensionale, în care jucătorul îl controlează pe Isaac sau alte caractere care pot fi deblocate pe parcurs în timp ce explorează diferite nivele populate de monștri. Aceste nivele sunt generate procedural, făcând ca experiența de la o sesiune de joc la alta sa fie complet diferită</w:t>
+        <w:t xml:space="preserve">The </w:t>
+      </w:r>
+      <w:proofErr w:type="spellStart"/>
+      <w:r>
+        <w:t>Binding</w:t>
+      </w:r>
+      <w:proofErr w:type="spellEnd"/>
+      <w:r>
+        <w:t xml:space="preserve"> of Isaac este un joc top-</w:t>
+      </w:r>
+      <w:proofErr w:type="spellStart"/>
+      <w:r>
+        <w:t>down</w:t>
+      </w:r>
+      <w:proofErr w:type="spellEnd"/>
+      <w:r>
+        <w:t xml:space="preserve"> </w:t>
+      </w:r>
+      <w:proofErr w:type="spellStart"/>
+      <w:r>
+        <w:t>dungeon</w:t>
+      </w:r>
+      <w:proofErr w:type="spellEnd"/>
+      <w:r>
+        <w:t xml:space="preserve"> </w:t>
+      </w:r>
+      <w:proofErr w:type="spellStart"/>
+      <w:r>
+        <w:t>crawler</w:t>
+      </w:r>
+      <w:proofErr w:type="spellEnd"/>
+      <w:r>
+        <w:t>, prezentat folosind modele bidimensionale, în care jucătorul îl controlează pe Isaac sau alte caractere care pot fi deblocate pe parcurs în timp ce explorează diferite nivele populate de monștri. Aceste nivele sunt generate procedural, făcând ca experiența de la o sesiune de joc la alta sa fie complet diferită</w:t>
       </w:r>
       <w:r>
         <w:t>(Fig.8)</w:t>
@@ -4037,13 +5762,26 @@
       <w:pPr>
         <w:pStyle w:val="Heading2"/>
       </w:pPr>
-      <w:r>
-        <w:t>2.2 Obiectiv</w:t>
-      </w:r>
-    </w:p>
-    <w:p>
-      <w:r>
-        <w:t xml:space="preserve">Obiectivul acestei lucrări este dezvoltarea unui joc video 2D cu mecanici inspirate de către jocul The Binding of Isaac. Jocul va consta în explorarea unui labirint generat procedural, complet unic de la o sesiune la alta. Camerele labirintului vor fi populate de inamici creați la întâmplare, </w:t>
+      <w:bookmarkStart w:id="14" w:name="_Toc130393415"/>
+      <w:r>
+        <w:t xml:space="preserve">2.2 </w:t>
+      </w:r>
+      <w:r>
+        <w:t>Descrierea jocului implementat</w:t>
+      </w:r>
+      <w:bookmarkEnd w:id="14"/>
+    </w:p>
+    <w:p>
+      <w:r>
+        <w:t xml:space="preserve">Obiectivul acestei lucrări este dezvoltarea unui joc video 2D cu mecanici inspirate de către jocul The </w:t>
+      </w:r>
+      <w:proofErr w:type="spellStart"/>
+      <w:r>
+        <w:t>Binding</w:t>
+      </w:r>
+      <w:proofErr w:type="spellEnd"/>
+      <w:r>
+        <w:t xml:space="preserve"> of Isaac. Jocul va consta în explorarea unui labirint generat procedural, complet unic de la o sesiune la alta. Camerele labirintului vor fi populate de inamici creați la întâmplare, </w:t>
       </w:r>
       <w:r>
         <w:t>jucătorul</w:t>
@@ -4068,7 +5806,39 @@
         </w:rPr>
       </w:pPr>
       <w:r>
-        <w:t>Toate acestea vor fi realizate cu ajutorul motorului de joc Unity și uneltele puse la dispoziție de către acesta. Toate texturile folosite au fost luate de pe Unity Asset Store sau făcute si/sau modificate de către mine.</w:t>
+        <w:t xml:space="preserve">Toate acestea vor fi realizate cu ajutorul motorului de joc </w:t>
+      </w:r>
+      <w:proofErr w:type="spellStart"/>
+      <w:r>
+        <w:t>Unity</w:t>
+      </w:r>
+      <w:proofErr w:type="spellEnd"/>
+      <w:r>
+        <w:t xml:space="preserve"> și uneltele puse la dispoziție de către acesta. Toate texturile folosite au fost luate de pe </w:t>
+      </w:r>
+      <w:proofErr w:type="spellStart"/>
+      <w:r>
+        <w:t>Unity</w:t>
+      </w:r>
+      <w:proofErr w:type="spellEnd"/>
+      <w:r>
+        <w:t xml:space="preserve"> </w:t>
+      </w:r>
+      <w:proofErr w:type="spellStart"/>
+      <w:r>
+        <w:t>Asset</w:t>
+      </w:r>
+      <w:proofErr w:type="spellEnd"/>
+      <w:r>
+        <w:t xml:space="preserve"> </w:t>
+      </w:r>
+      <w:proofErr w:type="spellStart"/>
+      <w:r>
+        <w:t>Store</w:t>
+      </w:r>
+      <w:proofErr w:type="spellEnd"/>
+      <w:r>
+        <w:t xml:space="preserve"> sau făcute si/sau modificate de către mine.</w:t>
       </w:r>
       <w:r>
         <w:br w:type="page"/>
@@ -4085,17 +5855,17 @@
         <w:pStyle w:val="Heading1"/>
         <w:ind w:firstLine="0"/>
       </w:pPr>
-      <w:bookmarkStart w:id="14" w:name="_Bibliografie"/>
-      <w:bookmarkStart w:id="15" w:name="_Toc129169002"/>
-      <w:bookmarkStart w:id="16" w:name="_Toc129169103"/>
-      <w:bookmarkStart w:id="17" w:name="_Toc129794532"/>
-      <w:bookmarkEnd w:id="14"/>
+      <w:bookmarkStart w:id="15" w:name="_Bibliografie"/>
+      <w:bookmarkStart w:id="16" w:name="_Toc129169002"/>
+      <w:bookmarkStart w:id="17" w:name="_Toc129169103"/>
+      <w:bookmarkStart w:id="18" w:name="_Toc130393416"/>
+      <w:bookmarkEnd w:id="15"/>
       <w:r>
         <w:t>Bibliografie</w:t>
       </w:r>
-      <w:bookmarkEnd w:id="15"/>
       <w:bookmarkEnd w:id="16"/>
       <w:bookmarkEnd w:id="17"/>
+      <w:bookmarkEnd w:id="18"/>
     </w:p>
     <w:p>
       <w:pPr>
@@ -4109,7 +5879,15 @@
         <w:jc w:val="left"/>
       </w:pPr>
       <w:r>
-        <w:t xml:space="preserve">[1] Tom Wijman , </w:t>
+        <w:t xml:space="preserve">[1] Tom </w:t>
+      </w:r>
+      <w:proofErr w:type="spellStart"/>
+      <w:r>
+        <w:t>Wijman</w:t>
+      </w:r>
+      <w:proofErr w:type="spellEnd"/>
+      <w:r>
+        <w:t xml:space="preserve"> , </w:t>
       </w:r>
       <w:r>
         <w:t>Mobile Revenues Account for More Than 50% of the Global Games Market as It Reaches $137.9 Billion in 2018</w:t>
@@ -4144,7 +5922,15 @@
         <w:t xml:space="preserve"> Ben Stegner , </w:t>
       </w:r>
       <w:r>
-        <w:t>What Are Roguelike and Roguelite Video Games?</w:t>
+        <w:t xml:space="preserve">What Are Roguelike and </w:t>
+      </w:r>
+      <w:proofErr w:type="spellStart"/>
+      <w:r>
+        <w:t>Roguelite</w:t>
+      </w:r>
+      <w:proofErr w:type="spellEnd"/>
+      <w:r>
+        <w:t xml:space="preserve"> Video Games?</w:t>
       </w:r>
       <w:r>
         <w:t xml:space="preserve"> , </w:t>
@@ -4227,7 +6013,25 @@
           <w:color w:val="auto"/>
           <w:u w:val="none"/>
         </w:rPr>
-        <w:t xml:space="preserve">[5]***,Mafia (party game), </w:t>
+        <w:t>[</w:t>
+      </w:r>
+      <w:proofErr w:type="gramStart"/>
+      <w:r>
+        <w:rPr>
+          <w:rStyle w:val="Hyperlink"/>
+          <w:color w:val="auto"/>
+          <w:u w:val="none"/>
+        </w:rPr>
+        <w:t>5]*</w:t>
+      </w:r>
+      <w:proofErr w:type="gramEnd"/>
+      <w:r>
+        <w:rPr>
+          <w:rStyle w:val="Hyperlink"/>
+          <w:color w:val="auto"/>
+          <w:u w:val="none"/>
+        </w:rPr>
+        <w:t xml:space="preserve">**,Mafia (party game), </w:t>
       </w:r>
       <w:hyperlink r:id="rId26" w:history="1">
         <w:r>
@@ -4253,7 +6057,25 @@
           <w:color w:val="auto"/>
           <w:u w:val="none"/>
         </w:rPr>
-        <w:t xml:space="preserve">[6]***,The Thing (1982 film) , </w:t>
+        <w:t>[</w:t>
+      </w:r>
+      <w:proofErr w:type="gramStart"/>
+      <w:r>
+        <w:rPr>
+          <w:rStyle w:val="Hyperlink"/>
+          <w:color w:val="auto"/>
+          <w:u w:val="none"/>
+        </w:rPr>
+        <w:t>6]*</w:t>
+      </w:r>
+      <w:proofErr w:type="gramEnd"/>
+      <w:r>
+        <w:rPr>
+          <w:rStyle w:val="Hyperlink"/>
+          <w:color w:val="auto"/>
+          <w:u w:val="none"/>
+        </w:rPr>
+        <w:t xml:space="preserve">**,The Thing (1982 film) , </w:t>
       </w:r>
       <w:hyperlink r:id="rId27" w:history="1">
         <w:r>
@@ -4295,10 +6117,18 @@
         <w:jc w:val="left"/>
       </w:pPr>
       <w:r>
-        <w:t>[8] ***,</w:t>
-      </w:r>
-      <w:r>
-        <w:t>The Binding of Isaac (video game)</w:t>
+        <w:t>[8] **</w:t>
+      </w:r>
+      <w:proofErr w:type="gramStart"/>
+      <w:r>
+        <w:t>*,</w:t>
+      </w:r>
+      <w:r>
+        <w:t>The</w:t>
+      </w:r>
+      <w:proofErr w:type="gramEnd"/>
+      <w:r>
+        <w:t xml:space="preserve"> Binding of Isaac (video game)</w:t>
       </w:r>
       <w:r>
         <w:t xml:space="preserve">,      </w:t>

</xml_diff>

<commit_message>
idk...am mai scris la licenta cred
</commit_message>
<xml_diff>
--- a/Licenta.docx
+++ b/Licenta.docx
@@ -539,17 +539,8 @@
           <w:sz w:val="44"/>
           <w:szCs w:val="44"/>
         </w:rPr>
-        <w:t xml:space="preserve">Implementarea unui joc video 2D în </w:t>
-      </w:r>
-      <w:proofErr w:type="spellStart"/>
-      <w:r>
-        <w:rPr>
-          <w:sz w:val="44"/>
-          <w:szCs w:val="44"/>
-        </w:rPr>
-        <w:t>Unity</w:t>
-      </w:r>
-      <w:proofErr w:type="spellEnd"/>
+        <w:t>Implementarea unui joc video 2D în Unity</w:t>
+      </w:r>
     </w:p>
     <w:bookmarkEnd w:id="1"/>
     <w:p>
@@ -751,6 +742,17 @@
           <w:szCs w:val="28"/>
         </w:rPr>
         <w:t>2023</w:t>
+      </w:r>
+    </w:p>
+    <w:p>
+      <w:pPr>
+        <w:spacing w:line="259" w:lineRule="auto"/>
+        <w:ind w:firstLine="0"/>
+        <w:jc w:val="left"/>
+      </w:pPr>
+      <w:r>
+        <w:lastRenderedPageBreak/>
+        <w:br w:type="page"/>
       </w:r>
     </w:p>
     <w:p>
@@ -810,9 +812,11 @@
               <w:i w:val="0"/>
               <w:iCs w:val="0"/>
               <w:noProof/>
+              <w:kern w:val="2"/>
               <w:sz w:val="22"/>
               <w:szCs w:val="22"/>
-              <w:lang w:val="en-US"/>
+              <w:lang w:eastAsia="ro-RO"/>
+              <w14:ligatures w14:val="standardContextual"/>
             </w:rPr>
           </w:pPr>
           <w:r>
@@ -824,7 +828,7 @@
           <w:r>
             <w:fldChar w:fldCharType="separate"/>
           </w:r>
-          <w:hyperlink w:anchor="_Toc132379269" w:history="1">
+          <w:hyperlink w:anchor="_Toc134533809" w:history="1">
             <w:r>
               <w:rPr>
                 <w:rStyle w:val="Hyperlink"/>
@@ -851,7 +855,7 @@
                 <w:noProof/>
                 <w:webHidden/>
               </w:rPr>
-              <w:instrText xml:space="preserve"> PAGEREF _Toc132379269 \h </w:instrText>
+              <w:instrText xml:space="preserve"> PAGEREF _Toc134533809 \h </w:instrText>
             </w:r>
             <w:r>
               <w:rPr>
@@ -895,12 +899,14 @@
               <w:i w:val="0"/>
               <w:iCs w:val="0"/>
               <w:noProof/>
+              <w:kern w:val="2"/>
               <w:sz w:val="22"/>
               <w:szCs w:val="22"/>
-              <w:lang w:val="en-US"/>
+              <w:lang w:eastAsia="ro-RO"/>
+              <w14:ligatures w14:val="standardContextual"/>
             </w:rPr>
           </w:pPr>
-          <w:hyperlink w:anchor="_Toc132379270" w:history="1">
+          <w:hyperlink w:anchor="_Toc134533810" w:history="1">
             <w:r>
               <w:rPr>
                 <w:rStyle w:val="Hyperlink"/>
@@ -927,7 +933,7 @@
                 <w:noProof/>
                 <w:webHidden/>
               </w:rPr>
-              <w:instrText xml:space="preserve"> PAGEREF _Toc132379270 \h </w:instrText>
+              <w:instrText xml:space="preserve"> PAGEREF _Toc134533810 \h </w:instrText>
             </w:r>
             <w:r>
               <w:rPr>
@@ -969,16 +975,32 @@
               <w:b w:val="0"/>
               <w:bCs w:val="0"/>
               <w:noProof/>
-              <w:lang w:val="en-US"/>
+              <w:kern w:val="2"/>
+              <w:lang w:eastAsia="ro-RO"/>
+              <w14:ligatures w14:val="standardContextual"/>
             </w:rPr>
           </w:pPr>
-          <w:hyperlink w:anchor="_Toc132379271" w:history="1">
+          <w:hyperlink w:anchor="_Toc134533811" w:history="1">
             <w:r>
               <w:rPr>
                 <w:rStyle w:val="Hyperlink"/>
                 <w:noProof/>
               </w:rPr>
-              <w:t>1.1 Cele mai populare jocuri dezvoltate cu Unity</w:t>
+              <w:t xml:space="preserve">1.1 Cele </w:t>
+            </w:r>
+            <w:r>
+              <w:rPr>
+                <w:rStyle w:val="Hyperlink"/>
+                <w:noProof/>
+              </w:rPr>
+              <w:t>m</w:t>
+            </w:r>
+            <w:r>
+              <w:rPr>
+                <w:rStyle w:val="Hyperlink"/>
+                <w:noProof/>
+              </w:rPr>
+              <w:t>ai populare jocuri dezvoltate cu Unity</w:t>
             </w:r>
             <w:r>
               <w:rPr>
@@ -999,7 +1021,7 @@
                 <w:noProof/>
                 <w:webHidden/>
               </w:rPr>
-              <w:instrText xml:space="preserve"> PAGEREF _Toc132379271 \h </w:instrText>
+              <w:instrText xml:space="preserve"> PAGEREF _Toc134533811 \h </w:instrText>
             </w:r>
             <w:r>
               <w:rPr>
@@ -1041,10 +1063,12 @@
               <w:b w:val="0"/>
               <w:bCs w:val="0"/>
               <w:noProof/>
-              <w:lang w:val="en-US"/>
+              <w:kern w:val="2"/>
+              <w:lang w:eastAsia="ro-RO"/>
+              <w14:ligatures w14:val="standardContextual"/>
             </w:rPr>
           </w:pPr>
-          <w:hyperlink w:anchor="_Toc132379272" w:history="1">
+          <w:hyperlink w:anchor="_Toc134533812" w:history="1">
             <w:r>
               <w:rPr>
                 <w:rStyle w:val="Hyperlink"/>
@@ -1071,7 +1095,7 @@
                 <w:noProof/>
                 <w:webHidden/>
               </w:rPr>
-              <w:instrText xml:space="preserve"> PAGEREF _Toc132379272 \h </w:instrText>
+              <w:instrText xml:space="preserve"> PAGEREF _Toc134533812 \h </w:instrText>
             </w:r>
             <w:r>
               <w:rPr>
@@ -1091,7 +1115,7 @@
                 <w:noProof/>
                 <w:webHidden/>
               </w:rPr>
-              <w:t>15</w:t>
+              <w:t>16</w:t>
             </w:r>
             <w:r>
               <w:rPr>
@@ -1115,12 +1139,14 @@
               <w:i w:val="0"/>
               <w:iCs w:val="0"/>
               <w:noProof/>
+              <w:kern w:val="2"/>
               <w:sz w:val="22"/>
               <w:szCs w:val="22"/>
-              <w:lang w:val="en-US"/>
+              <w:lang w:eastAsia="ro-RO"/>
+              <w14:ligatures w14:val="standardContextual"/>
             </w:rPr>
           </w:pPr>
-          <w:hyperlink w:anchor="_Toc132379273" w:history="1">
+          <w:hyperlink w:anchor="_Toc134533813" w:history="1">
             <w:r>
               <w:rPr>
                 <w:rStyle w:val="Hyperlink"/>
@@ -1147,223 +1173,7 @@
                 <w:noProof/>
                 <w:webHidden/>
               </w:rPr>
-              <w:instrText xml:space="preserve"> PAGEREF _Toc132379273 \h </w:instrText>
-            </w:r>
-            <w:r>
-              <w:rPr>
-                <w:noProof/>
-                <w:webHidden/>
-              </w:rPr>
-            </w:r>
-            <w:r>
-              <w:rPr>
-                <w:noProof/>
-                <w:webHidden/>
-              </w:rPr>
-              <w:fldChar w:fldCharType="separate"/>
-            </w:r>
-            <w:r>
-              <w:rPr>
-                <w:noProof/>
-                <w:webHidden/>
-              </w:rPr>
-              <w:t>20</w:t>
-            </w:r>
-            <w:r>
-              <w:rPr>
-                <w:noProof/>
-                <w:webHidden/>
-              </w:rPr>
-              <w:fldChar w:fldCharType="end"/>
-            </w:r>
-          </w:hyperlink>
-        </w:p>
-        <w:p>
-          <w:pPr>
-            <w:pStyle w:val="TOC2"/>
-            <w:tabs>
-              <w:tab w:val="right" w:leader="dot" w:pos="9350"/>
-            </w:tabs>
-            <w:rPr>
-              <w:rFonts w:eastAsiaTheme="minorEastAsia" w:cstheme="minorBidi"/>
-              <w:b w:val="0"/>
-              <w:bCs w:val="0"/>
-              <w:noProof/>
-              <w:lang w:val="en-US"/>
-            </w:rPr>
-          </w:pPr>
-          <w:hyperlink w:anchor="_Toc132379274" w:history="1">
-            <w:r>
-              <w:rPr>
-                <w:rStyle w:val="Hyperlink"/>
-                <w:noProof/>
-              </w:rPr>
-              <w:t>2.1 Sursa de inspirație a jocului dezvoltat - The Binding of Isaac</w:t>
-            </w:r>
-            <w:r>
-              <w:rPr>
-                <w:noProof/>
-                <w:webHidden/>
-              </w:rPr>
-              <w:tab/>
-            </w:r>
-            <w:r>
-              <w:rPr>
-                <w:noProof/>
-                <w:webHidden/>
-              </w:rPr>
-              <w:fldChar w:fldCharType="begin"/>
-            </w:r>
-            <w:r>
-              <w:rPr>
-                <w:noProof/>
-                <w:webHidden/>
-              </w:rPr>
-              <w:instrText xml:space="preserve"> PAGEREF _Toc132379274 \h </w:instrText>
-            </w:r>
-            <w:r>
-              <w:rPr>
-                <w:noProof/>
-                <w:webHidden/>
-              </w:rPr>
-            </w:r>
-            <w:r>
-              <w:rPr>
-                <w:noProof/>
-                <w:webHidden/>
-              </w:rPr>
-              <w:fldChar w:fldCharType="separate"/>
-            </w:r>
-            <w:r>
-              <w:rPr>
-                <w:noProof/>
-                <w:webHidden/>
-              </w:rPr>
-              <w:t>20</w:t>
-            </w:r>
-            <w:r>
-              <w:rPr>
-                <w:noProof/>
-                <w:webHidden/>
-              </w:rPr>
-              <w:fldChar w:fldCharType="end"/>
-            </w:r>
-          </w:hyperlink>
-        </w:p>
-        <w:p>
-          <w:pPr>
-            <w:pStyle w:val="TOC3"/>
-            <w:tabs>
-              <w:tab w:val="right" w:leader="dot" w:pos="9350"/>
-            </w:tabs>
-            <w:rPr>
-              <w:rFonts w:eastAsiaTheme="minorEastAsia" w:cstheme="minorBidi"/>
-              <w:noProof/>
-              <w:sz w:val="22"/>
-              <w:szCs w:val="22"/>
-              <w:lang w:val="en-US"/>
-            </w:rPr>
-          </w:pPr>
-          <w:hyperlink w:anchor="_Toc132379275" w:history="1">
-            <w:r>
-              <w:rPr>
-                <w:rStyle w:val="Hyperlink"/>
-                <w:noProof/>
-              </w:rPr>
-              <w:t>2.1.1 Un scurt istoric</w:t>
-            </w:r>
-            <w:r>
-              <w:rPr>
-                <w:noProof/>
-                <w:webHidden/>
-              </w:rPr>
-              <w:tab/>
-            </w:r>
-            <w:r>
-              <w:rPr>
-                <w:noProof/>
-                <w:webHidden/>
-              </w:rPr>
-              <w:fldChar w:fldCharType="begin"/>
-            </w:r>
-            <w:r>
-              <w:rPr>
-                <w:noProof/>
-                <w:webHidden/>
-              </w:rPr>
-              <w:instrText xml:space="preserve"> PAGEREF _Toc132379275 \h </w:instrText>
-            </w:r>
-            <w:r>
-              <w:rPr>
-                <w:noProof/>
-                <w:webHidden/>
-              </w:rPr>
-            </w:r>
-            <w:r>
-              <w:rPr>
-                <w:noProof/>
-                <w:webHidden/>
-              </w:rPr>
-              <w:fldChar w:fldCharType="separate"/>
-            </w:r>
-            <w:r>
-              <w:rPr>
-                <w:noProof/>
-                <w:webHidden/>
-              </w:rPr>
-              <w:t>20</w:t>
-            </w:r>
-            <w:r>
-              <w:rPr>
-                <w:noProof/>
-                <w:webHidden/>
-              </w:rPr>
-              <w:fldChar w:fldCharType="end"/>
-            </w:r>
-          </w:hyperlink>
-        </w:p>
-        <w:p>
-          <w:pPr>
-            <w:pStyle w:val="TOC3"/>
-            <w:tabs>
-              <w:tab w:val="right" w:leader="dot" w:pos="9350"/>
-            </w:tabs>
-            <w:rPr>
-              <w:rFonts w:eastAsiaTheme="minorEastAsia" w:cstheme="minorBidi"/>
-              <w:noProof/>
-              <w:sz w:val="22"/>
-              <w:szCs w:val="22"/>
-              <w:lang w:val="en-US"/>
-            </w:rPr>
-          </w:pPr>
-          <w:hyperlink w:anchor="_Toc132379276" w:history="1">
-            <w:r>
-              <w:rPr>
-                <w:rStyle w:val="Hyperlink"/>
-                <w:noProof/>
-              </w:rPr>
-              <w:t>2.1.2 Descriere</w:t>
-            </w:r>
-            <w:r>
-              <w:rPr>
-                <w:noProof/>
-                <w:webHidden/>
-              </w:rPr>
-              <w:tab/>
-            </w:r>
-            <w:r>
-              <w:rPr>
-                <w:noProof/>
-                <w:webHidden/>
-              </w:rPr>
-              <w:fldChar w:fldCharType="begin"/>
-            </w:r>
-            <w:r>
-              <w:rPr>
-                <w:noProof/>
-                <w:webHidden/>
-              </w:rPr>
-              <w:instrText xml:space="preserve"> PAGEREF _Toc132379276 \h </w:instrText>
+              <w:instrText xml:space="preserve"> PAGEREF _Toc134533813 \h </w:instrText>
             </w:r>
             <w:r>
               <w:rPr>
@@ -1405,10 +1215,234 @@
               <w:b w:val="0"/>
               <w:bCs w:val="0"/>
               <w:noProof/>
-              <w:lang w:val="en-US"/>
+              <w:kern w:val="2"/>
+              <w:lang w:eastAsia="ro-RO"/>
+              <w14:ligatures w14:val="standardContextual"/>
             </w:rPr>
           </w:pPr>
-          <w:hyperlink w:anchor="_Toc132379277" w:history="1">
+          <w:hyperlink w:anchor="_Toc134533814" w:history="1">
+            <w:r>
+              <w:rPr>
+                <w:rStyle w:val="Hyperlink"/>
+                <w:noProof/>
+              </w:rPr>
+              <w:t>2.1 Sursa de inspirație a jocului dezvoltat - The Binding of Isaac</w:t>
+            </w:r>
+            <w:r>
+              <w:rPr>
+                <w:noProof/>
+                <w:webHidden/>
+              </w:rPr>
+              <w:tab/>
+            </w:r>
+            <w:r>
+              <w:rPr>
+                <w:noProof/>
+                <w:webHidden/>
+              </w:rPr>
+              <w:fldChar w:fldCharType="begin"/>
+            </w:r>
+            <w:r>
+              <w:rPr>
+                <w:noProof/>
+                <w:webHidden/>
+              </w:rPr>
+              <w:instrText xml:space="preserve"> PAGEREF _Toc134533814 \h </w:instrText>
+            </w:r>
+            <w:r>
+              <w:rPr>
+                <w:noProof/>
+                <w:webHidden/>
+              </w:rPr>
+            </w:r>
+            <w:r>
+              <w:rPr>
+                <w:noProof/>
+                <w:webHidden/>
+              </w:rPr>
+              <w:fldChar w:fldCharType="separate"/>
+            </w:r>
+            <w:r>
+              <w:rPr>
+                <w:noProof/>
+                <w:webHidden/>
+              </w:rPr>
+              <w:t>21</w:t>
+            </w:r>
+            <w:r>
+              <w:rPr>
+                <w:noProof/>
+                <w:webHidden/>
+              </w:rPr>
+              <w:fldChar w:fldCharType="end"/>
+            </w:r>
+          </w:hyperlink>
+        </w:p>
+        <w:p>
+          <w:pPr>
+            <w:pStyle w:val="TOC3"/>
+            <w:tabs>
+              <w:tab w:val="right" w:leader="dot" w:pos="9350"/>
+            </w:tabs>
+            <w:rPr>
+              <w:rFonts w:eastAsiaTheme="minorEastAsia" w:cstheme="minorBidi"/>
+              <w:noProof/>
+              <w:kern w:val="2"/>
+              <w:sz w:val="22"/>
+              <w:szCs w:val="22"/>
+              <w:lang w:eastAsia="ro-RO"/>
+              <w14:ligatures w14:val="standardContextual"/>
+            </w:rPr>
+          </w:pPr>
+          <w:hyperlink w:anchor="_Toc134533815" w:history="1">
+            <w:r>
+              <w:rPr>
+                <w:rStyle w:val="Hyperlink"/>
+                <w:noProof/>
+              </w:rPr>
+              <w:t>2.1.1 Un scurt istoric</w:t>
+            </w:r>
+            <w:r>
+              <w:rPr>
+                <w:noProof/>
+                <w:webHidden/>
+              </w:rPr>
+              <w:tab/>
+            </w:r>
+            <w:r>
+              <w:rPr>
+                <w:noProof/>
+                <w:webHidden/>
+              </w:rPr>
+              <w:fldChar w:fldCharType="begin"/>
+            </w:r>
+            <w:r>
+              <w:rPr>
+                <w:noProof/>
+                <w:webHidden/>
+              </w:rPr>
+              <w:instrText xml:space="preserve"> PAGEREF _Toc134533815 \h </w:instrText>
+            </w:r>
+            <w:r>
+              <w:rPr>
+                <w:noProof/>
+                <w:webHidden/>
+              </w:rPr>
+            </w:r>
+            <w:r>
+              <w:rPr>
+                <w:noProof/>
+                <w:webHidden/>
+              </w:rPr>
+              <w:fldChar w:fldCharType="separate"/>
+            </w:r>
+            <w:r>
+              <w:rPr>
+                <w:noProof/>
+                <w:webHidden/>
+              </w:rPr>
+              <w:t>21</w:t>
+            </w:r>
+            <w:r>
+              <w:rPr>
+                <w:noProof/>
+                <w:webHidden/>
+              </w:rPr>
+              <w:fldChar w:fldCharType="end"/>
+            </w:r>
+          </w:hyperlink>
+        </w:p>
+        <w:p>
+          <w:pPr>
+            <w:pStyle w:val="TOC3"/>
+            <w:tabs>
+              <w:tab w:val="right" w:leader="dot" w:pos="9350"/>
+            </w:tabs>
+            <w:rPr>
+              <w:rFonts w:eastAsiaTheme="minorEastAsia" w:cstheme="minorBidi"/>
+              <w:noProof/>
+              <w:kern w:val="2"/>
+              <w:sz w:val="22"/>
+              <w:szCs w:val="22"/>
+              <w:lang w:eastAsia="ro-RO"/>
+              <w14:ligatures w14:val="standardContextual"/>
+            </w:rPr>
+          </w:pPr>
+          <w:hyperlink w:anchor="_Toc134533816" w:history="1">
+            <w:r>
+              <w:rPr>
+                <w:rStyle w:val="Hyperlink"/>
+                <w:noProof/>
+              </w:rPr>
+              <w:t>2.1.2 Descriere</w:t>
+            </w:r>
+            <w:r>
+              <w:rPr>
+                <w:noProof/>
+                <w:webHidden/>
+              </w:rPr>
+              <w:tab/>
+            </w:r>
+            <w:r>
+              <w:rPr>
+                <w:noProof/>
+                <w:webHidden/>
+              </w:rPr>
+              <w:fldChar w:fldCharType="begin"/>
+            </w:r>
+            <w:r>
+              <w:rPr>
+                <w:noProof/>
+                <w:webHidden/>
+              </w:rPr>
+              <w:instrText xml:space="preserve"> PAGEREF _Toc134533816 \h </w:instrText>
+            </w:r>
+            <w:r>
+              <w:rPr>
+                <w:noProof/>
+                <w:webHidden/>
+              </w:rPr>
+            </w:r>
+            <w:r>
+              <w:rPr>
+                <w:noProof/>
+                <w:webHidden/>
+              </w:rPr>
+              <w:fldChar w:fldCharType="separate"/>
+            </w:r>
+            <w:r>
+              <w:rPr>
+                <w:noProof/>
+                <w:webHidden/>
+              </w:rPr>
+              <w:t>22</w:t>
+            </w:r>
+            <w:r>
+              <w:rPr>
+                <w:noProof/>
+                <w:webHidden/>
+              </w:rPr>
+              <w:fldChar w:fldCharType="end"/>
+            </w:r>
+          </w:hyperlink>
+        </w:p>
+        <w:p>
+          <w:pPr>
+            <w:pStyle w:val="TOC2"/>
+            <w:tabs>
+              <w:tab w:val="right" w:leader="dot" w:pos="9350"/>
+            </w:tabs>
+            <w:rPr>
+              <w:rFonts w:eastAsiaTheme="minorEastAsia" w:cstheme="minorBidi"/>
+              <w:b w:val="0"/>
+              <w:bCs w:val="0"/>
+              <w:noProof/>
+              <w:kern w:val="2"/>
+              <w:lang w:eastAsia="ro-RO"/>
+              <w14:ligatures w14:val="standardContextual"/>
+            </w:rPr>
+          </w:pPr>
+          <w:hyperlink w:anchor="_Toc134533817" w:history="1">
             <w:r>
               <w:rPr>
                 <w:rStyle w:val="Hyperlink"/>
@@ -1435,83 +1469,7 @@
                 <w:noProof/>
                 <w:webHidden/>
               </w:rPr>
-              <w:instrText xml:space="preserve"> PAGEREF _Toc132379277 \h </w:instrText>
-            </w:r>
-            <w:r>
-              <w:rPr>
-                <w:noProof/>
-                <w:webHidden/>
-              </w:rPr>
-            </w:r>
-            <w:r>
-              <w:rPr>
-                <w:noProof/>
-                <w:webHidden/>
-              </w:rPr>
-              <w:fldChar w:fldCharType="separate"/>
-            </w:r>
-            <w:r>
-              <w:rPr>
-                <w:noProof/>
-                <w:webHidden/>
-              </w:rPr>
-              <w:t>23</w:t>
-            </w:r>
-            <w:r>
-              <w:rPr>
-                <w:noProof/>
-                <w:webHidden/>
-              </w:rPr>
-              <w:fldChar w:fldCharType="end"/>
-            </w:r>
-          </w:hyperlink>
-        </w:p>
-        <w:p>
-          <w:pPr>
-            <w:pStyle w:val="TOC1"/>
-            <w:tabs>
-              <w:tab w:val="right" w:leader="dot" w:pos="9350"/>
-            </w:tabs>
-            <w:rPr>
-              <w:rFonts w:eastAsiaTheme="minorEastAsia" w:cstheme="minorBidi"/>
-              <w:b w:val="0"/>
-              <w:bCs w:val="0"/>
-              <w:i w:val="0"/>
-              <w:iCs w:val="0"/>
-              <w:noProof/>
-              <w:sz w:val="22"/>
-              <w:szCs w:val="22"/>
-              <w:lang w:val="en-US"/>
-            </w:rPr>
-          </w:pPr>
-          <w:hyperlink w:anchor="_Toc132379278" w:history="1">
-            <w:r>
-              <w:rPr>
-                <w:rStyle w:val="Hyperlink"/>
-                <w:noProof/>
-              </w:rPr>
-              <w:t>Capitolul 3 – Descrierea funcționalităților jocului dezvoltat</w:t>
-            </w:r>
-            <w:r>
-              <w:rPr>
-                <w:noProof/>
-                <w:webHidden/>
-              </w:rPr>
-              <w:tab/>
-            </w:r>
-            <w:r>
-              <w:rPr>
-                <w:noProof/>
-                <w:webHidden/>
-              </w:rPr>
-              <w:fldChar w:fldCharType="begin"/>
-            </w:r>
-            <w:r>
-              <w:rPr>
-                <w:noProof/>
-                <w:webHidden/>
-              </w:rPr>
-              <w:instrText xml:space="preserve"> PAGEREF _Toc132379278 \h </w:instrText>
+              <w:instrText xml:space="preserve"> PAGEREF _Toc134533817 \h </w:instrText>
             </w:r>
             <w:r>
               <w:rPr>
@@ -1544,6 +1502,84 @@
         </w:p>
         <w:p>
           <w:pPr>
+            <w:pStyle w:val="TOC1"/>
+            <w:tabs>
+              <w:tab w:val="right" w:leader="dot" w:pos="9350"/>
+            </w:tabs>
+            <w:rPr>
+              <w:rFonts w:eastAsiaTheme="minorEastAsia" w:cstheme="minorBidi"/>
+              <w:b w:val="0"/>
+              <w:bCs w:val="0"/>
+              <w:i w:val="0"/>
+              <w:iCs w:val="0"/>
+              <w:noProof/>
+              <w:kern w:val="2"/>
+              <w:sz w:val="22"/>
+              <w:szCs w:val="22"/>
+              <w:lang w:eastAsia="ro-RO"/>
+              <w14:ligatures w14:val="standardContextual"/>
+            </w:rPr>
+          </w:pPr>
+          <w:hyperlink w:anchor="_Toc134533818" w:history="1">
+            <w:r>
+              <w:rPr>
+                <w:rStyle w:val="Hyperlink"/>
+                <w:noProof/>
+              </w:rPr>
+              <w:t>Capitolul 3 – Descrierea funcționalităților jocului dezvoltat</w:t>
+            </w:r>
+            <w:r>
+              <w:rPr>
+                <w:noProof/>
+                <w:webHidden/>
+              </w:rPr>
+              <w:tab/>
+            </w:r>
+            <w:r>
+              <w:rPr>
+                <w:noProof/>
+                <w:webHidden/>
+              </w:rPr>
+              <w:fldChar w:fldCharType="begin"/>
+            </w:r>
+            <w:r>
+              <w:rPr>
+                <w:noProof/>
+                <w:webHidden/>
+              </w:rPr>
+              <w:instrText xml:space="preserve"> PAGEREF _Toc134533818 \h </w:instrText>
+            </w:r>
+            <w:r>
+              <w:rPr>
+                <w:noProof/>
+                <w:webHidden/>
+              </w:rPr>
+            </w:r>
+            <w:r>
+              <w:rPr>
+                <w:noProof/>
+                <w:webHidden/>
+              </w:rPr>
+              <w:fldChar w:fldCharType="separate"/>
+            </w:r>
+            <w:r>
+              <w:rPr>
+                <w:noProof/>
+                <w:webHidden/>
+              </w:rPr>
+              <w:t>25</w:t>
+            </w:r>
+            <w:r>
+              <w:rPr>
+                <w:noProof/>
+                <w:webHidden/>
+              </w:rPr>
+              <w:fldChar w:fldCharType="end"/>
+            </w:r>
+          </w:hyperlink>
+        </w:p>
+        <w:p>
+          <w:pPr>
             <w:pStyle w:val="TOC2"/>
             <w:tabs>
               <w:tab w:val="right" w:leader="dot" w:pos="9350"/>
@@ -1553,10 +1589,12 @@
               <w:b w:val="0"/>
               <w:bCs w:val="0"/>
               <w:noProof/>
-              <w:lang w:val="en-US"/>
+              <w:kern w:val="2"/>
+              <w:lang w:eastAsia="ro-RO"/>
+              <w14:ligatures w14:val="standardContextual"/>
             </w:rPr>
           </w:pPr>
-          <w:hyperlink w:anchor="_Toc132379279" w:history="1">
+          <w:hyperlink w:anchor="_Toc134533819" w:history="1">
             <w:r>
               <w:rPr>
                 <w:rStyle w:val="Hyperlink"/>
@@ -1583,7 +1621,7 @@
                 <w:noProof/>
                 <w:webHidden/>
               </w:rPr>
-              <w:instrText xml:space="preserve"> PAGEREF _Toc132379279 \h </w:instrText>
+              <w:instrText xml:space="preserve"> PAGEREF _Toc134533819 \h </w:instrText>
             </w:r>
             <w:r>
               <w:rPr>
@@ -1603,7 +1641,7 @@
                 <w:noProof/>
                 <w:webHidden/>
               </w:rPr>
-              <w:t>24</w:t>
+              <w:t>25</w:t>
             </w:r>
             <w:r>
               <w:rPr>
@@ -1625,10 +1663,12 @@
               <w:b w:val="0"/>
               <w:bCs w:val="0"/>
               <w:noProof/>
-              <w:lang w:val="en-US"/>
+              <w:kern w:val="2"/>
+              <w:lang w:eastAsia="ro-RO"/>
+              <w14:ligatures w14:val="standardContextual"/>
             </w:rPr>
           </w:pPr>
-          <w:hyperlink w:anchor="_Toc132379280" w:history="1">
+          <w:hyperlink w:anchor="_Toc134533820" w:history="1">
             <w:r>
               <w:rPr>
                 <w:rStyle w:val="Hyperlink"/>
@@ -1655,7 +1695,7 @@
                 <w:noProof/>
                 <w:webHidden/>
               </w:rPr>
-              <w:instrText xml:space="preserve"> PAGEREF _Toc132379280 \h </w:instrText>
+              <w:instrText xml:space="preserve"> PAGEREF _Toc134533820 \h </w:instrText>
             </w:r>
             <w:r>
               <w:rPr>
@@ -1675,7 +1715,7 @@
                 <w:noProof/>
                 <w:webHidden/>
               </w:rPr>
-              <w:t>26</w:t>
+              <w:t>27</w:t>
             </w:r>
             <w:r>
               <w:rPr>
@@ -1697,10 +1737,12 @@
               <w:b w:val="0"/>
               <w:bCs w:val="0"/>
               <w:noProof/>
-              <w:lang w:val="en-US"/>
+              <w:kern w:val="2"/>
+              <w:lang w:eastAsia="ro-RO"/>
+              <w14:ligatures w14:val="standardContextual"/>
             </w:rPr>
           </w:pPr>
-          <w:hyperlink w:anchor="_Toc132379281" w:history="1">
+          <w:hyperlink w:anchor="_Toc134533821" w:history="1">
             <w:r>
               <w:rPr>
                 <w:rStyle w:val="Hyperlink"/>
@@ -1727,7 +1769,7 @@
                 <w:noProof/>
                 <w:webHidden/>
               </w:rPr>
-              <w:instrText xml:space="preserve"> PAGEREF _Toc132379281 \h </w:instrText>
+              <w:instrText xml:space="preserve"> PAGEREF _Toc134533821 \h </w:instrText>
             </w:r>
             <w:r>
               <w:rPr>
@@ -1747,7 +1789,7 @@
                 <w:noProof/>
                 <w:webHidden/>
               </w:rPr>
-              <w:t>30</w:t>
+              <w:t>31</w:t>
             </w:r>
             <w:r>
               <w:rPr>
@@ -1769,10 +1811,12 @@
               <w:b w:val="0"/>
               <w:bCs w:val="0"/>
               <w:noProof/>
-              <w:lang w:val="en-US"/>
+              <w:kern w:val="2"/>
+              <w:lang w:eastAsia="ro-RO"/>
+              <w14:ligatures w14:val="standardContextual"/>
             </w:rPr>
           </w:pPr>
-          <w:hyperlink w:anchor="_Toc132379282" w:history="1">
+          <w:hyperlink w:anchor="_Toc134533822" w:history="1">
             <w:r>
               <w:rPr>
                 <w:rStyle w:val="Hyperlink"/>
@@ -1799,7 +1843,7 @@
                 <w:noProof/>
                 <w:webHidden/>
               </w:rPr>
-              <w:instrText xml:space="preserve"> PAGEREF _Toc132379282 \h </w:instrText>
+              <w:instrText xml:space="preserve"> PAGEREF _Toc134533822 \h </w:instrText>
             </w:r>
             <w:r>
               <w:rPr>
@@ -1819,7 +1863,7 @@
                 <w:noProof/>
                 <w:webHidden/>
               </w:rPr>
-              <w:t>33</w:t>
+              <w:t>34</w:t>
             </w:r>
             <w:r>
               <w:rPr>
@@ -1843,12 +1887,14 @@
               <w:i w:val="0"/>
               <w:iCs w:val="0"/>
               <w:noProof/>
+              <w:kern w:val="2"/>
               <w:sz w:val="22"/>
               <w:szCs w:val="22"/>
-              <w:lang w:val="en-US"/>
+              <w:lang w:eastAsia="ro-RO"/>
+              <w14:ligatures w14:val="standardContextual"/>
             </w:rPr>
           </w:pPr>
-          <w:hyperlink w:anchor="_Toc132379283" w:history="1">
+          <w:hyperlink w:anchor="_Toc134533823" w:history="1">
             <w:r>
               <w:rPr>
                 <w:rStyle w:val="Hyperlink"/>
@@ -1875,7 +1921,7 @@
                 <w:noProof/>
                 <w:webHidden/>
               </w:rPr>
-              <w:instrText xml:space="preserve"> PAGEREF _Toc132379283 \h </w:instrText>
+              <w:instrText xml:space="preserve"> PAGEREF _Toc134533823 \h </w:instrText>
             </w:r>
             <w:r>
               <w:rPr>
@@ -1895,7 +1941,7 @@
                 <w:noProof/>
                 <w:webHidden/>
               </w:rPr>
-              <w:t>43</w:t>
+              <w:t>44</w:t>
             </w:r>
             <w:r>
               <w:rPr>
@@ -1919,12 +1965,14 @@
               <w:i w:val="0"/>
               <w:iCs w:val="0"/>
               <w:noProof/>
+              <w:kern w:val="2"/>
               <w:sz w:val="22"/>
               <w:szCs w:val="22"/>
-              <w:lang w:val="en-US"/>
+              <w:lang w:eastAsia="ro-RO"/>
+              <w14:ligatures w14:val="standardContextual"/>
             </w:rPr>
           </w:pPr>
-          <w:hyperlink w:anchor="_Toc132379284" w:history="1">
+          <w:hyperlink w:anchor="_Toc134533824" w:history="1">
             <w:r>
               <w:rPr>
                 <w:rStyle w:val="Hyperlink"/>
@@ -1951,277 +1999,7 @@
                 <w:noProof/>
                 <w:webHidden/>
               </w:rPr>
-              <w:instrText xml:space="preserve"> PAGEREF _Toc132379284 \h </w:instrText>
-            </w:r>
-            <w:r>
-              <w:rPr>
-                <w:noProof/>
-                <w:webHidden/>
-              </w:rPr>
-            </w:r>
-            <w:r>
-              <w:rPr>
-                <w:noProof/>
-                <w:webHidden/>
-              </w:rPr>
-              <w:fldChar w:fldCharType="separate"/>
-            </w:r>
-            <w:r>
-              <w:rPr>
-                <w:noProof/>
-                <w:webHidden/>
-              </w:rPr>
-              <w:t>45</w:t>
-            </w:r>
-            <w:r>
-              <w:rPr>
-                <w:noProof/>
-                <w:webHidden/>
-              </w:rPr>
-              <w:fldChar w:fldCharType="end"/>
-            </w:r>
-          </w:hyperlink>
-        </w:p>
-        <w:p>
-          <w:pPr>
-            <w:pStyle w:val="TOC2"/>
-            <w:tabs>
-              <w:tab w:val="left" w:pos="1440"/>
-              <w:tab w:val="right" w:leader="dot" w:pos="9350"/>
-            </w:tabs>
-            <w:rPr>
-              <w:rFonts w:eastAsiaTheme="minorEastAsia" w:cstheme="minorBidi"/>
-              <w:b w:val="0"/>
-              <w:bCs w:val="0"/>
-              <w:noProof/>
-              <w:lang w:val="en-US"/>
-            </w:rPr>
-          </w:pPr>
-          <w:hyperlink w:anchor="_Toc132379285" w:history="1">
-            <w:r>
-              <w:rPr>
-                <w:rStyle w:val="Hyperlink"/>
-                <w:noProof/>
-              </w:rPr>
-              <w:t>1.</w:t>
-            </w:r>
-            <w:r>
-              <w:rPr>
-                <w:rFonts w:eastAsiaTheme="minorEastAsia" w:cstheme="minorBidi"/>
-                <w:b w:val="0"/>
-                <w:bCs w:val="0"/>
-                <w:noProof/>
-                <w:lang w:val="en-US"/>
-              </w:rPr>
-              <w:tab/>
-            </w:r>
-            <w:r>
-              <w:rPr>
-                <w:rStyle w:val="Hyperlink"/>
-                <w:noProof/>
-              </w:rPr>
-              <w:t>Concluzii</w:t>
-            </w:r>
-            <w:r>
-              <w:rPr>
-                <w:noProof/>
-                <w:webHidden/>
-              </w:rPr>
-              <w:tab/>
-            </w:r>
-            <w:r>
-              <w:rPr>
-                <w:noProof/>
-                <w:webHidden/>
-              </w:rPr>
-              <w:fldChar w:fldCharType="begin"/>
-            </w:r>
-            <w:r>
-              <w:rPr>
-                <w:noProof/>
-                <w:webHidden/>
-              </w:rPr>
-              <w:instrText xml:space="preserve"> PAGEREF _Toc132379285 \h </w:instrText>
-            </w:r>
-            <w:r>
-              <w:rPr>
-                <w:noProof/>
-                <w:webHidden/>
-              </w:rPr>
-            </w:r>
-            <w:r>
-              <w:rPr>
-                <w:noProof/>
-                <w:webHidden/>
-              </w:rPr>
-              <w:fldChar w:fldCharType="separate"/>
-            </w:r>
-            <w:r>
-              <w:rPr>
-                <w:noProof/>
-                <w:webHidden/>
-              </w:rPr>
-              <w:t>45</w:t>
-            </w:r>
-            <w:r>
-              <w:rPr>
-                <w:noProof/>
-                <w:webHidden/>
-              </w:rPr>
-              <w:fldChar w:fldCharType="end"/>
-            </w:r>
-          </w:hyperlink>
-        </w:p>
-        <w:p>
-          <w:pPr>
-            <w:pStyle w:val="TOC2"/>
-            <w:tabs>
-              <w:tab w:val="left" w:pos="1440"/>
-              <w:tab w:val="right" w:leader="dot" w:pos="9350"/>
-            </w:tabs>
-            <w:rPr>
-              <w:rFonts w:eastAsiaTheme="minorEastAsia" w:cstheme="minorBidi"/>
-              <w:b w:val="0"/>
-              <w:bCs w:val="0"/>
-              <w:noProof/>
-              <w:lang w:val="en-US"/>
-            </w:rPr>
-          </w:pPr>
-          <w:hyperlink w:anchor="_Toc132379286" w:history="1">
-            <w:r>
-              <w:rPr>
-                <w:rStyle w:val="Hyperlink"/>
-                <w:noProof/>
-              </w:rPr>
-              <w:t>2.</w:t>
-            </w:r>
-            <w:r>
-              <w:rPr>
-                <w:rFonts w:eastAsiaTheme="minorEastAsia" w:cstheme="minorBidi"/>
-                <w:b w:val="0"/>
-                <w:bCs w:val="0"/>
-                <w:noProof/>
-                <w:lang w:val="en-US"/>
-              </w:rPr>
-              <w:tab/>
-            </w:r>
-            <w:r>
-              <w:rPr>
-                <w:rStyle w:val="Hyperlink"/>
-                <w:noProof/>
-              </w:rPr>
-              <w:t>Moduri de îmbunătățire</w:t>
-            </w:r>
-            <w:r>
-              <w:rPr>
-                <w:noProof/>
-                <w:webHidden/>
-              </w:rPr>
-              <w:tab/>
-            </w:r>
-            <w:r>
-              <w:rPr>
-                <w:noProof/>
-                <w:webHidden/>
-              </w:rPr>
-              <w:fldChar w:fldCharType="begin"/>
-            </w:r>
-            <w:r>
-              <w:rPr>
-                <w:noProof/>
-                <w:webHidden/>
-              </w:rPr>
-              <w:instrText xml:space="preserve"> PAGEREF _Toc132379286 \h </w:instrText>
-            </w:r>
-            <w:r>
-              <w:rPr>
-                <w:noProof/>
-                <w:webHidden/>
-              </w:rPr>
-            </w:r>
-            <w:r>
-              <w:rPr>
-                <w:noProof/>
-                <w:webHidden/>
-              </w:rPr>
-              <w:fldChar w:fldCharType="separate"/>
-            </w:r>
-            <w:r>
-              <w:rPr>
-                <w:noProof/>
-                <w:webHidden/>
-              </w:rPr>
-              <w:t>45</w:t>
-            </w:r>
-            <w:r>
-              <w:rPr>
-                <w:noProof/>
-                <w:webHidden/>
-              </w:rPr>
-              <w:fldChar w:fldCharType="end"/>
-            </w:r>
-          </w:hyperlink>
-        </w:p>
-        <w:p>
-          <w:pPr>
-            <w:pStyle w:val="TOC2"/>
-            <w:tabs>
-              <w:tab w:val="left" w:pos="1440"/>
-              <w:tab w:val="right" w:leader="dot" w:pos="9350"/>
-            </w:tabs>
-            <w:rPr>
-              <w:rFonts w:eastAsiaTheme="minorEastAsia" w:cstheme="minorBidi"/>
-              <w:b w:val="0"/>
-              <w:bCs w:val="0"/>
-              <w:noProof/>
-              <w:lang w:val="en-US"/>
-            </w:rPr>
-          </w:pPr>
-          <w:hyperlink w:anchor="_Toc132379287" w:history="1">
-            <w:r>
-              <w:rPr>
-                <w:rStyle w:val="Hyperlink"/>
-                <w:noProof/>
-              </w:rPr>
-              <w:t>3.</w:t>
-            </w:r>
-            <w:r>
-              <w:rPr>
-                <w:rFonts w:eastAsiaTheme="minorEastAsia" w:cstheme="minorBidi"/>
-                <w:b w:val="0"/>
-                <w:bCs w:val="0"/>
-                <w:noProof/>
-                <w:lang w:val="en-US"/>
-              </w:rPr>
-              <w:tab/>
-            </w:r>
-            <w:r>
-              <w:rPr>
-                <w:rStyle w:val="Hyperlink"/>
-                <w:noProof/>
-              </w:rPr>
-              <w:t>Posibile noi direcții de abordare</w:t>
-            </w:r>
-            <w:r>
-              <w:rPr>
-                <w:noProof/>
-                <w:webHidden/>
-              </w:rPr>
-              <w:tab/>
-            </w:r>
-            <w:r>
-              <w:rPr>
-                <w:noProof/>
-                <w:webHidden/>
-              </w:rPr>
-              <w:fldChar w:fldCharType="begin"/>
-            </w:r>
-            <w:r>
-              <w:rPr>
-                <w:noProof/>
-                <w:webHidden/>
-              </w:rPr>
-              <w:instrText xml:space="preserve"> PAGEREF _Toc132379287 \h </w:instrText>
+              <w:instrText xml:space="preserve"> PAGEREF _Toc134533824 \h </w:instrText>
             </w:r>
             <w:r>
               <w:rPr>
@@ -2254,29 +2032,47 @@
         </w:p>
         <w:p>
           <w:pPr>
-            <w:pStyle w:val="TOC1"/>
+            <w:pStyle w:val="TOC2"/>
             <w:tabs>
+              <w:tab w:val="left" w:pos="1440"/>
               <w:tab w:val="right" w:leader="dot" w:pos="9350"/>
             </w:tabs>
             <w:rPr>
               <w:rFonts w:eastAsiaTheme="minorEastAsia" w:cstheme="minorBidi"/>
               <w:b w:val="0"/>
               <w:bCs w:val="0"/>
-              <w:i w:val="0"/>
-              <w:iCs w:val="0"/>
               <w:noProof/>
-              <w:sz w:val="22"/>
-              <w:szCs w:val="22"/>
-              <w:lang w:val="en-US"/>
+              <w:kern w:val="2"/>
+              <w:lang w:eastAsia="ro-RO"/>
+              <w14:ligatures w14:val="standardContextual"/>
             </w:rPr>
           </w:pPr>
-          <w:hyperlink w:anchor="_Toc132379288" w:history="1">
+          <w:hyperlink w:anchor="_Toc134533825" w:history="1">
             <w:r>
               <w:rPr>
                 <w:rStyle w:val="Hyperlink"/>
                 <w:noProof/>
               </w:rPr>
-              <w:t>Bibliografie</w:t>
+              <w:t>1.</w:t>
+            </w:r>
+            <w:r>
+              <w:rPr>
+                <w:rFonts w:eastAsiaTheme="minorEastAsia" w:cstheme="minorBidi"/>
+                <w:b w:val="0"/>
+                <w:bCs w:val="0"/>
+                <w:noProof/>
+                <w:kern w:val="2"/>
+                <w:lang w:eastAsia="ro-RO"/>
+                <w14:ligatures w14:val="standardContextual"/>
+              </w:rPr>
+              <w:tab/>
+            </w:r>
+            <w:r>
+              <w:rPr>
+                <w:rStyle w:val="Hyperlink"/>
+                <w:noProof/>
+              </w:rPr>
+              <w:t>Concluzii</w:t>
             </w:r>
             <w:r>
               <w:rPr>
@@ -2297,7 +2093,195 @@
                 <w:noProof/>
                 <w:webHidden/>
               </w:rPr>
-              <w:instrText xml:space="preserve"> PAGEREF _Toc132379288 \h </w:instrText>
+              <w:instrText xml:space="preserve"> PAGEREF _Toc134533825 \h </w:instrText>
+            </w:r>
+            <w:r>
+              <w:rPr>
+                <w:noProof/>
+                <w:webHidden/>
+              </w:rPr>
+            </w:r>
+            <w:r>
+              <w:rPr>
+                <w:noProof/>
+                <w:webHidden/>
+              </w:rPr>
+              <w:fldChar w:fldCharType="separate"/>
+            </w:r>
+            <w:r>
+              <w:rPr>
+                <w:noProof/>
+                <w:webHidden/>
+              </w:rPr>
+              <w:t>46</w:t>
+            </w:r>
+            <w:r>
+              <w:rPr>
+                <w:noProof/>
+                <w:webHidden/>
+              </w:rPr>
+              <w:fldChar w:fldCharType="end"/>
+            </w:r>
+          </w:hyperlink>
+        </w:p>
+        <w:p>
+          <w:pPr>
+            <w:pStyle w:val="TOC2"/>
+            <w:tabs>
+              <w:tab w:val="left" w:pos="1440"/>
+              <w:tab w:val="right" w:leader="dot" w:pos="9350"/>
+            </w:tabs>
+            <w:rPr>
+              <w:rFonts w:eastAsiaTheme="minorEastAsia" w:cstheme="minorBidi"/>
+              <w:b w:val="0"/>
+              <w:bCs w:val="0"/>
+              <w:noProof/>
+              <w:kern w:val="2"/>
+              <w:lang w:eastAsia="ro-RO"/>
+              <w14:ligatures w14:val="standardContextual"/>
+            </w:rPr>
+          </w:pPr>
+          <w:hyperlink w:anchor="_Toc134533826" w:history="1">
+            <w:r>
+              <w:rPr>
+                <w:rStyle w:val="Hyperlink"/>
+                <w:noProof/>
+              </w:rPr>
+              <w:t>2.</w:t>
+            </w:r>
+            <w:r>
+              <w:rPr>
+                <w:rFonts w:eastAsiaTheme="minorEastAsia" w:cstheme="minorBidi"/>
+                <w:b w:val="0"/>
+                <w:bCs w:val="0"/>
+                <w:noProof/>
+                <w:kern w:val="2"/>
+                <w:lang w:eastAsia="ro-RO"/>
+                <w14:ligatures w14:val="standardContextual"/>
+              </w:rPr>
+              <w:tab/>
+            </w:r>
+            <w:r>
+              <w:rPr>
+                <w:rStyle w:val="Hyperlink"/>
+                <w:noProof/>
+              </w:rPr>
+              <w:t>Moduri de îmbunătățire</w:t>
+            </w:r>
+            <w:r>
+              <w:rPr>
+                <w:noProof/>
+                <w:webHidden/>
+              </w:rPr>
+              <w:tab/>
+            </w:r>
+            <w:r>
+              <w:rPr>
+                <w:noProof/>
+                <w:webHidden/>
+              </w:rPr>
+              <w:fldChar w:fldCharType="begin"/>
+            </w:r>
+            <w:r>
+              <w:rPr>
+                <w:noProof/>
+                <w:webHidden/>
+              </w:rPr>
+              <w:instrText xml:space="preserve"> PAGEREF _Toc134533826 \h </w:instrText>
+            </w:r>
+            <w:r>
+              <w:rPr>
+                <w:noProof/>
+                <w:webHidden/>
+              </w:rPr>
+            </w:r>
+            <w:r>
+              <w:rPr>
+                <w:noProof/>
+                <w:webHidden/>
+              </w:rPr>
+              <w:fldChar w:fldCharType="separate"/>
+            </w:r>
+            <w:r>
+              <w:rPr>
+                <w:noProof/>
+                <w:webHidden/>
+              </w:rPr>
+              <w:t>46</w:t>
+            </w:r>
+            <w:r>
+              <w:rPr>
+                <w:noProof/>
+                <w:webHidden/>
+              </w:rPr>
+              <w:fldChar w:fldCharType="end"/>
+            </w:r>
+          </w:hyperlink>
+        </w:p>
+        <w:p>
+          <w:pPr>
+            <w:pStyle w:val="TOC2"/>
+            <w:tabs>
+              <w:tab w:val="left" w:pos="1440"/>
+              <w:tab w:val="right" w:leader="dot" w:pos="9350"/>
+            </w:tabs>
+            <w:rPr>
+              <w:rFonts w:eastAsiaTheme="minorEastAsia" w:cstheme="minorBidi"/>
+              <w:b w:val="0"/>
+              <w:bCs w:val="0"/>
+              <w:noProof/>
+              <w:kern w:val="2"/>
+              <w:lang w:eastAsia="ro-RO"/>
+              <w14:ligatures w14:val="standardContextual"/>
+            </w:rPr>
+          </w:pPr>
+          <w:hyperlink w:anchor="_Toc134533827" w:history="1">
+            <w:r>
+              <w:rPr>
+                <w:rStyle w:val="Hyperlink"/>
+                <w:noProof/>
+              </w:rPr>
+              <w:t>3.</w:t>
+            </w:r>
+            <w:r>
+              <w:rPr>
+                <w:rFonts w:eastAsiaTheme="minorEastAsia" w:cstheme="minorBidi"/>
+                <w:b w:val="0"/>
+                <w:bCs w:val="0"/>
+                <w:noProof/>
+                <w:kern w:val="2"/>
+                <w:lang w:eastAsia="ro-RO"/>
+                <w14:ligatures w14:val="standardContextual"/>
+              </w:rPr>
+              <w:tab/>
+            </w:r>
+            <w:r>
+              <w:rPr>
+                <w:rStyle w:val="Hyperlink"/>
+                <w:noProof/>
+              </w:rPr>
+              <w:t>Posibile noi direcții de abordare</w:t>
+            </w:r>
+            <w:r>
+              <w:rPr>
+                <w:noProof/>
+                <w:webHidden/>
+              </w:rPr>
+              <w:tab/>
+            </w:r>
+            <w:r>
+              <w:rPr>
+                <w:noProof/>
+                <w:webHidden/>
+              </w:rPr>
+              <w:fldChar w:fldCharType="begin"/>
+            </w:r>
+            <w:r>
+              <w:rPr>
+                <w:noProof/>
+                <w:webHidden/>
+              </w:rPr>
+              <w:instrText xml:space="preserve"> PAGEREF _Toc134533827 \h </w:instrText>
             </w:r>
             <w:r>
               <w:rPr>
@@ -2329,6 +2313,93 @@
           </w:hyperlink>
         </w:p>
         <w:p>
+          <w:pPr>
+            <w:pStyle w:val="TOC1"/>
+            <w:tabs>
+              <w:tab w:val="right" w:leader="dot" w:pos="9350"/>
+            </w:tabs>
+            <w:rPr>
+              <w:rFonts w:eastAsiaTheme="minorEastAsia" w:cstheme="minorBidi"/>
+              <w:b w:val="0"/>
+              <w:bCs w:val="0"/>
+              <w:i w:val="0"/>
+              <w:iCs w:val="0"/>
+              <w:noProof/>
+              <w:kern w:val="2"/>
+              <w:sz w:val="22"/>
+              <w:szCs w:val="22"/>
+              <w:lang w:eastAsia="ro-RO"/>
+              <w14:ligatures w14:val="standardContextual"/>
+            </w:rPr>
+          </w:pPr>
+          <w:hyperlink w:anchor="_Toc134533828" w:history="1">
+            <w:r>
+              <w:rPr>
+                <w:rStyle w:val="Hyperlink"/>
+                <w:noProof/>
+              </w:rPr>
+              <w:t>Bibliografie</w:t>
+            </w:r>
+            <w:r>
+              <w:rPr>
+                <w:noProof/>
+                <w:webHidden/>
+              </w:rPr>
+              <w:tab/>
+            </w:r>
+            <w:r>
+              <w:rPr>
+                <w:noProof/>
+                <w:webHidden/>
+              </w:rPr>
+              <w:fldChar w:fldCharType="begin"/>
+            </w:r>
+            <w:r>
+              <w:rPr>
+                <w:noProof/>
+                <w:webHidden/>
+              </w:rPr>
+              <w:instrText xml:space="preserve"> PAGEREF _Toc134533828 \h </w:instrText>
+            </w:r>
+            <w:r>
+              <w:rPr>
+                <w:noProof/>
+                <w:webHidden/>
+              </w:rPr>
+            </w:r>
+            <w:r>
+              <w:rPr>
+                <w:noProof/>
+                <w:webHidden/>
+              </w:rPr>
+              <w:fldChar w:fldCharType="separate"/>
+            </w:r>
+            <w:r>
+              <w:rPr>
+                <w:noProof/>
+                <w:webHidden/>
+              </w:rPr>
+              <w:t>48</w:t>
+            </w:r>
+            <w:r>
+              <w:rPr>
+                <w:noProof/>
+                <w:webHidden/>
+              </w:rPr>
+              <w:fldChar w:fldCharType="end"/>
+            </w:r>
+          </w:hyperlink>
+        </w:p>
+        <w:p>
+          <w:pPr>
+            <w:sectPr>
+              <w:headerReference w:type="default" r:id="rId8"/>
+              <w:pgSz w:w="12240" w:h="15840"/>
+              <w:pgMar w:top="1440" w:right="1440" w:bottom="1440" w:left="1440" w:header="720" w:footer="720" w:gutter="0"/>
+              <w:cols w:space="720"/>
+              <w:docGrid w:linePitch="360"/>
+            </w:sectPr>
+          </w:pPr>
           <w:r>
             <w:rPr>
               <w:b/>
@@ -2366,74 +2437,12 @@
     </w:p>
     <w:p>
       <w:pPr>
-        <w:ind w:firstLine="0"/>
-      </w:pPr>
-    </w:p>
-    <w:p>
-      <w:pPr>
-        <w:ind w:firstLine="0"/>
-      </w:pPr>
-    </w:p>
-    <w:p>
-      <w:pPr>
-        <w:ind w:firstLine="0"/>
-      </w:pPr>
-    </w:p>
-    <w:p>
-      <w:pPr>
-        <w:ind w:firstLine="0"/>
-      </w:pPr>
-    </w:p>
-    <w:p>
-      <w:pPr>
-        <w:ind w:firstLine="0"/>
-      </w:pPr>
-    </w:p>
-    <w:p>
-      <w:pPr>
-        <w:ind w:firstLine="0"/>
-        <w:sectPr>
-          <w:headerReference w:type="default" r:id="rId8"/>
-          <w:pgSz w:w="12240" w:h="15840"/>
-          <w:pgMar w:top="1440" w:right="1440" w:bottom="1440" w:left="1440" w:header="720" w:footer="720" w:gutter="0"/>
-          <w:cols w:space="720"/>
-          <w:docGrid w:linePitch="360"/>
-        </w:sectPr>
-      </w:pPr>
-    </w:p>
-    <w:p>
-      <w:pPr>
-        <w:ind w:firstLine="0"/>
-      </w:pPr>
-    </w:p>
-    <w:p>
-      <w:pPr>
-        <w:ind w:firstLine="0"/>
-      </w:pPr>
-    </w:p>
-    <w:p>
-      <w:pPr>
-        <w:ind w:firstLine="0"/>
-      </w:pPr>
-    </w:p>
-    <w:p>
-      <w:pPr>
-        <w:ind w:firstLine="0"/>
-      </w:pPr>
-    </w:p>
-    <w:p>
-      <w:pPr>
-        <w:ind w:firstLine="0"/>
-      </w:pPr>
-    </w:p>
-    <w:p>
-      <w:pPr>
         <w:pStyle w:val="Heading1"/>
         <w:ind w:firstLine="0"/>
       </w:pPr>
       <w:bookmarkStart w:id="2" w:name="_Toc129168999"/>
       <w:bookmarkStart w:id="3" w:name="_Toc129169100"/>
-      <w:bookmarkStart w:id="4" w:name="_Toc132379269"/>
+      <w:bookmarkStart w:id="4" w:name="_Toc134533809"/>
       <w:r>
         <w:t>Introducere</w:t>
       </w:r>
@@ -3702,14 +3711,12 @@
       <w:r>
         <w:t>3</w:t>
       </w:r>
-      <w:proofErr w:type="gramStart"/>
       <w:r>
         <w:t>]</w:t>
       </w:r>
       <w:r>
         <w:t xml:space="preserve"> :</w:t>
       </w:r>
-      <w:proofErr w:type="gramEnd"/>
     </w:p>
     <w:p>
       <w:pPr>
@@ -3830,15 +3837,7 @@
       </w:r>
       <w:proofErr w:type="spellEnd"/>
       <w:r>
-        <w:t xml:space="preserve"> de </w:t>
-      </w:r>
-      <w:proofErr w:type="gramStart"/>
-      <w:r>
-        <w:t>a</w:t>
-      </w:r>
-      <w:proofErr w:type="gramEnd"/>
-      <w:r>
-        <w:t xml:space="preserve"> </w:t>
+        <w:t xml:space="preserve"> de a </w:t>
       </w:r>
       <w:proofErr w:type="spellStart"/>
       <w:r>
@@ -3980,15 +3979,7 @@
         <w:t>t pe scurt</w:t>
       </w:r>
       <w:r>
-        <w:t xml:space="preserve"> motorului de joc </w:t>
-      </w:r>
-      <w:proofErr w:type="spellStart"/>
-      <w:r>
-        <w:t>Unity</w:t>
-      </w:r>
-      <w:proofErr w:type="spellEnd"/>
-      <w:r>
-        <w:t>, popularitatea</w:t>
+        <w:t xml:space="preserve"> motorului de joc Unity, popularitatea</w:t>
       </w:r>
       <w:r>
         <w:t xml:space="preserve"> </w:t>
@@ -4076,20 +4067,18 @@
       </w:pPr>
       <w:bookmarkStart w:id="5" w:name="_Toc129169000"/>
       <w:bookmarkStart w:id="6" w:name="_Toc129169101"/>
-      <w:bookmarkStart w:id="7" w:name="_Toc132379270"/>
+      <w:bookmarkStart w:id="7" w:name="_Toc134533810"/>
       <w:r>
         <w:t xml:space="preserve">Capitolul 1 – </w:t>
       </w:r>
       <w:r>
         <w:t xml:space="preserve">Tehnologia </w:t>
       </w:r>
-      <w:proofErr w:type="spellStart"/>
       <w:r>
         <w:t>Unity</w:t>
       </w:r>
       <w:bookmarkEnd w:id="5"/>
       <w:bookmarkEnd w:id="6"/>
-      <w:proofErr w:type="spellEnd"/>
       <w:r>
         <w:t xml:space="preserve"> pentru jocurile 2D</w:t>
       </w:r>
@@ -4115,23 +4104,7 @@
         <w:t xml:space="preserve"> </w:t>
       </w:r>
       <w:r>
-        <w:t xml:space="preserve">este un motor de joc </w:t>
-      </w:r>
-      <w:proofErr w:type="spellStart"/>
-      <w:r>
-        <w:t>cross-platform</w:t>
-      </w:r>
-      <w:proofErr w:type="spellEnd"/>
-      <w:r>
-        <w:t xml:space="preserve"> creat și dezvoltat de </w:t>
-      </w:r>
-      <w:proofErr w:type="spellStart"/>
-      <w:r>
-        <w:t>Unity</w:t>
-      </w:r>
-      <w:proofErr w:type="spellEnd"/>
-      <w:r>
-        <w:t xml:space="preserve"> Technologies</w:t>
+        <w:t>este un motor de joc cross-platform creat și dezvoltat de Unity Technologies</w:t>
       </w:r>
       <w:r>
         <w:t xml:space="preserve">, a fost prima dată anunțat </w:t>
@@ -4140,31 +4113,7 @@
         <w:t>ș</w:t>
       </w:r>
       <w:r>
-        <w:t xml:space="preserve">i lansat in Iunie 2005 în cadrul conferinței “Apple </w:t>
-      </w:r>
-      <w:proofErr w:type="spellStart"/>
-      <w:r>
-        <w:t>Worldwide</w:t>
-      </w:r>
-      <w:proofErr w:type="spellEnd"/>
-      <w:r>
-        <w:t xml:space="preserve"> </w:t>
-      </w:r>
-      <w:proofErr w:type="spellStart"/>
-      <w:r>
-        <w:t>Developer</w:t>
-      </w:r>
-      <w:proofErr w:type="spellEnd"/>
-      <w:r>
-        <w:t xml:space="preserve"> </w:t>
-      </w:r>
-      <w:proofErr w:type="spellStart"/>
-      <w:r>
-        <w:t>Conference</w:t>
-      </w:r>
-      <w:proofErr w:type="spellEnd"/>
-      <w:r>
-        <w:t>” ca un motor de joc pentru sistemul de operare Mac OS X</w:t>
+        <w:t>i lansat in Iunie 2005 în cadrul conferinței “Apple Worldwide Developer Conference” ca un motor de joc pentru sistemul de operare Mac OS X</w:t>
       </w:r>
       <w:r>
         <w:t xml:space="preserve">, dar la puțin timp a fost </w:t>
@@ -4229,15 +4178,7 @@
       </w:r>
       <w:proofErr w:type="spellEnd"/>
       <w:r>
-        <w:t xml:space="preserve"> și folosit este de fapt. </w:t>
-      </w:r>
-      <w:proofErr w:type="spellStart"/>
-      <w:r>
-        <w:t>Unity</w:t>
-      </w:r>
-      <w:proofErr w:type="spellEnd"/>
-      <w:r>
-        <w:t xml:space="preserve"> ne oferă o interfață de utilizator(Fig.3) foarte ușor de înțeles și intuitivă, aceasta fiind de obicei compus</w:t>
+        <w:t xml:space="preserve"> și folosit este de fapt. Unity ne oferă o interfață de utilizator(Fig.3) foarte ușor de înțeles și intuitivă, aceasta fiind de obicei compus</w:t>
       </w:r>
       <w:r>
         <w:t>ă</w:t>
@@ -4613,13 +4554,8 @@
                     <w:fldChar w:fldCharType="end"/>
                   </w:r>
                   <w:r>
-                    <w:t xml:space="preserve"> Interfața de utilizator </w:t>
+                    <w:t xml:space="preserve"> Interfața de utilizator Unity</w:t>
                   </w:r>
-                  <w:proofErr w:type="spellStart"/>
-                  <w:r>
-                    <w:t>Unity</w:t>
-                  </w:r>
-                  <w:proofErr w:type="spellEnd"/>
                 </w:p>
               </w:txbxContent>
             </v:textbox>
@@ -4725,31 +4661,14 @@
     </w:p>
     <w:p>
       <w:r>
-        <w:t xml:space="preserve">Pe lângă aceste 5 componente principale </w:t>
-      </w:r>
-      <w:proofErr w:type="spellStart"/>
-      <w:r>
-        <w:t>Unity</w:t>
-      </w:r>
-      <w:proofErr w:type="spellEnd"/>
-      <w:r>
-        <w:t xml:space="preserve"> ne pune la dispoziție o întreagă gamă de unelte, setări și funcții, acestea fiind ascunse in meniurile din susul aplicației. Dintre acestea, unul dintre cele mai importante si utile este </w:t>
-      </w:r>
-      <w:proofErr w:type="spellStart"/>
+        <w:t xml:space="preserve">Pe lângă aceste 5 componente principale Unity ne pune la dispoziție o întreagă gamă de unelte, setări și funcții, acestea fiind ascunse in meniurile din susul aplicației. Dintre acestea, unul dintre cele mai importante si utile este </w:t>
+      </w:r>
       <w:r>
         <w:rPr>
           <w:i/>
           <w:iCs/>
         </w:rPr>
-        <w:t>Unity</w:t>
-      </w:r>
-      <w:proofErr w:type="spellEnd"/>
-      <w:r>
-        <w:rPr>
-          <w:i/>
-          <w:iCs/>
-        </w:rPr>
-        <w:t xml:space="preserve"> </w:t>
+        <w:t xml:space="preserve">Unity </w:t>
       </w:r>
       <w:proofErr w:type="spellStart"/>
       <w:r>
@@ -4792,15 +4711,7 @@
         <w:footnoteReference w:id="2"/>
       </w:r>
       <w:r>
-        <w:t xml:space="preserve">, acest meniu ne duce la site-ul oficial </w:t>
-      </w:r>
-      <w:proofErr w:type="spellStart"/>
-      <w:r>
-        <w:t>Unity</w:t>
-      </w:r>
-      <w:proofErr w:type="spellEnd"/>
-      <w:r>
-        <w:t>. Din acest loc ne putem alege o multitudine de lucruri care ne vor ajuta în dezvoltarea jocului nostru, precum texturi 2D sau 3D, efecte audio, muzica</w:t>
+        <w:t>, acest meniu ne duce la site-ul oficial Unity. Din acest loc ne putem alege o multitudine de lucruri care ne vor ajuta în dezvoltarea jocului nostru, precum texturi 2D sau 3D, efecte audio, muzica</w:t>
       </w:r>
       <w:r>
         <w:t xml:space="preserve"> </w:t>
@@ -4823,15 +4734,7 @@
         <w:t>În cadrul magazinului online vom putea găsii și unelte specializate pentru diferite aspecte ale jocurilor video, cum ar fi (</w:t>
       </w:r>
       <w:r>
-        <w:t xml:space="preserve"> unelte pentru facilitarea creări de animații, texturi și fizici pentru materialul textil, unelte special dedicate funcțiilor de securitate etc). Dacă aceste unelte sunt deosebit de populare sau îmbunătățesc funcții de baza acestea pot fi dobândite de </w:t>
-      </w:r>
-      <w:proofErr w:type="spellStart"/>
-      <w:r>
-        <w:t>Unity</w:t>
-      </w:r>
-      <w:proofErr w:type="spellEnd"/>
-      <w:r>
-        <w:t xml:space="preserve"> și integrate chiar in motorul de joc, acest lucru s-a întâmplat cu </w:t>
+        <w:t xml:space="preserve"> unelte pentru facilitarea creări de animații, texturi și fizici pentru materialul textil, unelte special dedicate funcțiilor de securitate etc). Dacă aceste unelte sunt deosebit de populare sau îmbunătățesc funcții de baza acestea pot fi dobândite de Unity și integrate chiar in motorul de joc, acest lucru s-a întâmplat cu </w:t>
       </w:r>
       <w:proofErr w:type="spellStart"/>
       <w:r>
@@ -4860,15 +4763,7 @@
       </w:r>
       <w:proofErr w:type="spellEnd"/>
       <w:r>
-        <w:t xml:space="preserve">-ului este verificată si moderată de echipa </w:t>
-      </w:r>
-      <w:proofErr w:type="spellStart"/>
-      <w:r>
-        <w:t>Unity</w:t>
-      </w:r>
-      <w:proofErr w:type="spellEnd"/>
-      <w:r>
-        <w:t>, acest lucru garantează un nivel de calitate dar și faptul ca tot ce vom găsii va fi complet compatibil cu motorul de joc.</w:t>
+        <w:t>-ului este verificată si moderată de echipa Unity, acest lucru garantează un nivel de calitate dar și faptul ca tot ce vom găsii va fi complet compatibil cu motorul de joc.</w:t>
       </w:r>
     </w:p>
     <w:p>
@@ -4950,15 +4845,7 @@
         <w:fldChar w:fldCharType="end"/>
       </w:r>
       <w:r>
-        <w:t xml:space="preserve"> Pagina principala </w:t>
-      </w:r>
-      <w:proofErr w:type="spellStart"/>
-      <w:r>
-        <w:t>Unity</w:t>
-      </w:r>
-      <w:proofErr w:type="spellEnd"/>
-      <w:r>
-        <w:t xml:space="preserve"> </w:t>
+        <w:t xml:space="preserve"> Pagina principala Unity </w:t>
       </w:r>
       <w:proofErr w:type="spellStart"/>
       <w:r>
@@ -5003,20 +4890,15 @@
       <w:pPr>
         <w:pStyle w:val="Heading2"/>
       </w:pPr>
-      <w:bookmarkStart w:id="8" w:name="_Toc132379271"/>
+      <w:bookmarkStart w:id="8" w:name="_Toc134533811"/>
       <w:r>
         <w:lastRenderedPageBreak/>
         <w:t xml:space="preserve">1.1 </w:t>
       </w:r>
       <w:r>
-        <w:t xml:space="preserve">Cele mai populare jocuri dezvoltate cu </w:t>
-      </w:r>
-      <w:proofErr w:type="spellStart"/>
-      <w:r>
-        <w:t>Unity</w:t>
+        <w:t>Cele mai populare jocuri dezvoltate cu Unity</w:t>
       </w:r>
       <w:bookmarkEnd w:id="8"/>
-      <w:proofErr w:type="spellEnd"/>
     </w:p>
     <w:p>
       <w:pPr>
@@ -5119,7 +5001,7 @@
         <w:rPr>
           <w:noProof/>
         </w:rPr>
-        <w:t>Este unul dintre cele mai populare jocuri video 2D realizare in Unity,el a fost lansat în anul 2017 cu o receptie extrem de pozitivă, vânzând peste un milion de copiii doar in prima zi</w:t>
+        <w:t>Este unul dintre cele mai populare jocuri video 2D realizare in Unity,el a fost lansat în anul 2017 cu o receptie extrem de pozitivă, vânzând peste un milion de copi doar in prima zi</w:t>
       </w:r>
       <w:r>
         <w:rPr>
@@ -5524,7 +5406,55 @@
         <w:rPr>
           <w:noProof/>
         </w:rPr>
-        <w:t xml:space="preserve"> jocul de societate Mafia[5] si de filmul The Thing[6] aceste 2 inspiratii se reflectă desigur și in cadrul gameplay-ului unde jucatorii sunt blocați pe o naveta spatiala unde sunt nevoiți sa completeze diverse activitați in tip ce impostorii încearca sa îi saboteze și să le reducă numărul de jucători.</w:t>
+        <w:t xml:space="preserve"> jocul de societate </w:t>
+      </w:r>
+      <w:r>
+        <w:rPr>
+          <w:noProof/>
+        </w:rPr>
+        <w:t>„</w:t>
+      </w:r>
+      <w:r>
+        <w:rPr>
+          <w:noProof/>
+        </w:rPr>
+        <w:t>Mafia</w:t>
+      </w:r>
+      <w:r>
+        <w:rPr>
+          <w:noProof/>
+        </w:rPr>
+        <w:t>”</w:t>
+      </w:r>
+      <w:r>
+        <w:rPr>
+          <w:noProof/>
+        </w:rPr>
+        <w:t xml:space="preserve">[5] si de filmul </w:t>
+      </w:r>
+      <w:r>
+        <w:rPr>
+          <w:noProof/>
+        </w:rPr>
+        <w:t>„</w:t>
+      </w:r>
+      <w:r>
+        <w:rPr>
+          <w:noProof/>
+        </w:rPr>
+        <w:t>The Thing</w:t>
+      </w:r>
+      <w:r>
+        <w:rPr>
+          <w:noProof/>
+        </w:rPr>
+        <w:t>”</w:t>
+      </w:r>
+      <w:r>
+        <w:rPr>
+          <w:noProof/>
+        </w:rPr>
+        <w:t>[6] aceste 2 inspiratii se reflectă desigur și in cadrul gameplay-ului unde jucatorii sunt blocați pe o naveta spatiala unde sunt nevoiți sa completeze diverse activitați in tip ce impostorii încearca sa îi saboteze și să le reducă numărul de jucători.</w:t>
       </w:r>
     </w:p>
     <w:p>
@@ -5796,7 +5726,25 @@
         <w:rPr>
           <w:noProof/>
         </w:rPr>
-        <w:t>Ori and the Blind Forest se remarcă prin grafica sa detaliată și animațiile fluide, care au fost realizate prin utilizarea Unity, un motor grafic popular pentru jocurile video. Jocul se bazează pe o poveste emoționantă și impresionantă, care este ilustrată prin intermediul unei game-play uluitoare și a unei grafici minunate.</w:t>
+        <w:t>„</w:t>
+      </w:r>
+      <w:r>
+        <w:rPr>
+          <w:noProof/>
+        </w:rPr>
+        <w:t>Ori and the Blind Forest</w:t>
+      </w:r>
+      <w:r>
+        <w:rPr>
+          <w:noProof/>
+        </w:rPr>
+        <w:t>”</w:t>
+      </w:r>
+      <w:r>
+        <w:rPr>
+          <w:noProof/>
+        </w:rPr>
+        <w:t xml:space="preserve"> se remarcă prin grafica sa detaliată și animațiile fluide, care au fost realizate prin utilizarea Unity, un motor grafic popular pentru jocurile video. Jocul se bazează pe o poveste emoționantă și impresionantă, care este ilustrată prin intermediul unei game-play uluitoare și a unei grafici minunate.</w:t>
       </w:r>
     </w:p>
     <w:p>
@@ -5849,7 +5797,31 @@
         <w:rPr>
           <w:noProof/>
         </w:rPr>
-        <w:t>În general, Ori and the Blind Forest este un exemplu impresionant de joc dezvoltat în Unity, care a reușit să atragă atenția publicului prin intermediul poveștii sale emoționante, graficii sale impresionante și a sistemului de progresie a caracterelor.</w:t>
+        <w:t xml:space="preserve">În general, </w:t>
+      </w:r>
+      <w:r>
+        <w:rPr>
+          <w:noProof/>
+        </w:rPr>
+        <w:t>„</w:t>
+      </w:r>
+      <w:r>
+        <w:rPr>
+          <w:noProof/>
+        </w:rPr>
+        <w:t>Ori and the Blind Forest</w:t>
+      </w:r>
+      <w:r>
+        <w:rPr>
+          <w:noProof/>
+        </w:rPr>
+        <w:t>”</w:t>
+      </w:r>
+      <w:r>
+        <w:rPr>
+          <w:noProof/>
+        </w:rPr>
+        <w:t xml:space="preserve"> este un exemplu impresionant de joc dezvoltat în Unity, care a reușit să atragă atenția publicului prin intermediul poveștii sale emoționante, graficii sale impresionante și a sistemului de progresie a caracterelor.</w:t>
       </w:r>
     </w:p>
     <w:p>
@@ -5874,7 +5846,7 @@
       <w:pPr>
         <w:pStyle w:val="Heading2"/>
       </w:pPr>
-      <w:bookmarkStart w:id="9" w:name="_Toc132379272"/>
+      <w:bookmarkStart w:id="9" w:name="_Toc134533812"/>
       <w:r>
         <w:lastRenderedPageBreak/>
         <w:t xml:space="preserve">1.2 </w:t>
@@ -5891,23 +5863,7 @@
     </w:p>
     <w:p>
       <w:r>
-        <w:t xml:space="preserve">Deși </w:t>
-      </w:r>
-      <w:proofErr w:type="spellStart"/>
-      <w:r>
-        <w:t>Unity</w:t>
-      </w:r>
-      <w:proofErr w:type="spellEnd"/>
-      <w:r>
-        <w:t xml:space="preserve"> este cel mai popular motor de joc asta nu înseamnă ca este singurul sau cel mai bun. Fiecare alternativă, chiar si </w:t>
-      </w:r>
-      <w:proofErr w:type="spellStart"/>
-      <w:r>
-        <w:t>Unity</w:t>
-      </w:r>
-      <w:proofErr w:type="spellEnd"/>
-      <w:r>
-        <w:t xml:space="preserve">, prezintă diferita dificultăți dar și </w:t>
+        <w:t xml:space="preserve">Deși Unity este cel mai popular motor de joc asta nu înseamnă ca este singurul sau cel mai bun. Fiecare alternativă, chiar si Unity, prezintă diferita dificultăți dar și </w:t>
       </w:r>
       <w:r>
         <w:t>oportunități pentru dezvoltarea jocurilor. În continuare vom discuta pe scurt avantajele si dezavantajele unor diferite tehnologii.</w:t>
@@ -5922,7 +5878,6 @@
           <w:szCs w:val="28"/>
         </w:rPr>
       </w:pPr>
-      <w:proofErr w:type="spellStart"/>
       <w:r>
         <w:rPr>
           <w:b/>
@@ -5930,18 +5885,52 @@
           <w:sz w:val="28"/>
           <w:szCs w:val="28"/>
         </w:rPr>
-        <w:t>Unreal</w:t>
-      </w:r>
-      <w:proofErr w:type="spellEnd"/>
-      <w:r>
+        <w:t>Unreal Engine</w:t>
+      </w:r>
+    </w:p>
+    <w:p>
+      <w:r>
+        <w:t>Unreal Engine este un motor de jocuri 3D și 2D, dezvoltat și distribuit de către Epic Games. Acesta este una dintre cele mai utilizate și populare tehnologii în dezvoltarea de jocuri video.</w:t>
+      </w:r>
+    </w:p>
+    <w:p>
+      <w:r>
+        <w:t xml:space="preserve">Printre avantajele Unreal Engine se numără posibilitatea de a dezvolta jocuri video cu grafică și efecte vizuale de înaltă calitate, datorită funcționalităților sale de </w:t>
+      </w:r>
+      <w:proofErr w:type="spellStart"/>
+      <w:r>
+        <w:t>randare</w:t>
+      </w:r>
+      <w:proofErr w:type="spellEnd"/>
+      <w:r>
+        <w:t xml:space="preserve"> și iluminare avansate. De asemenea, Unreal Engine are o comunitate puternică și active de dezvoltatori, care oferă sprijin și resurse pentru dezvoltatori în mod constant. Mai mult decât atât, Unreal Engine vine împreună cu un set de instrumente de nivel înalt pentru dezvoltarea de jocuri, inclusiv instrumente de modelare și animație.</w:t>
+      </w:r>
+    </w:p>
+    <w:p>
+      <w:r>
+        <w:t>Pe de altă parte, utilizarea Unreal Engine poate fi dificilă pentru programatori începători sau fără experiență, din cauza complexității sale. De asemenea, Unreal Engine are cerințe de sistem mai mari și necesită un hardware mai puternic decât Unity, ceea ce poate limita accesibilitatea pentru dezvoltatori sau utilizatori cu sisteme mai slabe.</w:t>
+      </w:r>
+    </w:p>
+    <w:p>
+      <w:r>
+        <w:t>În concluzie, Unreal Engine poate fi o alternativă viabilă pentru Unity în dezvoltarea de jocuri video, în special pentru jocuri cu grafică și efecte vizuale avansate. Cu toate acestea, utilizarea sa poate fi mai dificilă pentru programatorii începători și necesită un hardware mai puternic pentru a funcționa în mod optim</w:t>
+      </w:r>
+      <w:r>
+        <w:t>. [7]</w:t>
+      </w:r>
+    </w:p>
+    <w:p/>
+    <w:p/>
+    <w:p/>
+    <w:p>
+      <w:pPr>
         <w:rPr>
           <w:b/>
           <w:bCs/>
           <w:sz w:val="28"/>
           <w:szCs w:val="28"/>
         </w:rPr>
-        <w:t xml:space="preserve"> </w:t>
-      </w:r>
+      </w:pPr>
       <w:proofErr w:type="spellStart"/>
       <w:r>
         <w:rPr>
@@ -5950,176 +5939,119 @@
           <w:sz w:val="28"/>
           <w:szCs w:val="28"/>
         </w:rPr>
-        <w:t>Engine</w:t>
-      </w:r>
-      <w:proofErr w:type="spellEnd"/>
-    </w:p>
-    <w:p>
-      <w:proofErr w:type="spellStart"/>
-      <w:r>
-        <w:t>Unreal</w:t>
-      </w:r>
-      <w:proofErr w:type="spellEnd"/>
-      <w:r>
-        <w:t xml:space="preserve"> </w:t>
-      </w:r>
-      <w:proofErr w:type="spellStart"/>
-      <w:r>
-        <w:t>Engine</w:t>
-      </w:r>
-      <w:proofErr w:type="spellEnd"/>
-      <w:r>
-        <w:t xml:space="preserve"> este un motor de jocuri 3D și 2D, dezvoltat și distribuit de către Epic </w:t>
-      </w:r>
-      <w:proofErr w:type="spellStart"/>
-      <w:r>
-        <w:t>Games</w:t>
-      </w:r>
-      <w:proofErr w:type="spellEnd"/>
-      <w:r>
-        <w:t>. Acesta este una dintre cele mai utilizate și populare tehnologii în dezvoltarea de jocuri video.</w:t>
-      </w:r>
-    </w:p>
-    <w:p>
-      <w:r>
-        <w:t xml:space="preserve">Printre avantajele </w:t>
-      </w:r>
-      <w:proofErr w:type="spellStart"/>
-      <w:r>
-        <w:t>Unreal</w:t>
-      </w:r>
-      <w:proofErr w:type="spellEnd"/>
-      <w:r>
-        <w:t xml:space="preserve"> </w:t>
-      </w:r>
-      <w:proofErr w:type="spellStart"/>
-      <w:r>
-        <w:t>Engine</w:t>
-      </w:r>
-      <w:proofErr w:type="spellEnd"/>
-      <w:r>
-        <w:t xml:space="preserve"> se numără posibilitatea de a dezvolta jocuri video cu grafică și efecte vizuale de înaltă calitate, datorită funcționalităților sale de </w:t>
-      </w:r>
-      <w:proofErr w:type="spellStart"/>
-      <w:r>
-        <w:t>randare</w:t>
-      </w:r>
-      <w:proofErr w:type="spellEnd"/>
-      <w:r>
-        <w:t xml:space="preserve"> și iluminare avansate. De asemenea, </w:t>
-      </w:r>
-      <w:proofErr w:type="spellStart"/>
-      <w:r>
-        <w:t>Unreal</w:t>
-      </w:r>
-      <w:proofErr w:type="spellEnd"/>
-      <w:r>
-        <w:t xml:space="preserve"> </w:t>
-      </w:r>
-      <w:proofErr w:type="spellStart"/>
-      <w:r>
-        <w:t>Engine</w:t>
-      </w:r>
-      <w:proofErr w:type="spellEnd"/>
-      <w:r>
-        <w:t xml:space="preserve"> are o comunitate puternică și active de dezvoltatori, care oferă sprijin și resurse pentru dezvoltatori în mod constant. Mai mult decât atât, </w:t>
-      </w:r>
-      <w:proofErr w:type="spellStart"/>
-      <w:r>
-        <w:t>Unreal</w:t>
-      </w:r>
-      <w:proofErr w:type="spellEnd"/>
-      <w:r>
-        <w:t xml:space="preserve"> </w:t>
-      </w:r>
-      <w:proofErr w:type="spellStart"/>
-      <w:r>
-        <w:t>Engine</w:t>
-      </w:r>
-      <w:proofErr w:type="spellEnd"/>
-      <w:r>
-        <w:t xml:space="preserve"> vine împreună cu un set de instrumente de nivel înalt pentru dezvoltarea de jocuri, inclusiv instrumente de modelare și animație.</w:t>
-      </w:r>
-    </w:p>
-    <w:p>
-      <w:r>
-        <w:t xml:space="preserve">Pe de altă parte, utilizarea </w:t>
-      </w:r>
-      <w:proofErr w:type="spellStart"/>
-      <w:r>
-        <w:t>Unreal</w:t>
-      </w:r>
-      <w:proofErr w:type="spellEnd"/>
-      <w:r>
-        <w:t xml:space="preserve"> </w:t>
-      </w:r>
-      <w:proofErr w:type="spellStart"/>
-      <w:r>
-        <w:t>Engine</w:t>
-      </w:r>
-      <w:proofErr w:type="spellEnd"/>
-      <w:r>
-        <w:t xml:space="preserve"> poate fi dificilă pentru programatori începători sau fără experiență, din cauza complexității sale. De asemenea, </w:t>
-      </w:r>
-      <w:proofErr w:type="spellStart"/>
-      <w:r>
-        <w:t>Unreal</w:t>
-      </w:r>
-      <w:proofErr w:type="spellEnd"/>
-      <w:r>
-        <w:t xml:space="preserve"> </w:t>
-      </w:r>
-      <w:proofErr w:type="spellStart"/>
-      <w:r>
-        <w:t>Engine</w:t>
-      </w:r>
-      <w:proofErr w:type="spellEnd"/>
-      <w:r>
-        <w:t xml:space="preserve"> are cerințe de sistem mai mari și necesită un hardware mai puternic decât </w:t>
-      </w:r>
-      <w:proofErr w:type="spellStart"/>
-      <w:r>
-        <w:t>Unity</w:t>
-      </w:r>
-      <w:proofErr w:type="spellEnd"/>
-      <w:r>
-        <w:t>, ceea ce poate limita accesibilitatea pentru dezvoltatori sau utilizatori cu sisteme mai slabe.</w:t>
-      </w:r>
-    </w:p>
-    <w:p>
-      <w:r>
-        <w:t xml:space="preserve">În concluzie, </w:t>
-      </w:r>
-      <w:proofErr w:type="spellStart"/>
-      <w:r>
-        <w:t>Unreal</w:t>
-      </w:r>
-      <w:proofErr w:type="spellEnd"/>
-      <w:r>
-        <w:t xml:space="preserve"> </w:t>
-      </w:r>
-      <w:proofErr w:type="spellStart"/>
-      <w:r>
-        <w:t>Engine</w:t>
-      </w:r>
-      <w:proofErr w:type="spellEnd"/>
-      <w:r>
-        <w:t xml:space="preserve"> poate fi o alternativă viabilă pentru </w:t>
-      </w:r>
-      <w:proofErr w:type="spellStart"/>
-      <w:r>
-        <w:t>Unity</w:t>
-      </w:r>
-      <w:proofErr w:type="spellEnd"/>
-      <w:r>
-        <w:t xml:space="preserve"> în dezvoltarea de jocuri video, în special pentru jocuri cu grafică și efecte vizuale avansate. Cu toate acestea, utilizarea sa poate fi mai dificilă pentru programatorii începători și necesită un hardware mai puternic pentru a funcționa în mod optim</w:t>
-      </w:r>
-      <w:r>
-        <w:t>. [7]</w:t>
-      </w:r>
-    </w:p>
-    <w:p/>
-    <w:p/>
+        <w:lastRenderedPageBreak/>
+        <w:t>CryEngine</w:t>
+      </w:r>
+      <w:proofErr w:type="spellEnd"/>
+    </w:p>
+    <w:p>
+      <w:r>
+        <w:t xml:space="preserve">Despre </w:t>
+      </w:r>
+      <w:proofErr w:type="spellStart"/>
+      <w:r>
+        <w:t>CryEngine</w:t>
+      </w:r>
+      <w:proofErr w:type="spellEnd"/>
+      <w:r>
+        <w:t xml:space="preserve"> se poate spune că este o alternativă viabilă la Unity sau Unreal Engine, cu avantaje și dezavantaje specifice.</w:t>
+      </w:r>
+    </w:p>
+    <w:p>
+      <w:r>
+        <w:t xml:space="preserve">Unul dintre principalele avantaje ale </w:t>
+      </w:r>
+      <w:proofErr w:type="spellStart"/>
+      <w:r>
+        <w:t>CryEngine</w:t>
+      </w:r>
+      <w:proofErr w:type="spellEnd"/>
+      <w:r>
+        <w:t xml:space="preserve"> este grafica sa impresionantă, cu efecte vizuale avansate și detaliile elaborate ale mediului înconjurător. Acest lucru poate fi deosebit de util în dezvoltarea jocurilor de tip open-</w:t>
+      </w:r>
+      <w:proofErr w:type="spellStart"/>
+      <w:r>
+        <w:t>world</w:t>
+      </w:r>
+      <w:proofErr w:type="spellEnd"/>
+      <w:r>
+        <w:t xml:space="preserve"> sau cu niveluri extinse. De asemenea, motorul grafic al </w:t>
+      </w:r>
+      <w:proofErr w:type="spellStart"/>
+      <w:r>
+        <w:t>CryEngine</w:t>
+      </w:r>
+      <w:proofErr w:type="spellEnd"/>
+      <w:r>
+        <w:t xml:space="preserve"> este capabil să suporte rezoluții mai mari decât Unity sau Unreal Engine.</w:t>
+      </w:r>
+    </w:p>
+    <w:p>
+      <w:r>
+        <w:t xml:space="preserve">Un alt avantaj al </w:t>
+      </w:r>
+      <w:proofErr w:type="spellStart"/>
+      <w:r>
+        <w:t>CryEngine</w:t>
+      </w:r>
+      <w:proofErr w:type="spellEnd"/>
+      <w:r>
+        <w:t xml:space="preserve"> este modul în care tratează sunetul, cu un sistem audio avansat și integrat care poate oferi o experiență de sunet mai realistă și </w:t>
+      </w:r>
+      <w:proofErr w:type="spellStart"/>
+      <w:r>
+        <w:t>imersivă</w:t>
+      </w:r>
+      <w:proofErr w:type="spellEnd"/>
+      <w:r>
+        <w:t xml:space="preserve"> în jocuri.</w:t>
+      </w:r>
+    </w:p>
+    <w:p>
+      <w:r>
+        <w:t xml:space="preserve">În ceea ce privește dezavantajele, </w:t>
+      </w:r>
+      <w:proofErr w:type="spellStart"/>
+      <w:r>
+        <w:t>CryEngine</w:t>
+      </w:r>
+      <w:proofErr w:type="spellEnd"/>
+      <w:r>
+        <w:t xml:space="preserve"> poate fi mai dificil de utilizat pentru programatori și designeri de jocuri mai puțin experimentați. De asemenea, poate fi mai puțin popular decât Unity sau Unreal Engine, ceea ce înseamnă că poate fi mai puțin ușor de găsit </w:t>
+      </w:r>
+      <w:proofErr w:type="spellStart"/>
+      <w:r>
+        <w:t>tutoriale</w:t>
+      </w:r>
+      <w:proofErr w:type="spellEnd"/>
+      <w:r>
+        <w:t xml:space="preserve"> și resurse online pentru dezvoltarea de jocuri.</w:t>
+      </w:r>
+    </w:p>
+    <w:p>
+      <w:r>
+        <w:t xml:space="preserve">În concluzie, alegerea dintre </w:t>
+      </w:r>
+      <w:proofErr w:type="spellStart"/>
+      <w:r>
+        <w:t>CryEngine</w:t>
+      </w:r>
+      <w:proofErr w:type="spellEnd"/>
+      <w:r>
+        <w:t xml:space="preserve">, Unity sau Unreal Engine depinde de nevoile și abilitățile echipei de dezvoltare de jocuri. </w:t>
+      </w:r>
+      <w:proofErr w:type="spellStart"/>
+      <w:r>
+        <w:t>CryEngine</w:t>
+      </w:r>
+      <w:proofErr w:type="spellEnd"/>
+      <w:r>
+        <w:t xml:space="preserve"> poate fi o alegere excelentă pentru dezvoltatorii cu experiență care caută o grafică de top și un sistem audio avansat, dar poate fi mai puțin potrivit pentru începători sau pentru dezvoltatorii care doresc să folosească un motor de joc mai popular și mai ușor de accesat.</w:t>
+      </w:r>
+      <w:r>
+        <w:t>[8]</w:t>
+      </w:r>
+    </w:p>
     <w:p/>
     <w:p>
       <w:pPr>
@@ -6138,216 +6070,146 @@
           <w:sz w:val="28"/>
           <w:szCs w:val="28"/>
         </w:rPr>
+        <w:t>Godot</w:t>
+      </w:r>
+      <w:proofErr w:type="spellEnd"/>
+    </w:p>
+    <w:p>
+      <w:proofErr w:type="spellStart"/>
+      <w:r>
+        <w:t>Godot</w:t>
+      </w:r>
+      <w:proofErr w:type="spellEnd"/>
+      <w:r>
+        <w:t xml:space="preserve"> este o altă opțiune populară pentru dezvoltarea jocurilor, care a devenit din ce în ce mai populară în ultimii ani. </w:t>
+      </w:r>
+      <w:proofErr w:type="spellStart"/>
+      <w:r>
+        <w:t>Godot</w:t>
+      </w:r>
+      <w:proofErr w:type="spellEnd"/>
+      <w:r>
+        <w:t xml:space="preserve"> este un motor de joc open-</w:t>
+      </w:r>
+      <w:proofErr w:type="spellStart"/>
+      <w:r>
+        <w:t>source</w:t>
+      </w:r>
+      <w:proofErr w:type="spellEnd"/>
+      <w:r>
+        <w:t xml:space="preserve"> și gratuit, care oferă o varietate de caracteristici și un editor de noduri vizual pentru a construi logică jocului. Acesta poate fi utilizat pentru a dezvolta jocuri 2D și 3D și vine cu suport pentru mai multe platforme, inclusiv PC, Mac, Linux, Android și </w:t>
+      </w:r>
+      <w:proofErr w:type="spellStart"/>
+      <w:r>
+        <w:t>iOS</w:t>
+      </w:r>
+      <w:proofErr w:type="spellEnd"/>
+      <w:r>
+        <w:t>.</w:t>
+      </w:r>
+    </w:p>
+    <w:p>
+      <w:r>
         <w:lastRenderedPageBreak/>
-        <w:t>CryEngine</w:t>
-      </w:r>
-      <w:proofErr w:type="spellEnd"/>
-    </w:p>
-    <w:p>
-      <w:r>
-        <w:t xml:space="preserve">Despre </w:t>
-      </w:r>
-      <w:proofErr w:type="spellStart"/>
-      <w:r>
-        <w:t>CryEngine</w:t>
-      </w:r>
-      <w:proofErr w:type="spellEnd"/>
-      <w:r>
-        <w:t xml:space="preserve"> se poate spune că este o alternativă viabilă la </w:t>
-      </w:r>
-      <w:proofErr w:type="spellStart"/>
-      <w:r>
-        <w:t>Unity</w:t>
-      </w:r>
-      <w:proofErr w:type="spellEnd"/>
-      <w:r>
-        <w:t xml:space="preserve"> sau </w:t>
-      </w:r>
-      <w:proofErr w:type="spellStart"/>
-      <w:r>
-        <w:t>Unreal</w:t>
-      </w:r>
-      <w:proofErr w:type="spellEnd"/>
-      <w:r>
-        <w:t xml:space="preserve"> </w:t>
-      </w:r>
-      <w:proofErr w:type="spellStart"/>
-      <w:r>
-        <w:t>Engine</w:t>
-      </w:r>
-      <w:proofErr w:type="spellEnd"/>
-      <w:r>
-        <w:t>, cu avantaje și dezavantaje specifice.</w:t>
-      </w:r>
-    </w:p>
-    <w:p>
-      <w:r>
-        <w:t xml:space="preserve">Unul dintre principalele avantaje ale </w:t>
-      </w:r>
-      <w:proofErr w:type="spellStart"/>
-      <w:r>
-        <w:t>CryEngine</w:t>
-      </w:r>
-      <w:proofErr w:type="spellEnd"/>
-      <w:r>
-        <w:t xml:space="preserve"> este grafica sa impresionantă, cu efecte vizuale avansate și detaliile elaborate ale mediului înconjurător. Acest lucru poate fi deosebit de util în dezvoltarea jocurilor de tip open-</w:t>
-      </w:r>
-      <w:proofErr w:type="spellStart"/>
-      <w:r>
-        <w:t>world</w:t>
-      </w:r>
-      <w:proofErr w:type="spellEnd"/>
-      <w:r>
-        <w:t xml:space="preserve"> sau cu niveluri extinse. De asemenea, motorul grafic al </w:t>
-      </w:r>
-      <w:proofErr w:type="spellStart"/>
-      <w:r>
-        <w:t>CryEngine</w:t>
-      </w:r>
-      <w:proofErr w:type="spellEnd"/>
-      <w:r>
-        <w:t xml:space="preserve"> este capabil să suporte rezoluții mai mari decât </w:t>
-      </w:r>
-      <w:proofErr w:type="spellStart"/>
-      <w:r>
-        <w:t>Unity</w:t>
-      </w:r>
-      <w:proofErr w:type="spellEnd"/>
-      <w:r>
-        <w:t xml:space="preserve"> sau </w:t>
-      </w:r>
-      <w:proofErr w:type="spellStart"/>
-      <w:r>
-        <w:t>Unreal</w:t>
-      </w:r>
-      <w:proofErr w:type="spellEnd"/>
-      <w:r>
-        <w:t xml:space="preserve"> </w:t>
-      </w:r>
-      <w:proofErr w:type="spellStart"/>
-      <w:r>
-        <w:t>Engine</w:t>
-      </w:r>
-      <w:proofErr w:type="spellEnd"/>
-      <w:r>
-        <w:t>.</w:t>
-      </w:r>
-    </w:p>
-    <w:p>
-      <w:r>
-        <w:t xml:space="preserve">Un alt avantaj al </w:t>
-      </w:r>
-      <w:proofErr w:type="spellStart"/>
-      <w:r>
-        <w:t>CryEngine</w:t>
-      </w:r>
-      <w:proofErr w:type="spellEnd"/>
-      <w:r>
-        <w:t xml:space="preserve"> este modul în care tratează sunetul, cu un sistem audio avansat și integrat care poate oferi o experiență de sunet mai realistă și </w:t>
-      </w:r>
-      <w:proofErr w:type="spellStart"/>
-      <w:r>
-        <w:t>imersivă</w:t>
-      </w:r>
-      <w:proofErr w:type="spellEnd"/>
-      <w:r>
-        <w:t xml:space="preserve"> în jocuri.</w:t>
-      </w:r>
-    </w:p>
-    <w:p>
-      <w:r>
-        <w:t xml:space="preserve">În ceea ce privește dezavantajele, </w:t>
-      </w:r>
-      <w:proofErr w:type="spellStart"/>
-      <w:r>
-        <w:t>CryEngine</w:t>
-      </w:r>
-      <w:proofErr w:type="spellEnd"/>
-      <w:r>
-        <w:t xml:space="preserve"> poate fi mai dificil de utilizat pentru programatori și designeri de jocuri mai puțin experimentați. De asemenea, poate fi mai puțin popular decât </w:t>
-      </w:r>
-      <w:proofErr w:type="spellStart"/>
-      <w:r>
-        <w:t>Unity</w:t>
-      </w:r>
-      <w:proofErr w:type="spellEnd"/>
-      <w:r>
-        <w:t xml:space="preserve"> sau </w:t>
-      </w:r>
-      <w:proofErr w:type="spellStart"/>
-      <w:r>
-        <w:t>Unreal</w:t>
-      </w:r>
-      <w:proofErr w:type="spellEnd"/>
-      <w:r>
-        <w:t xml:space="preserve"> </w:t>
-      </w:r>
-      <w:proofErr w:type="spellStart"/>
-      <w:r>
-        <w:t>Engine</w:t>
-      </w:r>
-      <w:proofErr w:type="spellEnd"/>
-      <w:r>
-        <w:t xml:space="preserve">, ceea ce înseamnă că poate fi mai puțin ușor de găsit </w:t>
-      </w:r>
-      <w:proofErr w:type="spellStart"/>
-      <w:r>
-        <w:t>tutoriale</w:t>
-      </w:r>
-      <w:proofErr w:type="spellEnd"/>
-      <w:r>
-        <w:t xml:space="preserve"> și resurse online pentru dezvoltarea de jocuri.</w:t>
-      </w:r>
-    </w:p>
-    <w:p>
-      <w:r>
-        <w:t xml:space="preserve">În concluzie, alegerea dintre </w:t>
-      </w:r>
-      <w:proofErr w:type="spellStart"/>
-      <w:r>
-        <w:t>CryEngine</w:t>
-      </w:r>
-      <w:proofErr w:type="spellEnd"/>
-      <w:r>
-        <w:t xml:space="preserve">, </w:t>
-      </w:r>
-      <w:proofErr w:type="spellStart"/>
-      <w:r>
-        <w:t>Unity</w:t>
-      </w:r>
-      <w:proofErr w:type="spellEnd"/>
-      <w:r>
-        <w:t xml:space="preserve"> sau </w:t>
-      </w:r>
-      <w:proofErr w:type="spellStart"/>
-      <w:r>
-        <w:t>Unreal</w:t>
-      </w:r>
-      <w:proofErr w:type="spellEnd"/>
-      <w:r>
-        <w:t xml:space="preserve"> </w:t>
-      </w:r>
-      <w:proofErr w:type="spellStart"/>
-      <w:r>
-        <w:t>Engine</w:t>
-      </w:r>
-      <w:proofErr w:type="spellEnd"/>
-      <w:r>
-        <w:t xml:space="preserve"> depinde de nevoile și abilitățile echipei de dezvoltare de jocuri. </w:t>
-      </w:r>
-      <w:proofErr w:type="spellStart"/>
-      <w:r>
-        <w:t>CryEngine</w:t>
-      </w:r>
-      <w:proofErr w:type="spellEnd"/>
-      <w:r>
-        <w:t xml:space="preserve"> poate fi o alegere excelentă pentru dezvoltatorii cu experiență care caută o grafică de top și un sistem audio avansat, dar poate fi mai puțin potrivit pentru începători sau pentru dezvoltatorii care doresc să folosească un motor de joc mai popular și mai ușor de accesat.</w:t>
-      </w:r>
-      <w:r>
-        <w:t>[8]</w:t>
-      </w:r>
-    </w:p>
-    <w:p/>
+        <w:t xml:space="preserve">Un avantaj al </w:t>
+      </w:r>
+      <w:proofErr w:type="spellStart"/>
+      <w:r>
+        <w:t>Godot</w:t>
+      </w:r>
+      <w:proofErr w:type="spellEnd"/>
+      <w:r>
+        <w:t xml:space="preserve"> este că este open-</w:t>
+      </w:r>
+      <w:proofErr w:type="spellStart"/>
+      <w:r>
+        <w:t>source</w:t>
+      </w:r>
+      <w:proofErr w:type="spellEnd"/>
+      <w:r>
+        <w:t xml:space="preserve"> și gratuit, ceea ce îl face o opțiune atractivă pentru dezvoltatorii </w:t>
+      </w:r>
+      <w:proofErr w:type="spellStart"/>
+      <w:r>
+        <w:t>indie</w:t>
+      </w:r>
+      <w:proofErr w:type="spellEnd"/>
+      <w:r>
+        <w:t xml:space="preserve"> și pentru proiectele cu buget redus. Editorul vizual bazat pe noduri face ușor de înțeles fluxul de logică al jocului și permite dezvoltatorilor să creeze prototipuri rapid.</w:t>
+      </w:r>
+    </w:p>
+    <w:p>
+      <w:r>
+        <w:t xml:space="preserve">În plus, </w:t>
+      </w:r>
+      <w:proofErr w:type="spellStart"/>
+      <w:r>
+        <w:t>Godot</w:t>
+      </w:r>
+      <w:proofErr w:type="spellEnd"/>
+      <w:r>
+        <w:t xml:space="preserve"> are o comunitate activă și o documentație excelentă, ceea ce face ca învățarea sa să fie relativ ușoară și accesibilă pentru dezvoltatorii noi. De asemenea, suportul integrat pentru limbajul de programare </w:t>
+      </w:r>
+      <w:proofErr w:type="spellStart"/>
+      <w:r>
+        <w:t>GDScript</w:t>
+      </w:r>
+      <w:proofErr w:type="spellEnd"/>
+      <w:r>
+        <w:t xml:space="preserve"> și alte limbi populare, cum ar fi C# și </w:t>
+      </w:r>
+      <w:proofErr w:type="spellStart"/>
+      <w:r>
+        <w:t>Python</w:t>
+      </w:r>
+      <w:proofErr w:type="spellEnd"/>
+      <w:r>
+        <w:t>, îl fac flexibil pentru programatorii cu experiență.</w:t>
+      </w:r>
+    </w:p>
+    <w:p>
+      <w:r>
+        <w:t xml:space="preserve">Pe de altă parte, </w:t>
+      </w:r>
+      <w:proofErr w:type="spellStart"/>
+      <w:r>
+        <w:t>Godot</w:t>
+      </w:r>
+      <w:proofErr w:type="spellEnd"/>
+      <w:r>
+        <w:t xml:space="preserve"> poate avea o performanță mai scăzută decât Unity sau Unreal Engine și poate fi mai puțin potrivit pentru proiectele cu cerințe tehnice ridicate sau jocuri cu grafică complexă. În plus, platforma poate fi limitată în ceea ce privește compatibilitatea cu alte instrumente de dezvoltare și librării, ceea ce poate duce la mai multe dificultăți în dezvoltarea jocului.</w:t>
+      </w:r>
+    </w:p>
+    <w:p>
+      <w:pPr>
+        <w:spacing w:after="0"/>
+      </w:pPr>
+      <w:r>
+        <w:t xml:space="preserve">În general, </w:t>
+      </w:r>
+      <w:proofErr w:type="spellStart"/>
+      <w:r>
+        <w:t>Godot</w:t>
+      </w:r>
+      <w:proofErr w:type="spellEnd"/>
+      <w:r>
+        <w:t xml:space="preserve"> este o alegere atractivă pentru dezvoltatorii </w:t>
+      </w:r>
+      <w:proofErr w:type="spellStart"/>
+      <w:r>
+        <w:t>indie</w:t>
+      </w:r>
+      <w:proofErr w:type="spellEnd"/>
+      <w:r>
+        <w:t xml:space="preserve"> și pentru proiectele cu buget redus, dar poate avea limitări în ceea ce privește performanța și compatibilitatea cu alte instrumente de dezvoltare.</w:t>
+      </w:r>
+    </w:p>
+    <w:p>
+      <w:pPr>
+        <w:spacing w:after="0"/>
+        <w:ind w:firstLine="0"/>
+      </w:pPr>
+    </w:p>
     <w:p>
       <w:pPr>
         <w:rPr>
@@ -6357,7 +6219,6 @@
           <w:szCs w:val="28"/>
         </w:rPr>
       </w:pPr>
-      <w:proofErr w:type="spellStart"/>
       <w:r>
         <w:rPr>
           <w:b/>
@@ -6365,254 +6226,80 @@
           <w:sz w:val="28"/>
           <w:szCs w:val="28"/>
         </w:rPr>
-        <w:t>Godot</w:t>
-      </w:r>
-      <w:proofErr w:type="spellEnd"/>
-    </w:p>
-    <w:p>
-      <w:proofErr w:type="spellStart"/>
-      <w:r>
-        <w:t>Godot</w:t>
-      </w:r>
-      <w:proofErr w:type="spellEnd"/>
-      <w:r>
-        <w:t xml:space="preserve"> este o altă opțiune populară pentru dezvoltarea jocurilor, care a devenit din ce în ce mai populară în ultimii ani. </w:t>
-      </w:r>
-      <w:proofErr w:type="spellStart"/>
-      <w:r>
-        <w:t>Godot</w:t>
-      </w:r>
-      <w:proofErr w:type="spellEnd"/>
-      <w:r>
-        <w:t xml:space="preserve"> este un motor de joc open-</w:t>
-      </w:r>
-      <w:proofErr w:type="spellStart"/>
-      <w:r>
-        <w:t>source</w:t>
-      </w:r>
-      <w:proofErr w:type="spellEnd"/>
-      <w:r>
-        <w:t xml:space="preserve"> și gratuit, care oferă o varietate de caracteristici și un editor de noduri vizual pentru a construi logică jocului. Acesta poate fi utilizat pentru a dezvolta jocuri 2D și 3D și vine cu suport pentru mai multe platforme, inclusiv PC, Mac, Linux, Android și </w:t>
-      </w:r>
-      <w:proofErr w:type="spellStart"/>
-      <w:r>
-        <w:t>iOS</w:t>
-      </w:r>
-      <w:proofErr w:type="spellEnd"/>
-      <w:r>
-        <w:t>.</w:t>
+        <w:t>Construct</w:t>
+      </w:r>
+    </w:p>
+    <w:p>
+      <w:r>
+        <w:t>Construct este o altă platformă de dezvoltare a jocurilor video care oferă utilizatorilor o gamă largă de instrumente și funcții pentru a crea jocuri 2D și 3D. Interfața intuitivă și ușor de utilizat face ca Construct să fie o opțiune populară pentru dezvoltatori începători, precum și pentru dezvoltatori experimentați.</w:t>
+      </w:r>
+    </w:p>
+    <w:p>
+      <w:r>
+        <w:t>Printre avantajele utilizării Construct se numără faptul că aceasta permite crearea de jocuri fără a fi necesare cunoștințe de programare, datorită interfeței vizuale de tip drag-</w:t>
+      </w:r>
+      <w:proofErr w:type="spellStart"/>
+      <w:r>
+        <w:t>and</w:t>
+      </w:r>
+      <w:proofErr w:type="spellEnd"/>
+      <w:r>
+        <w:t>-</w:t>
+      </w:r>
+      <w:proofErr w:type="spellStart"/>
+      <w:r>
+        <w:t>drop</w:t>
+      </w:r>
+      <w:proofErr w:type="spellEnd"/>
+      <w:r>
+        <w:t>. Acest lucru face ca procesul de dezvoltare să fie mai accesibil și mai rapid, fără a fi necesară experiența în programare.</w:t>
+      </w:r>
+    </w:p>
+    <w:p>
+      <w:r>
+        <w:t>Pe de altă parte, o limitare a Construct poate fi faptul că aceasta este mai potrivită pentru jocuri simple, decât pentru jocuri complexe și mari. În plus, din cauza lipsei de flexibilitate a platformei, dezvoltatorii pot avea dificultăți în personalizarea jocurilor lor în funcție de nevoile lor specifice.</w:t>
       </w:r>
     </w:p>
     <w:p>
       <w:r>
         <w:lastRenderedPageBreak/>
-        <w:t xml:space="preserve">Un avantaj al </w:t>
-      </w:r>
-      <w:proofErr w:type="spellStart"/>
-      <w:r>
-        <w:t>Godot</w:t>
-      </w:r>
-      <w:proofErr w:type="spellEnd"/>
-      <w:r>
-        <w:t xml:space="preserve"> este că este open-</w:t>
-      </w:r>
-      <w:proofErr w:type="spellStart"/>
-      <w:r>
-        <w:t>source</w:t>
-      </w:r>
-      <w:proofErr w:type="spellEnd"/>
-      <w:r>
-        <w:t xml:space="preserve"> și gratuit, ceea ce îl face o opțiune atractivă pentru dezvoltatorii </w:t>
-      </w:r>
-      <w:proofErr w:type="spellStart"/>
-      <w:r>
-        <w:t>indie</w:t>
-      </w:r>
-      <w:proofErr w:type="spellEnd"/>
-      <w:r>
-        <w:t xml:space="preserve"> și pentru proiectele cu buget redus. Editorul vizual bazat pe noduri face ușor de înțeles fluxul de logică al jocului și permite dezvoltatorilor să creeze prototipuri rapid.</w:t>
-      </w:r>
-    </w:p>
-    <w:p>
-      <w:r>
-        <w:t xml:space="preserve">În plus, </w:t>
-      </w:r>
-      <w:proofErr w:type="spellStart"/>
-      <w:r>
-        <w:t>Godot</w:t>
-      </w:r>
-      <w:proofErr w:type="spellEnd"/>
-      <w:r>
-        <w:t xml:space="preserve"> are o comunitate activă și o documentație excelentă, ceea ce face ca învățarea sa să fie relativ ușoară și accesibilă pentru dezvoltatorii noi. De asemenea, suportul integrat pentru limbajul de programare </w:t>
-      </w:r>
-      <w:proofErr w:type="spellStart"/>
-      <w:r>
-        <w:t>GDScript</w:t>
-      </w:r>
-      <w:proofErr w:type="spellEnd"/>
-      <w:r>
-        <w:t xml:space="preserve"> și alte limbi populare, cum ar fi C# și </w:t>
-      </w:r>
-      <w:proofErr w:type="spellStart"/>
-      <w:r>
-        <w:t>Python</w:t>
-      </w:r>
-      <w:proofErr w:type="spellEnd"/>
-      <w:r>
-        <w:t>, îl fac flexibil pentru programatorii cu experiență.</w:t>
-      </w:r>
-    </w:p>
-    <w:p>
-      <w:r>
-        <w:t xml:space="preserve">Pe de altă parte, </w:t>
-      </w:r>
-      <w:proofErr w:type="spellStart"/>
-      <w:r>
-        <w:t>Godot</w:t>
-      </w:r>
-      <w:proofErr w:type="spellEnd"/>
-      <w:r>
-        <w:t xml:space="preserve"> poate avea o performanță mai scăzută decât </w:t>
-      </w:r>
-      <w:proofErr w:type="spellStart"/>
-      <w:r>
-        <w:t>Unity</w:t>
-      </w:r>
-      <w:proofErr w:type="spellEnd"/>
-      <w:r>
-        <w:t xml:space="preserve"> sau </w:t>
-      </w:r>
-      <w:proofErr w:type="spellStart"/>
-      <w:r>
-        <w:t>Unreal</w:t>
-      </w:r>
-      <w:proofErr w:type="spellEnd"/>
-      <w:r>
-        <w:t xml:space="preserve"> </w:t>
-      </w:r>
-      <w:proofErr w:type="spellStart"/>
-      <w:r>
-        <w:t>Engine</w:t>
-      </w:r>
-      <w:proofErr w:type="spellEnd"/>
-      <w:r>
-        <w:t xml:space="preserve"> și poate fi mai puțin potrivit pentru proiectele cu cerințe tehnice ridicate sau jocuri cu grafică complexă. În plus, platforma poate fi limitată în ceea ce privește compatibilitatea cu alte instrumente de dezvoltare și librării, ceea ce poate duce la mai multe dificultăți în dezvoltarea jocului.</w:t>
-      </w:r>
-    </w:p>
-    <w:p>
-      <w:r>
-        <w:t xml:space="preserve">În general, </w:t>
-      </w:r>
-      <w:proofErr w:type="spellStart"/>
-      <w:r>
-        <w:t>Godot</w:t>
-      </w:r>
-      <w:proofErr w:type="spellEnd"/>
-      <w:r>
-        <w:t xml:space="preserve"> este o alegere atractivă pentru dezvoltatorii </w:t>
-      </w:r>
-      <w:proofErr w:type="spellStart"/>
-      <w:r>
-        <w:t>indie</w:t>
-      </w:r>
-      <w:proofErr w:type="spellEnd"/>
-      <w:r>
-        <w:t xml:space="preserve"> și pentru proiectele cu buget redus, dar poate avea limitări în ceea ce privește performanța și compatibilitatea cu alte instrumente de dezvoltare.</w:t>
-      </w:r>
-    </w:p>
-    <w:p/>
-    <w:p>
-      <w:pPr>
+        <w:t>Un alt aspect de luat în considerare este faptul că Construct poate avea o curba de învățare abruptă pentru utilizatorii care nu au experiență anterioară în dezvoltarea de jocuri video sau care nu au cunoștințe în materie de programare. De asemenea, faptul că Construct nu este la fel de popular ca alte platforme de dezvoltare poate însemna o comunitate mai mică și resurse mai puține disponibile pentru dezvoltatori.</w:t>
+      </w:r>
+    </w:p>
+    <w:p>
+      <w:r>
+        <w:t>În general, Construct poate fi o opțiune bună pentru dezvoltatorii care caută o platformă de dezvoltare accesibilă și ușor de utilizat, în special pentru jocurile mai simple și mai mici. Cu toate acestea, dezvoltatorii care doresc să creeze jocuri mai mari și mai complexe pot să se confrunte cu anumite limitări și ar putea dori să ia în considerare alte opțiuni de platformă de dezvoltare.</w:t>
+      </w:r>
+    </w:p>
+    <w:p>
+      <w:pPr>
+        <w:spacing w:line="259" w:lineRule="auto"/>
+        <w:ind w:firstLine="0"/>
+        <w:jc w:val="left"/>
         <w:rPr>
           <w:b/>
           <w:bCs/>
-          <w:sz w:val="28"/>
-          <w:szCs w:val="28"/>
         </w:rPr>
       </w:pPr>
       <w:r>
         <w:rPr>
           <w:b/>
           <w:bCs/>
-          <w:sz w:val="28"/>
-          <w:szCs w:val="28"/>
-        </w:rPr>
-        <w:t>Construct</w:t>
-      </w:r>
-    </w:p>
-    <w:p>
-      <w:r>
-        <w:t>Construct este o altă platformă de dezvoltare a jocurilor video care oferă utilizatorilor o gamă largă de instrumente și funcții pentru a crea jocuri 2D și 3D. Interfața intuitivă și ușor de utilizat face ca Construct să fie o opțiune populară pentru dezvoltatori începători, precum și pentru dezvoltatori experimentați.</w:t>
-      </w:r>
-    </w:p>
-    <w:p>
-      <w:r>
-        <w:t>Printre avantajele utilizării Construct se numără faptul că aceasta permite crearea de jocuri fără a fi necesare cunoștințe de programare, datorită interfeței vizuale de tip drag-</w:t>
-      </w:r>
-      <w:proofErr w:type="spellStart"/>
-      <w:r>
-        <w:t>and</w:t>
-      </w:r>
-      <w:proofErr w:type="spellEnd"/>
-      <w:r>
-        <w:t>-</w:t>
-      </w:r>
-      <w:proofErr w:type="spellStart"/>
-      <w:r>
-        <w:t>drop</w:t>
-      </w:r>
-      <w:proofErr w:type="spellEnd"/>
-      <w:r>
-        <w:t>. Acest lucru face ca procesul de dezvoltare să fie mai accesibil și mai rapid, fără a fi necesară experiența în programare.</w:t>
-      </w:r>
-    </w:p>
-    <w:p>
-      <w:r>
-        <w:t xml:space="preserve">Pe de altă parte, o limitare a Construct poate fi faptul că aceasta este mai potrivită pentru jocuri simple, decât pentru jocuri complexe și mari. În plus, din cauza lipsei de flexibilitate a </w:t>
-      </w:r>
-      <w:r>
-        <w:lastRenderedPageBreak/>
-        <w:t>platformei, dezvoltatorii pot avea dificultăți în personalizarea jocurilor lor în funcție de nevoile lor specifice.</w:t>
-      </w:r>
-    </w:p>
-    <w:p>
-      <w:r>
-        <w:t>Un alt aspect de luat în considerare este faptul că Construct poate avea o curba de învățare abruptă pentru utilizatorii care nu au experiență anterioară în dezvoltarea de jocuri video sau care nu au cunoștințe în materie de programare. De asemenea, faptul că Construct nu este la fel de popular ca alte platforme de dezvoltare poate însemna o comunitate mai mică și resurse mai puține disponibile pentru dezvoltatori.</w:t>
-      </w:r>
-    </w:p>
-    <w:p>
-      <w:r>
-        <w:t>În general, Construct poate fi o opțiune bună pentru dezvoltatorii care caută o platformă de dezvoltare accesibilă și ușor de utilizat, în special pentru jocurile mai simple și mai mici. Cu toate acestea, dezvoltatorii care doresc să creeze jocuri mai mari și mai complexe pot să se confrunte cu anumite limitări și ar putea dori să ia în considerare alte opțiuni de platformă de dezvoltare.</w:t>
-      </w:r>
-    </w:p>
-    <w:p/>
-    <w:p/>
-    <w:p/>
-    <w:p/>
-    <w:p/>
-    <w:p/>
-    <w:p/>
-    <w:p/>
-    <w:p/>
-    <w:p/>
-    <w:p/>
-    <w:p/>
-    <w:p/>
+        </w:rPr>
+        <w:br w:type="page"/>
+      </w:r>
+    </w:p>
     <w:p>
       <w:pPr>
         <w:jc w:val="center"/>
+      </w:pPr>
+      <w:r>
         <w:rPr>
           <w:b/>
           <w:bCs/>
         </w:rPr>
-      </w:pPr>
-      <w:r>
-        <w:rPr>
-          <w:b/>
-          <w:bCs/>
-        </w:rPr>
         <w:lastRenderedPageBreak/>
-        <w:t>Comparație sub formă de tabel a caracteristicilor fiecărui motor de joc</w:t>
+        <w:t>Comparație a caracteristicilor fiecărui motor de joc</w:t>
       </w:r>
     </w:p>
     <w:tbl>
@@ -6652,11 +6339,9 @@
               <w:ind w:firstLine="0"/>
               <w:jc w:val="center"/>
             </w:pPr>
-            <w:proofErr w:type="spellStart"/>
             <w:r>
               <w:t>Unity</w:t>
             </w:r>
-            <w:proofErr w:type="spellEnd"/>
           </w:p>
         </w:tc>
         <w:tc>
@@ -6701,19 +6386,9 @@
               <w:ind w:firstLine="0"/>
               <w:jc w:val="center"/>
             </w:pPr>
-            <w:proofErr w:type="spellStart"/>
             <w:r>
-              <w:t>Unreal</w:t>
+              <w:t>Unreal Engine</w:t>
             </w:r>
-            <w:proofErr w:type="spellEnd"/>
-            <w:r>
-              <w:t xml:space="preserve"> </w:t>
-            </w:r>
-            <w:proofErr w:type="spellStart"/>
-            <w:r>
-              <w:t>Engine</w:t>
-            </w:r>
-            <w:proofErr w:type="spellEnd"/>
           </w:p>
         </w:tc>
         <w:tc>
@@ -7780,17 +7455,31 @@
       </w:tr>
     </w:tbl>
     <w:p>
+      <w:pPr>
+        <w:ind w:firstLine="0"/>
+      </w:pPr>
+    </w:p>
+    <w:p>
+      <w:pPr>
+        <w:spacing w:line="259" w:lineRule="auto"/>
+        <w:ind w:firstLine="0"/>
+        <w:jc w:val="left"/>
+      </w:pPr>
       <w:r>
         <w:br w:type="page"/>
       </w:r>
     </w:p>
     <w:p>
       <w:pPr>
+        <w:ind w:firstLine="0"/>
+      </w:pPr>
+    </w:p>
+    <w:p>
+      <w:pPr>
         <w:pStyle w:val="Heading1"/>
       </w:pPr>
-      <w:bookmarkStart w:id="10" w:name="_Toc132379273"/>
-      <w:r>
-        <w:lastRenderedPageBreak/>
+      <w:bookmarkStart w:id="10" w:name="_Toc134533813"/>
+      <w:r>
         <w:t xml:space="preserve">Capitolul 2 – </w:t>
       </w:r>
       <w:r>
@@ -7828,7 +7517,7 @@
       <w:pPr>
         <w:pStyle w:val="Heading2"/>
       </w:pPr>
-      <w:bookmarkStart w:id="11" w:name="_Toc132379274"/>
+      <w:bookmarkStart w:id="11" w:name="_Toc134533814"/>
       <w:r>
         <w:t xml:space="preserve">2.1 </w:t>
       </w:r>
@@ -7879,7 +7568,7 @@
       <w:pPr>
         <w:pStyle w:val="Heading3"/>
       </w:pPr>
-      <w:bookmarkStart w:id="12" w:name="_Toc132379275"/>
+      <w:bookmarkStart w:id="12" w:name="_Toc134533815"/>
       <w:r>
         <w:t>2.1.1 Un scurt istoric</w:t>
       </w:r>
@@ -7887,6 +7576,9 @@
     </w:p>
     <w:p>
       <w:r>
+        <w:t>„</w:t>
+      </w:r>
+      <w:r>
         <w:t xml:space="preserve">The </w:t>
       </w:r>
       <w:proofErr w:type="spellStart"/>
@@ -7895,7 +7587,13 @@
       </w:r>
       <w:proofErr w:type="spellEnd"/>
       <w:r>
-        <w:t xml:space="preserve"> of Isaac este o serie de jocuri care își are începuturile in era jocurilor pe browser dezvoltate in Adobe Flash</w:t>
+        <w:t xml:space="preserve"> of Isaac</w:t>
+      </w:r>
+      <w:r>
+        <w:t>”</w:t>
+      </w:r>
+      <w:r>
+        <w:t xml:space="preserve"> este o serie de jocuri care își are începuturile in era jocurilor pe browser dezvoltate in Adobe Flash</w:t>
       </w:r>
       <w:r>
         <w:t xml:space="preserve">. El a fost creat în anul 2011 de către </w:t>
@@ -7997,7 +7695,7 @@
       <w:pPr>
         <w:pStyle w:val="Heading3"/>
       </w:pPr>
-      <w:bookmarkStart w:id="13" w:name="_Toc132379276"/>
+      <w:bookmarkStart w:id="13" w:name="_Toc134533816"/>
       <w:r>
         <w:lastRenderedPageBreak/>
         <w:t>2.1.2 Descriere</w:t>
@@ -8006,6 +7704,9 @@
     </w:p>
     <w:p>
       <w:r>
+        <w:t>„</w:t>
+      </w:r>
+      <w:r>
         <w:t xml:space="preserve">The </w:t>
       </w:r>
       <w:proofErr w:type="spellStart"/>
@@ -8014,7 +7715,13 @@
       </w:r>
       <w:proofErr w:type="spellEnd"/>
       <w:r>
-        <w:t xml:space="preserve"> of Isaac este un joc top-</w:t>
+        <w:t xml:space="preserve"> of Isaac</w:t>
+      </w:r>
+      <w:r>
+        <w:t>”</w:t>
+      </w:r>
+      <w:r>
+        <w:t xml:space="preserve"> este un joc top-</w:t>
       </w:r>
       <w:proofErr w:type="spellStart"/>
       <w:r>
@@ -8431,7 +8138,7 @@
       <w:pPr>
         <w:pStyle w:val="Heading2"/>
       </w:pPr>
-      <w:bookmarkStart w:id="14" w:name="_Toc132379277"/>
+      <w:bookmarkStart w:id="14" w:name="_Toc134533817"/>
       <w:r>
         <w:t xml:space="preserve">2.2 </w:t>
       </w:r>
@@ -8442,7 +8149,13 @@
     </w:p>
     <w:p>
       <w:r>
-        <w:t xml:space="preserve">Obiectivul acestei lucrări este dezvoltarea unui joc video 2D cu mecanici inspirate de către jocul The </w:t>
+        <w:t xml:space="preserve">Obiectivul acestei lucrări este dezvoltarea unui joc video 2D cu mecanici inspirate de către jocul </w:t>
+      </w:r>
+      <w:r>
+        <w:t>„</w:t>
+      </w:r>
+      <w:r>
+        <w:t xml:space="preserve">The </w:t>
       </w:r>
       <w:proofErr w:type="spellStart"/>
       <w:r>
@@ -8450,7 +8163,13 @@
       </w:r>
       <w:proofErr w:type="spellEnd"/>
       <w:r>
-        <w:t xml:space="preserve"> of Isaac. Jocul va consta în explorarea unui labirint generat procedural, complet unic de la o sesiune la alta. Camerele labirintului vor fi populate de inamici creați la întâmplare, </w:t>
+        <w:t xml:space="preserve"> of Isaac</w:t>
+      </w:r>
+      <w:r>
+        <w:t>”</w:t>
+      </w:r>
+      <w:r>
+        <w:t xml:space="preserve">. Jocul va consta în explorarea unui labirint generat procedural, complet unic de la o sesiune la alta. Camerele labirintului vor fi populate de inamici creați la întâmplare, </w:t>
       </w:r>
       <w:r>
         <w:t>jucătorul</w:t>
@@ -8470,23 +8189,7 @@
     </w:p>
     <w:p>
       <w:r>
-        <w:t xml:space="preserve">Toate acestea vor fi realizate cu ajutorul motorului de joc </w:t>
-      </w:r>
-      <w:proofErr w:type="spellStart"/>
-      <w:r>
-        <w:t>Unity</w:t>
-      </w:r>
-      <w:proofErr w:type="spellEnd"/>
-      <w:r>
-        <w:t xml:space="preserve"> și uneltele puse la dispoziție de către acesta. Toate texturile folosite au fost luate de pe </w:t>
-      </w:r>
-      <w:proofErr w:type="spellStart"/>
-      <w:r>
-        <w:t>Unity</w:t>
-      </w:r>
-      <w:proofErr w:type="spellEnd"/>
-      <w:r>
-        <w:t xml:space="preserve"> </w:t>
+        <w:t xml:space="preserve">Toate acestea vor fi realizate cu ajutorul motorului de joc Unity și uneltele puse la dispoziție de către acesta. Toate texturile folosite au fost luate de pe Unity </w:t>
       </w:r>
       <w:proofErr w:type="spellStart"/>
       <w:r>
@@ -8519,7 +8222,7 @@
       <w:pPr>
         <w:pStyle w:val="Heading1"/>
       </w:pPr>
-      <w:bookmarkStart w:id="15" w:name="_Toc132379278"/>
+      <w:bookmarkStart w:id="15" w:name="_Toc134533818"/>
       <w:r>
         <w:lastRenderedPageBreak/>
         <w:t xml:space="preserve">Capitolul 3 – </w:t>
@@ -8540,7 +8243,7 @@
       <w:pPr>
         <w:pStyle w:val="Heading2"/>
       </w:pPr>
-      <w:bookmarkStart w:id="16" w:name="_Toc132379279"/>
+      <w:bookmarkStart w:id="16" w:name="_Toc134533819"/>
       <w:r>
         <w:t xml:space="preserve">3.1 </w:t>
       </w:r>
@@ -9461,15 +9164,7 @@
         <w:t>n care se afla meniul de setări</w:t>
       </w:r>
       <w:r>
-        <w:t xml:space="preserve">. Acest lucru se poate realiza fără folosirea unui script dedicat deoarece </w:t>
-      </w:r>
-      <w:proofErr w:type="spellStart"/>
-      <w:r>
-        <w:t>Unity</w:t>
-      </w:r>
-      <w:proofErr w:type="spellEnd"/>
-      <w:r>
-        <w:t xml:space="preserve"> ne pune la </w:t>
+        <w:t xml:space="preserve">. Acest lucru se poate realiza fără folosirea unui script dedicat deoarece Unity ne pune la </w:t>
       </w:r>
       <w:r>
         <w:t>dispoziție</w:t>
@@ -9948,7 +9643,7 @@
       <w:pPr>
         <w:pStyle w:val="Heading2"/>
       </w:pPr>
-      <w:bookmarkStart w:id="20" w:name="_Toc132379280"/>
+      <w:bookmarkStart w:id="20" w:name="_Toc134533820"/>
       <w:r>
         <w:t>3.2 Meniul pentru setări</w:t>
       </w:r>
@@ -10043,15 +9738,7 @@
         </w:rPr>
       </w:pPr>
       <w:r>
-        <w:t xml:space="preserve">Setarea jocului în modul ecran complet, acest lucru se realizează foarte simplu în </w:t>
-      </w:r>
-      <w:proofErr w:type="spellStart"/>
-      <w:r>
-        <w:t>Unity</w:t>
-      </w:r>
-      <w:proofErr w:type="spellEnd"/>
-      <w:r>
-        <w:t xml:space="preserve"> datorita funcțiilor predefinite.</w:t>
+        <w:t>Setarea jocului în modul ecran complet, acest lucru se realizează foarte simplu în Unity datorita funcțiilor predefinite.</w:t>
       </w:r>
     </w:p>
     <w:p>
@@ -10480,15 +10167,7 @@
       </w:r>
       <w:proofErr w:type="spellEnd"/>
       <w:r>
-        <w:t xml:space="preserve"> predefinită de </w:t>
-      </w:r>
-      <w:proofErr w:type="spellStart"/>
-      <w:r>
-        <w:t>Unity</w:t>
-      </w:r>
-      <w:proofErr w:type="spellEnd"/>
-      <w:r>
-        <w:t xml:space="preserve"> ca </w:t>
+        <w:t xml:space="preserve"> predefinită de Unity ca </w:t>
       </w:r>
       <w:proofErr w:type="spellStart"/>
       <w:r>
@@ -14071,15 +13750,7 @@
         <w:t>tă funcție salvează într-un vector de rezoluții toate rezoluțiile pe care ecranul utilizatorului le poate folosii</w:t>
       </w:r>
       <w:r>
-        <w:t xml:space="preserve">, acestea fiind deja salvate de către </w:t>
-      </w:r>
-      <w:proofErr w:type="spellStart"/>
-      <w:r>
-        <w:t>Unity</w:t>
-      </w:r>
-      <w:proofErr w:type="spellEnd"/>
-      <w:r>
-        <w:t xml:space="preserve"> dar intra-un format care trebuie puțin modificat. Odată ce are vectorul, va trece prin el și va adăuga fiecare element in meniul de tip </w:t>
+        <w:t xml:space="preserve">, acestea fiind deja salvate de către Unity dar intra-un format care trebuie puțin modificat. Odată ce are vectorul, va trece prin el și va adăuga fiecare element in meniul de tip </w:t>
       </w:r>
       <w:proofErr w:type="spellStart"/>
       <w:r>
@@ -14106,15 +13777,7 @@
       </w:r>
       <w:proofErr w:type="spellEnd"/>
       <w:r>
-        <w:t xml:space="preserve"> predefinită de </w:t>
-      </w:r>
-      <w:proofErr w:type="spellStart"/>
-      <w:r>
-        <w:t>Unity</w:t>
-      </w:r>
-      <w:proofErr w:type="spellEnd"/>
-      <w:r>
-        <w:t>.</w:t>
+        <w:t xml:space="preserve"> predefinită de Unity.</w:t>
       </w:r>
     </w:p>
     <w:p>
@@ -14626,7 +14289,7 @@
       <w:pPr>
         <w:pStyle w:val="Heading2"/>
       </w:pPr>
-      <w:bookmarkStart w:id="21" w:name="_Toc132379281"/>
+      <w:bookmarkStart w:id="21" w:name="_Toc134533821"/>
       <w:r>
         <w:lastRenderedPageBreak/>
         <w:t xml:space="preserve">3.3 </w:t>
@@ -25988,7 +25651,7 @@
       <w:pPr>
         <w:pStyle w:val="Heading2"/>
       </w:pPr>
-      <w:bookmarkStart w:id="22" w:name="_Toc132379282"/>
+      <w:bookmarkStart w:id="22" w:name="_Toc134533822"/>
       <w:r>
         <w:lastRenderedPageBreak/>
         <w:t xml:space="preserve">3.4 Metode si funcționalități pentru </w:t>
@@ -50694,7 +50357,7 @@
       <w:pPr>
         <w:pStyle w:val="Heading1"/>
       </w:pPr>
-      <w:bookmarkStart w:id="23" w:name="_Toc132379283"/>
+      <w:bookmarkStart w:id="23" w:name="_Toc134533823"/>
       <w:r>
         <w:lastRenderedPageBreak/>
         <w:t>Capitolul 4 -</w:t>
@@ -50726,15 +50389,7 @@
       </w:r>
       <w:proofErr w:type="spellEnd"/>
       <w:r>
-        <w:t xml:space="preserve">-urilor sunt etape critice în procesul de dezvoltare a oricărei aplicații software, iar în cazul jocului nostru video 2D în </w:t>
-      </w:r>
-      <w:proofErr w:type="spellStart"/>
-      <w:r>
-        <w:t>Unity</w:t>
-      </w:r>
-      <w:proofErr w:type="spellEnd"/>
-      <w:r>
-        <w:t xml:space="preserve">, aceste etape sunt la fel de importante. În acest capitol, vom discuta despre diferitele probleme care au fost observate la testarea jocului de către mine și unii voluntari. Vom explora metodele utilizate pentru a identifica și raporta </w:t>
+        <w:t xml:space="preserve">-urilor sunt etape critice în procesul de dezvoltare a oricărei aplicații software, iar în cazul jocului nostru video 2D în Unity, aceste etape sunt la fel de importante. În acest capitol, vom discuta despre diferitele probleme care au fost observate la testarea jocului de către mine și unii voluntari. Vom explora metodele utilizate pentru a identifica și raporta </w:t>
       </w:r>
       <w:proofErr w:type="spellStart"/>
       <w:r>
@@ -51814,8 +51469,9 @@
     <w:p>
       <w:pPr>
         <w:pStyle w:val="Heading1"/>
-      </w:pPr>
-      <w:bookmarkStart w:id="24" w:name="_Toc132379284"/>
+        <w:ind w:firstLine="0"/>
+      </w:pPr>
+      <w:bookmarkStart w:id="24" w:name="_Toc134533824"/>
       <w:r>
         <w:lastRenderedPageBreak/>
         <w:t>Concluzii</w:t>
@@ -51830,12 +51486,9 @@
     <w:p>
       <w:pPr>
         <w:pStyle w:val="Heading2"/>
-        <w:numPr>
-          <w:ilvl w:val="0"/>
-          <w:numId w:val="22"/>
-        </w:numPr>
-      </w:pPr>
-      <w:bookmarkStart w:id="25" w:name="_Toc132379285"/>
+        <w:ind w:firstLine="0"/>
+      </w:pPr>
+      <w:bookmarkStart w:id="25" w:name="_Toc134533825"/>
       <w:r>
         <w:t>Concluzii</w:t>
       </w:r>
@@ -51843,15 +51496,7 @@
     </w:p>
     <w:p>
       <w:r>
-        <w:t xml:space="preserve">Dezvoltarea jocului video 2D în </w:t>
-      </w:r>
-      <w:proofErr w:type="spellStart"/>
-      <w:r>
-        <w:t>Unity</w:t>
-      </w:r>
-      <w:proofErr w:type="spellEnd"/>
-      <w:r>
-        <w:t xml:space="preserve"> a presupus pentru mine o serie de etape esențiale, incluzând planificarea, proiectarea, implementarea, testarea și rezolvarea problemelor. Prin aplicarea unei metodologii de dezvoltare riguroase, am reușit să creez un joc video 2D care îndeplinește standardele așteptate și care oferă o experiență plăcută și captivantă pentru jucători. În timpul testării jocului, am identificat și am reușit să rezolv cu succes o serie de probleme legate de </w:t>
+        <w:t xml:space="preserve">Dezvoltarea jocului video 2D în Unity a presupus pentru mine o serie de etape esențiale, incluzând planificarea, proiectarea, implementarea, testarea și rezolvarea problemelor. Prin aplicarea unei metodologii de dezvoltare riguroase, am reușit să creez un joc video 2D care îndeplinește standardele așteptate și care oferă o experiență plăcută și captivantă pentru jucători. În timpul testării jocului, am identificat și am reușit să rezolv cu succes o serie de probleme legate de </w:t>
       </w:r>
       <w:proofErr w:type="spellStart"/>
       <w:r>
@@ -51865,12 +51510,9 @@
     <w:p>
       <w:pPr>
         <w:pStyle w:val="Heading2"/>
-        <w:numPr>
-          <w:ilvl w:val="0"/>
-          <w:numId w:val="22"/>
-        </w:numPr>
-      </w:pPr>
-      <w:bookmarkStart w:id="26" w:name="_Toc132379286"/>
+        <w:ind w:firstLine="0"/>
+      </w:pPr>
+      <w:bookmarkStart w:id="26" w:name="_Toc134533826"/>
       <w:r>
         <w:t>Moduri de îmbunătățire</w:t>
       </w:r>
@@ -51918,12 +51560,9 @@
     <w:p>
       <w:pPr>
         <w:pStyle w:val="Heading2"/>
-        <w:numPr>
-          <w:ilvl w:val="0"/>
-          <w:numId w:val="22"/>
-        </w:numPr>
-      </w:pPr>
-      <w:bookmarkStart w:id="27" w:name="_Toc132379287"/>
+        <w:ind w:firstLine="0"/>
+      </w:pPr>
+      <w:bookmarkStart w:id="27" w:name="_Toc134533827"/>
       <w:r>
         <w:t>Posibile noi direcții de abordare</w:t>
       </w:r>
@@ -51951,7 +51590,7 @@
         <w:pStyle w:val="Heading1"/>
         <w:ind w:firstLine="0"/>
       </w:pPr>
-      <w:bookmarkStart w:id="28" w:name="_Toc132379288"/>
+      <w:bookmarkStart w:id="28" w:name="_Toc134533828"/>
       <w:r>
         <w:t>Bibliografie</w:t>
       </w:r>
@@ -51967,6 +51606,9 @@
     <w:p>
       <w:pPr>
         <w:pStyle w:val="NoSpacing"/>
+        <w:rPr>
+          <w:rStyle w:val="Hyperlink"/>
+        </w:rPr>
       </w:pPr>
       <w:r>
         <w:t xml:space="preserve">[1] Tom </w:t>
@@ -51998,6 +51640,14 @@
       <w:pPr>
         <w:pStyle w:val="NoSpacing"/>
       </w:pPr>
+    </w:p>
+    <w:p>
+      <w:pPr>
+        <w:pStyle w:val="NoSpacing"/>
+        <w:rPr>
+          <w:rStyle w:val="Hyperlink"/>
+        </w:rPr>
+      </w:pPr>
       <w:r>
         <w:t>[</w:t>
       </w:r>
@@ -52037,6 +51687,14 @@
       <w:pPr>
         <w:pStyle w:val="NoSpacing"/>
       </w:pPr>
+    </w:p>
+    <w:p>
+      <w:pPr>
+        <w:pStyle w:val="NoSpacing"/>
+        <w:rPr>
+          <w:rStyle w:val="Hyperlink"/>
+        </w:rPr>
+      </w:pPr>
       <w:r>
         <w:t>[</w:t>
       </w:r>
@@ -52044,15 +51702,7 @@
         <w:t>3</w:t>
       </w:r>
       <w:r>
-        <w:t>] **</w:t>
-      </w:r>
-      <w:proofErr w:type="gramStart"/>
-      <w:r>
-        <w:t>* ,</w:t>
-      </w:r>
-      <w:proofErr w:type="gramEnd"/>
-      <w:r>
-        <w:t xml:space="preserve"> </w:t>
+        <w:t xml:space="preserve">] *** , </w:t>
       </w:r>
       <w:r>
         <w:t>Explainer: What is a Dungeon Crawler game</w:t>
@@ -52078,20 +51728,17 @@
     <w:p>
       <w:pPr>
         <w:pStyle w:val="NoSpacing"/>
+      </w:pPr>
+    </w:p>
+    <w:p>
+      <w:pPr>
+        <w:pStyle w:val="NoSpacing"/>
         <w:rPr>
           <w:rStyle w:val="Hyperlink"/>
         </w:rPr>
       </w:pPr>
       <w:r>
-        <w:t xml:space="preserve">[4] ***, </w:t>
-      </w:r>
-      <w:proofErr w:type="gramStart"/>
-      <w:r>
-        <w:t>Cuphead ,</w:t>
-      </w:r>
-      <w:proofErr w:type="gramEnd"/>
-      <w:r>
-        <w:t xml:space="preserve"> </w:t>
+        <w:t xml:space="preserve">[4] ***, Cuphead , </w:t>
       </w:r>
       <w:hyperlink r:id="rId31" w:history="1">
         <w:r>
@@ -52107,25 +51754,25 @@
         <w:pStyle w:val="NoSpacing"/>
         <w:rPr>
           <w:rStyle w:val="Hyperlink"/>
-          <w:color w:val="auto"/>
-          <w:u w:val="none"/>
-        </w:rPr>
-      </w:pPr>
-      <w:r>
+        </w:rPr>
+      </w:pPr>
+    </w:p>
+    <w:p>
+      <w:pPr>
+        <w:pStyle w:val="NoSpacing"/>
         <w:rPr>
           <w:rStyle w:val="Hyperlink"/>
           <w:color w:val="auto"/>
           <w:u w:val="none"/>
         </w:rPr>
-        <w:t>[5]</w:t>
-      </w:r>
+      </w:pPr>
       <w:r>
         <w:rPr>
           <w:rStyle w:val="Hyperlink"/>
           <w:color w:val="auto"/>
           <w:u w:val="none"/>
         </w:rPr>
-        <w:t xml:space="preserve"> </w:t>
+        <w:t>[5]</w:t>
       </w:r>
       <w:r>
         <w:rPr>
@@ -52133,25 +51780,15 @@
           <w:color w:val="auto"/>
           <w:u w:val="none"/>
         </w:rPr>
-        <w:t>**</w:t>
-      </w:r>
-      <w:proofErr w:type="gramStart"/>
+        <w:t xml:space="preserve"> </w:t>
+      </w:r>
       <w:r>
         <w:rPr>
           <w:rStyle w:val="Hyperlink"/>
           <w:color w:val="auto"/>
           <w:u w:val="none"/>
         </w:rPr>
-        <w:t>*,Mafia</w:t>
-      </w:r>
-      <w:proofErr w:type="gramEnd"/>
-      <w:r>
-        <w:rPr>
-          <w:rStyle w:val="Hyperlink"/>
-          <w:color w:val="auto"/>
-          <w:u w:val="none"/>
-        </w:rPr>
-        <w:t xml:space="preserve"> (party game), </w:t>
+        <w:t xml:space="preserve">***,Mafia (party game), </w:t>
       </w:r>
       <w:hyperlink r:id="rId32" w:history="1">
         <w:r>
@@ -52171,21 +51808,23 @@
           <w:u w:val="none"/>
         </w:rPr>
       </w:pPr>
-      <w:r>
+    </w:p>
+    <w:p>
+      <w:pPr>
+        <w:pStyle w:val="NoSpacing"/>
         <w:rPr>
           <w:rStyle w:val="Hyperlink"/>
           <w:color w:val="auto"/>
           <w:u w:val="none"/>
         </w:rPr>
-        <w:t>[6]</w:t>
-      </w:r>
+      </w:pPr>
       <w:r>
         <w:rPr>
           <w:rStyle w:val="Hyperlink"/>
           <w:color w:val="auto"/>
           <w:u w:val="none"/>
         </w:rPr>
-        <w:t xml:space="preserve"> </w:t>
+        <w:t>[6]</w:t>
       </w:r>
       <w:r>
         <w:rPr>
@@ -52193,25 +51832,15 @@
           <w:color w:val="auto"/>
           <w:u w:val="none"/>
         </w:rPr>
-        <w:t>**</w:t>
-      </w:r>
-      <w:proofErr w:type="gramStart"/>
+        <w:t xml:space="preserve"> </w:t>
+      </w:r>
       <w:r>
         <w:rPr>
           <w:rStyle w:val="Hyperlink"/>
           <w:color w:val="auto"/>
           <w:u w:val="none"/>
         </w:rPr>
-        <w:t>*,The</w:t>
-      </w:r>
-      <w:proofErr w:type="gramEnd"/>
-      <w:r>
-        <w:rPr>
-          <w:rStyle w:val="Hyperlink"/>
-          <w:color w:val="auto"/>
-          <w:u w:val="none"/>
-        </w:rPr>
-        <w:t xml:space="preserve"> Thing (1982 film) , </w:t>
+        <w:t xml:space="preserve">***,The Thing (1982 film) , </w:t>
       </w:r>
       <w:hyperlink r:id="rId33" w:history="1">
         <w:r>
@@ -52225,6 +51854,11 @@
     <w:p>
       <w:pPr>
         <w:pStyle w:val="NoSpacing"/>
+      </w:pPr>
+    </w:p>
+    <w:p>
+      <w:pPr>
+        <w:pStyle w:val="NoSpacing"/>
         <w:rPr>
           <w:rStyle w:val="Hyperlink"/>
         </w:rPr>
@@ -52262,6 +51896,16 @@
           <w:u w:val="none"/>
         </w:rPr>
       </w:pPr>
+    </w:p>
+    <w:p>
+      <w:pPr>
+        <w:pStyle w:val="NoSpacing"/>
+        <w:rPr>
+          <w:rStyle w:val="Hyperlink"/>
+          <w:color w:val="auto"/>
+          <w:u w:val="none"/>
+        </w:rPr>
+      </w:pPr>
       <w:r>
         <w:rPr>
           <w:rStyle w:val="Hyperlink"/>
@@ -52317,6 +51961,11 @@
     <w:p>
       <w:pPr>
         <w:pStyle w:val="NoSpacing"/>
+      </w:pPr>
+    </w:p>
+    <w:p>
+      <w:pPr>
+        <w:pStyle w:val="NoSpacing"/>
         <w:rPr>
           <w:rStyle w:val="Hyperlink"/>
         </w:rPr>
@@ -52328,18 +51977,10 @@
         <w:t>9</w:t>
       </w:r>
       <w:r>
-        <w:t>] **</w:t>
-      </w:r>
-      <w:proofErr w:type="gramStart"/>
-      <w:r>
-        <w:t>*,</w:t>
-      </w:r>
-      <w:r>
-        <w:t>The</w:t>
-      </w:r>
-      <w:proofErr w:type="gramEnd"/>
-      <w:r>
-        <w:t xml:space="preserve"> Binding of Isaac (video game)</w:t>
+        <w:t>] ***,</w:t>
+      </w:r>
+      <w:r>
+        <w:t>The Binding of Isaac (video game)</w:t>
       </w:r>
       <w:r>
         <w:t xml:space="preserve">,      </w:t>
@@ -52357,6 +51998,11 @@
       <w:pPr>
         <w:pStyle w:val="NoSpacing"/>
       </w:pPr>
+    </w:p>
+    <w:p>
+      <w:pPr>
+        <w:pStyle w:val="NoSpacing"/>
+      </w:pPr>
       <w:r>
         <w:t>[</w:t>
       </w:r>
@@ -52370,21 +52016,18 @@
         <w:t xml:space="preserve"> </w:t>
       </w:r>
       <w:r>
-        <w:t xml:space="preserve">Joe </w:t>
-      </w:r>
-      <w:proofErr w:type="gramStart"/>
-      <w:r>
-        <w:t>Hocking ,</w:t>
-      </w:r>
-      <w:proofErr w:type="gramEnd"/>
-      <w:r>
-        <w:t xml:space="preserve"> Unity in Action: Multiplatform Game Development in C# </w:t>
+        <w:t xml:space="preserve">Joe Hocking , Unity in Action: Multiplatform Game Development in C# </w:t>
       </w:r>
     </w:p>
     <w:p>
       <w:pPr>
         <w:pStyle w:val="NoSpacing"/>
       </w:pPr>
+    </w:p>
+    <w:p>
+      <w:pPr>
+        <w:pStyle w:val="NoSpacing"/>
+      </w:pPr>
       <w:r>
         <w:t>[1</w:t>
       </w:r>
@@ -52398,15 +52041,7 @@
         <w:t xml:space="preserve"> </w:t>
       </w:r>
       <w:r>
-        <w:t xml:space="preserve">Tracy </w:t>
-      </w:r>
-      <w:proofErr w:type="gramStart"/>
-      <w:r>
-        <w:t>Fullerton ,</w:t>
-      </w:r>
-      <w:proofErr w:type="gramEnd"/>
-      <w:r>
-        <w:t xml:space="preserve"> Game Design Workshop: A </w:t>
+        <w:t xml:space="preserve">Tracy Fullerton , Game Design Workshop: A </w:t>
       </w:r>
       <w:proofErr w:type="spellStart"/>
       <w:r>
@@ -52421,6 +52056,11 @@
       <w:pPr>
         <w:pStyle w:val="NoSpacing"/>
       </w:pPr>
+    </w:p>
+    <w:p>
+      <w:pPr>
+        <w:pStyle w:val="NoSpacing"/>
+      </w:pPr>
       <w:r>
         <w:t>[1</w:t>
       </w:r>
@@ -52434,21 +52074,18 @@
         <w:t xml:space="preserve"> </w:t>
       </w:r>
       <w:r>
-        <w:t xml:space="preserve">Jason </w:t>
-      </w:r>
-      <w:proofErr w:type="gramStart"/>
-      <w:r>
-        <w:t>Gregory ,</w:t>
-      </w:r>
-      <w:proofErr w:type="gramEnd"/>
-      <w:r>
-        <w:t xml:space="preserve"> Game Engine Architecture</w:t>
+        <w:t>Jason Gregory , Game Engine Architecture</w:t>
       </w:r>
     </w:p>
     <w:p>
       <w:pPr>
         <w:pStyle w:val="NoSpacing"/>
       </w:pPr>
+    </w:p>
+    <w:p>
+      <w:pPr>
+        <w:pStyle w:val="NoSpacing"/>
+      </w:pPr>
       <w:r>
         <w:t>[1</w:t>
       </w:r>
@@ -52462,16 +52099,13 @@
         <w:t xml:space="preserve"> </w:t>
       </w:r>
       <w:r>
-        <w:t xml:space="preserve">Robert </w:t>
-      </w:r>
-      <w:proofErr w:type="gramStart"/>
-      <w:r>
-        <w:t>Nystrom ,</w:t>
-      </w:r>
-      <w:proofErr w:type="gramEnd"/>
-      <w:r>
-        <w:t xml:space="preserve"> Game Programming Patterns</w:t>
-      </w:r>
+        <w:t>Robert Nystrom , Game Programming Patterns</w:t>
+      </w:r>
+    </w:p>
+    <w:p>
+      <w:pPr>
+        <w:pStyle w:val="NoSpacing"/>
+      </w:pPr>
     </w:p>
     <w:p>
       <w:pPr>
@@ -56260,7 +55894,7 @@
                 <a:cs typeface="+mn-cs"/>
               </a:defRPr>
             </a:pPr>
-            <a:endParaRPr lang="en-US"/>
+            <a:endParaRPr lang="ro-RO"/>
           </a:p>
         </c:txPr>
         <c:crossAx val="311527055"/>
@@ -56319,7 +55953,7 @@
                 <a:cs typeface="+mn-cs"/>
               </a:defRPr>
             </a:pPr>
-            <a:endParaRPr lang="en-US"/>
+            <a:endParaRPr lang="ro-RO"/>
           </a:p>
         </c:txPr>
         <c:crossAx val="267936175"/>
@@ -56361,7 +55995,7 @@
               <a:cs typeface="+mn-cs"/>
             </a:defRPr>
           </a:pPr>
-          <a:endParaRPr lang="en-US"/>
+          <a:endParaRPr lang="ro-RO"/>
         </a:p>
       </c:txPr>
     </c:legend>
@@ -56398,7 +56032,7 @@
       <a:pPr>
         <a:defRPr/>
       </a:pPr>
-      <a:endParaRPr lang="en-US"/>
+      <a:endParaRPr lang="ro-RO"/>
     </a:p>
   </c:txPr>
   <c:externalData r:id="rId3">

</xml_diff>